<commit_message>
More answers from the test flight problem set
</commit_message>
<xml_diff>
--- a/IntroductionToMathematicalThinking/Assignments/Week9-TestFlightProblemSet-Answers.docx
+++ b/IntroductionToMathematicalThinking/Assignments/Week9-TestFlightProblemSet-Answers.docx
@@ -1,6 +1,6 @@
 
 <file path=word/document.xml><?xml version="1.0" encoding="utf-8"?>
-<w:document xmlns:ve="http://schemas.openxmlformats.org/markup-compatibility/2006" xmlns:o="urn:schemas-microsoft-com:office:office" xmlns:r="http://schemas.openxmlformats.org/officeDocument/2006/relationships" xmlns:m="http://schemas.openxmlformats.org/officeDocument/2006/math" xmlns:v="urn:schemas-microsoft-com:vml" xmlns:wp="http://schemas.openxmlformats.org/drawingml/2006/wordprocessingDrawing" xmlns:w10="urn:schemas-microsoft-com:office:word" xmlns:w="http://schemas.openxmlformats.org/wordprocessingml/2006/main" xmlns:wne="http://schemas.microsoft.com/office/word/2006/wordml">
+<w:document xmlns:wpc="http://schemas.microsoft.com/office/word/2010/wordprocessingCanvas" xmlns:cx="http://schemas.microsoft.com/office/drawing/2014/chartex" xmlns:cx1="http://schemas.microsoft.com/office/drawing/2015/9/8/chartex" xmlns:cx2="http://schemas.microsoft.com/office/drawing/2015/10/21/chartex" xmlns:cx3="http://schemas.microsoft.com/office/drawing/2016/5/9/chartex" xmlns:cx4="http://schemas.microsoft.com/office/drawing/2016/5/10/chartex" xmlns:cx5="http://schemas.microsoft.com/office/drawing/2016/5/11/chartex" xmlns:mc="http://schemas.openxmlformats.org/markup-compatibility/2006" xmlns:o="urn:schemas-microsoft-com:office:office" xmlns:r="http://schemas.openxmlformats.org/officeDocument/2006/relationships" xmlns:m="http://schemas.openxmlformats.org/officeDocument/2006/math" xmlns:v="urn:schemas-microsoft-com:vml" xmlns:wp14="http://schemas.microsoft.com/office/word/2010/wordprocessingDrawing" xmlns:wp="http://schemas.openxmlformats.org/drawingml/2006/wordprocessingDrawing" xmlns:w10="urn:schemas-microsoft-com:office:word" xmlns:w="http://schemas.openxmlformats.org/wordprocessingml/2006/main" xmlns:w14="http://schemas.microsoft.com/office/word/2010/wordml" xmlns:w15="http://schemas.microsoft.com/office/word/2012/wordml" xmlns:w16se="http://schemas.microsoft.com/office/word/2015/wordml/symex" xmlns:wpg="http://schemas.microsoft.com/office/word/2010/wordprocessingGroup" xmlns:wpi="http://schemas.microsoft.com/office/word/2010/wordprocessingInk" xmlns:wne="http://schemas.microsoft.com/office/word/2006/wordml" xmlns:wps="http://schemas.microsoft.com/office/word/2010/wordprocessingShape" mc:Ignorable="w14 w15 w16se wp14">
   <w:body>
     <w:p>
       <w:pPr>
@@ -186,23 +186,7 @@
           <w:rFonts w:ascii="Cambria Math" w:hAnsi="Cambria Math"/>
           <w:sz w:val="20"/>
         </w:rPr>
-        <w:t xml:space="preserve">Since </w:t>
-      </w:r>
-      <w:proofErr w:type="spellStart"/>
-      <w:r>
-        <w:rPr>
-          <w:rFonts w:ascii="Cambria Math" w:hAnsi="Cambria Math"/>
-          <w:sz w:val="20"/>
-        </w:rPr>
-        <w:t>m,n</w:t>
-      </w:r>
-      <w:proofErr w:type="spellEnd"/>
-      <w:r>
-        <w:rPr>
-          <w:rFonts w:ascii="Cambria Math" w:hAnsi="Cambria Math"/>
-          <w:sz w:val="20"/>
-        </w:rPr>
-        <w:t xml:space="preserve"> </w:t>
+        <w:t xml:space="preserve">Since m,n </w:t>
       </w:r>
       <w:r>
         <w:rPr>
@@ -478,7 +462,6 @@
         </w:rPr>
         <w:t>∀</w:t>
       </w:r>
-      <w:proofErr w:type="spellStart"/>
       <w:r>
         <w:rPr>
           <w:rFonts w:ascii="Cambria Math" w:hAnsi="Cambria Math" w:cs="Cambria Math"/>
@@ -498,15 +481,7 @@
           <w:rFonts w:ascii="Cambria Math" w:hAnsi="Cambria Math"/>
           <w:sz w:val="20"/>
         </w:rPr>
-        <w:t>Z</w:t>
-      </w:r>
-      <w:proofErr w:type="spellEnd"/>
-      <w:r>
-        <w:rPr>
-          <w:rFonts w:ascii="Cambria Math" w:hAnsi="Cambria Math"/>
-          <w:sz w:val="20"/>
-        </w:rPr>
-        <w:t>)(5|(n+(n+1)+(n+2)+(n+3)+(n+4))</w:t>
+        <w:t>Z)(5|(n+(n+1)+(n+2)+(n+3)+(n+4))</w:t>
       </w:r>
     </w:p>
     <w:p>
@@ -535,7 +510,6 @@
         </w:rPr>
         <w:t>∀</w:t>
       </w:r>
-      <w:proofErr w:type="spellStart"/>
       <w:r>
         <w:rPr>
           <w:rFonts w:ascii="Cambria Math" w:hAnsi="Cambria Math" w:cs="Cambria Math"/>
@@ -555,15 +529,7 @@
           <w:rFonts w:ascii="Cambria Math" w:hAnsi="Cambria Math"/>
           <w:sz w:val="20"/>
         </w:rPr>
-        <w:t>Z</w:t>
-      </w:r>
-      <w:proofErr w:type="spellEnd"/>
-      <w:r>
-        <w:rPr>
-          <w:rFonts w:ascii="Cambria Math" w:hAnsi="Cambria Math"/>
-          <w:sz w:val="20"/>
-        </w:rPr>
-        <w:t>)(5|(</w:t>
+        <w:t>Z)(5|(</w:t>
       </w:r>
       <w:r>
         <w:rPr>
@@ -613,7 +579,6 @@
         </w:rPr>
         <w:t>∀</w:t>
       </w:r>
-      <w:proofErr w:type="spellStart"/>
       <w:r>
         <w:rPr>
           <w:rFonts w:ascii="Cambria Math" w:hAnsi="Cambria Math" w:cs="Cambria Math"/>
@@ -633,15 +598,7 @@
           <w:rFonts w:ascii="Cambria Math" w:hAnsi="Cambria Math"/>
           <w:sz w:val="20"/>
         </w:rPr>
-        <w:t>Z</w:t>
-      </w:r>
-      <w:proofErr w:type="spellEnd"/>
-      <w:r>
-        <w:rPr>
-          <w:rFonts w:ascii="Cambria Math" w:hAnsi="Cambria Math"/>
-          <w:sz w:val="20"/>
-        </w:rPr>
-        <w:t>)(5|(5(n+2)), by algebra</w:t>
+        <w:t>Z)(5|(5(n+2)), by algebra</w:t>
       </w:r>
     </w:p>
     <w:p>
@@ -661,23 +618,7 @@
           <w:rFonts w:ascii="Cambria Math" w:hAnsi="Cambria Math"/>
           <w:sz w:val="20"/>
         </w:rPr>
-        <w:t xml:space="preserve">That is true </w:t>
-      </w:r>
-      <w:proofErr w:type="spellStart"/>
-      <w:r>
-        <w:rPr>
-          <w:rFonts w:ascii="Cambria Math" w:hAnsi="Cambria Math"/>
-          <w:sz w:val="20"/>
-        </w:rPr>
-        <w:t>iff</w:t>
-      </w:r>
-      <w:proofErr w:type="spellEnd"/>
-      <w:r>
-        <w:rPr>
-          <w:rFonts w:ascii="Cambria Math" w:hAnsi="Cambria Math"/>
-          <w:sz w:val="20"/>
-        </w:rPr>
-        <w:t xml:space="preserve"> for any given n, (</w:t>
+        <w:t>That is true iff for any given n, (</w:t>
       </w:r>
       <w:r>
         <w:rPr>
@@ -686,7 +627,6 @@
         </w:rPr>
         <w:t>∃</w:t>
       </w:r>
-      <w:proofErr w:type="spellStart"/>
       <w:r>
         <w:rPr>
           <w:rFonts w:ascii="Cambria Math" w:hAnsi="Cambria Math"/>
@@ -706,15 +646,7 @@
           <w:rFonts w:ascii="Cambria Math" w:hAnsi="Cambria Math"/>
           <w:sz w:val="20"/>
         </w:rPr>
-        <w:t>Z</w:t>
-      </w:r>
-      <w:proofErr w:type="spellEnd"/>
-      <w:r>
-        <w:rPr>
-          <w:rFonts w:ascii="Cambria Math" w:hAnsi="Cambria Math"/>
-          <w:sz w:val="20"/>
-        </w:rPr>
-        <w:t>)(5q=(5(n+2))</w:t>
+        <w:t>Z)(5q=(5(n+2))</w:t>
       </w:r>
     </w:p>
     <w:p>
@@ -1579,25 +1511,7 @@
           <w:sz w:val="20"/>
           <w:szCs w:val="20"/>
         </w:rPr>
-        <w:t xml:space="preserve">That covers all </w:t>
-      </w:r>
-      <w:proofErr w:type="gramStart"/>
-      <w:r>
-        <w:rPr>
-          <w:rFonts w:ascii="Cambria Math" w:hAnsi="Cambria Math"/>
-          <w:sz w:val="20"/>
-          <w:szCs w:val="20"/>
-        </w:rPr>
-        <w:t>cases,</w:t>
-      </w:r>
-      <w:proofErr w:type="gramEnd"/>
-      <w:r>
-        <w:rPr>
-          <w:rFonts w:ascii="Cambria Math" w:hAnsi="Cambria Math"/>
-          <w:sz w:val="20"/>
-          <w:szCs w:val="20"/>
-        </w:rPr>
-        <w:t xml:space="preserve"> therefore, the proof is complete.</w:t>
+        <w:t>That covers all cases, therefore, the proof is complete.</w:t>
       </w:r>
     </w:p>
     <w:p>
@@ -1619,25 +1533,7 @@
           <w:sz w:val="20"/>
           <w:szCs w:val="20"/>
         </w:rPr>
-        <w:t xml:space="preserve">Prove that for any integer n, at least one of the </w:t>
-      </w:r>
-      <w:proofErr w:type="gramStart"/>
-      <w:r>
-        <w:rPr>
-          <w:rFonts w:ascii="Cambria Math" w:hAnsi="Cambria Math"/>
-          <w:sz w:val="20"/>
-          <w:szCs w:val="20"/>
-        </w:rPr>
-        <w:t>integers</w:t>
-      </w:r>
-      <w:proofErr w:type="gramEnd"/>
-      <w:r>
-        <w:rPr>
-          <w:rFonts w:ascii="Cambria Math" w:hAnsi="Cambria Math"/>
-          <w:sz w:val="20"/>
-          <w:szCs w:val="20"/>
-        </w:rPr>
-        <w:t xml:space="preserve"> n, n + 2, n + 4 is divisible by 3.</w:t>
+        <w:t>Prove that for any integer n, at least one of the integers n, n + 2, n + 4 is divisible by 3.</w:t>
       </w:r>
     </w:p>
     <w:p>
@@ -1858,50 +1754,3292 @@
           <w:sz w:val="20"/>
           <w:szCs w:val="20"/>
         </w:rPr>
-        <w:t xml:space="preserve">A classic unsolved problem in number theory asks if there are </w:t>
-      </w:r>
-      <w:proofErr w:type="spellStart"/>
-      <w:r>
-        <w:rPr>
-          <w:rFonts w:ascii="Cambria Math" w:hAnsi="Cambria Math"/>
-          <w:sz w:val="20"/>
-          <w:szCs w:val="20"/>
-        </w:rPr>
-        <w:t>inﬁnitely</w:t>
-      </w:r>
-      <w:proofErr w:type="spellEnd"/>
-      <w:r>
-        <w:rPr>
-          <w:rFonts w:ascii="Cambria Math" w:hAnsi="Cambria Math"/>
-          <w:sz w:val="20"/>
-          <w:szCs w:val="20"/>
-        </w:rPr>
-        <w:t xml:space="preserve"> many pairs of ‘twin primes’, pairs of primes separated by 2, such as 3 and 5, 11 and 13, or 71 and 73. Prove that the only prime triple (i.e. three primes, each 2 from the next) is 3, 5, </w:t>
-      </w:r>
-      <w:proofErr w:type="gramStart"/>
-      <w:r>
-        <w:rPr>
-          <w:rFonts w:ascii="Cambria Math" w:hAnsi="Cambria Math"/>
-          <w:sz w:val="20"/>
-          <w:szCs w:val="20"/>
-        </w:rPr>
-        <w:t>7</w:t>
-      </w:r>
-      <w:proofErr w:type="gramEnd"/>
-      <w:r>
-        <w:rPr>
-          <w:rFonts w:ascii="Cambria Math" w:hAnsi="Cambria Math"/>
-          <w:sz w:val="20"/>
-          <w:szCs w:val="20"/>
+        <w:t>A classic unsolved problem in number theory asks if there are inﬁnitely many pairs of ‘twin primes’, pairs of primes separated by 2, such as 3 and 5, 11 and 13, or 71 and 73. Prove that the only prime triple (i.e. three primes, each 2 from the next) is 3, 5, 7.</w:t>
+      </w:r>
+    </w:p>
+    <w:p>
+      <w:pPr>
+        <w:pStyle w:val="ListParagraph"/>
+        <w:numPr>
+          <w:ilvl w:val="1"/>
+          <w:numId w:val="1"/>
+        </w:numPr>
+        <w:rPr>
+          <w:rFonts w:ascii="Cambria Math" w:hAnsi="Cambria Math"/>
+          <w:sz w:val="20"/>
+          <w:szCs w:val="20"/>
+        </w:rPr>
+      </w:pPr>
+      <w:r>
+        <w:rPr>
+          <w:rFonts w:ascii="Cambria Math" w:hAnsi="Cambria Math"/>
+          <w:sz w:val="20"/>
+          <w:szCs w:val="20"/>
+        </w:rPr>
+        <w:t xml:space="preserve">Rewriting using quantifiers: </w:t>
+      </w:r>
+      <w:r>
+        <w:rPr>
+          <w:rFonts w:ascii="Cambria Math" w:hAnsi="Cambria Math" w:cs="Calibri"/>
+          <w:sz w:val="20"/>
+        </w:rPr>
+        <w:t>¬</w:t>
+      </w:r>
+      <w:r>
+        <w:rPr>
+          <w:rFonts w:ascii="Cambria Math" w:hAnsi="Cambria Math"/>
+          <w:sz w:val="20"/>
+          <w:szCs w:val="20"/>
+        </w:rPr>
+        <w:t>(</w:t>
+      </w:r>
+      <w:r>
+        <w:rPr>
+          <w:rFonts w:ascii="Cambria Math" w:hAnsi="Cambria Math" w:cs="Cambria Math"/>
+          <w:sz w:val="20"/>
+        </w:rPr>
+        <w:t>∃</w:t>
+      </w:r>
+      <w:r>
+        <w:rPr>
+          <w:rFonts w:ascii="Cambria Math" w:hAnsi="Cambria Math" w:cs="Cambria Math"/>
+          <w:sz w:val="20"/>
+        </w:rPr>
+        <w:t>n&gt;3)(isPrime(n)</w:t>
+      </w:r>
+      <w:r>
+        <w:rPr>
+          <w:rFonts w:ascii="Cambria Math" w:hAnsi="Cambria Math" w:cs="Cambria Math"/>
+          <w:sz w:val="20"/>
+        </w:rPr>
+        <w:t xml:space="preserve"> </w:t>
+      </w:r>
+      <w:r>
+        <w:rPr>
+          <w:rFonts w:ascii="Cambria Math" w:hAnsi="Cambria Math" w:cs="Cambria Math"/>
+          <w:sz w:val="20"/>
+        </w:rPr>
+        <w:t>∧</w:t>
+      </w:r>
+      <w:r>
+        <w:rPr>
+          <w:rFonts w:ascii="Cambria Math" w:hAnsi="Cambria Math" w:cs="Cambria Math"/>
+          <w:sz w:val="20"/>
+        </w:rPr>
+        <w:t xml:space="preserve"> isPrime(n+2) </w:t>
+      </w:r>
+      <w:r>
+        <w:rPr>
+          <w:rFonts w:ascii="Cambria Math" w:hAnsi="Cambria Math" w:cs="Cambria Math"/>
+          <w:sz w:val="20"/>
+        </w:rPr>
+        <w:t>∧</w:t>
+      </w:r>
+      <w:r>
+        <w:rPr>
+          <w:rFonts w:ascii="Cambria Math" w:hAnsi="Cambria Math" w:cs="Cambria Math"/>
+          <w:sz w:val="20"/>
+        </w:rPr>
+        <w:t xml:space="preserve"> isPrime(n+4))</w:t>
+      </w:r>
+    </w:p>
+    <w:p>
+      <w:pPr>
+        <w:pStyle w:val="ListParagraph"/>
+        <w:numPr>
+          <w:ilvl w:val="1"/>
+          <w:numId w:val="1"/>
+        </w:numPr>
+        <w:rPr>
+          <w:rFonts w:ascii="Cambria Math" w:hAnsi="Cambria Math"/>
+          <w:sz w:val="20"/>
+          <w:szCs w:val="20"/>
+        </w:rPr>
+      </w:pPr>
+      <w:r>
+        <w:rPr>
+          <w:rFonts w:ascii="Cambria Math" w:hAnsi="Cambria Math" w:cs="Cambria Math"/>
+          <w:sz w:val="20"/>
+        </w:rPr>
+        <w:t>Proof:</w:t>
+      </w:r>
+    </w:p>
+    <w:p>
+      <w:pPr>
+        <w:pStyle w:val="ListParagraph"/>
+        <w:numPr>
+          <w:ilvl w:val="2"/>
+          <w:numId w:val="1"/>
+        </w:numPr>
+        <w:rPr>
+          <w:rFonts w:ascii="Cambria Math" w:hAnsi="Cambria Math"/>
+          <w:sz w:val="20"/>
+          <w:szCs w:val="20"/>
+        </w:rPr>
+      </w:pPr>
+      <w:r>
+        <w:rPr>
+          <w:rFonts w:ascii="Cambria Math" w:hAnsi="Cambria Math" w:cs="Cambria Math"/>
+          <w:sz w:val="20"/>
+        </w:rPr>
+        <w:t>Moving negation to inside: (</w:t>
+      </w:r>
+      <w:r>
+        <w:rPr>
+          <w:rFonts w:ascii="Cambria Math" w:hAnsi="Cambria Math" w:cs="Cambria Math"/>
+          <w:sz w:val="20"/>
+        </w:rPr>
+        <w:t>∀</w:t>
+      </w:r>
+      <w:r>
+        <w:rPr>
+          <w:rFonts w:ascii="Cambria Math" w:hAnsi="Cambria Math" w:cs="Cambria Math"/>
+          <w:sz w:val="20"/>
+        </w:rPr>
+        <w:t>n&gt;3</w:t>
+      </w:r>
+      <w:r>
+        <w:rPr>
+          <w:rFonts w:ascii="Cambria Math" w:hAnsi="Cambria Math" w:cs="Cambria Math"/>
+          <w:sz w:val="20"/>
+        </w:rPr>
+        <w:t>)</w:t>
+      </w:r>
+      <w:r>
+        <w:rPr>
+          <w:rFonts w:ascii="Cambria Math" w:hAnsi="Cambria Math" w:cs="Calibri"/>
+          <w:sz w:val="20"/>
+        </w:rPr>
+        <w:t>¬</w:t>
+      </w:r>
+      <w:r>
+        <w:rPr>
+          <w:rFonts w:ascii="Cambria Math" w:hAnsi="Cambria Math" w:cs="Cambria Math"/>
+          <w:sz w:val="20"/>
+        </w:rPr>
+        <w:t>(</w:t>
+      </w:r>
+      <w:r>
+        <w:rPr>
+          <w:rFonts w:ascii="Cambria Math" w:hAnsi="Cambria Math" w:cs="Cambria Math"/>
+          <w:sz w:val="20"/>
+        </w:rPr>
+        <w:t>isPrime(n)</w:t>
+      </w:r>
+      <w:r>
+        <w:rPr>
+          <w:rFonts w:ascii="Cambria Math" w:hAnsi="Cambria Math" w:cs="Cambria Math"/>
+          <w:sz w:val="20"/>
+        </w:rPr>
+        <w:t xml:space="preserve"> </w:t>
+      </w:r>
+      <w:r>
+        <w:rPr>
+          <w:rFonts w:ascii="Cambria Math" w:hAnsi="Cambria Math" w:cs="Cambria Math"/>
+          <w:sz w:val="20"/>
+        </w:rPr>
+        <w:t>∧</w:t>
+      </w:r>
+      <w:r>
+        <w:rPr>
+          <w:rFonts w:ascii="Cambria Math" w:hAnsi="Cambria Math" w:cs="Cambria Math"/>
+          <w:sz w:val="20"/>
+        </w:rPr>
+        <w:t xml:space="preserve"> isPrime(n+2) </w:t>
+      </w:r>
+      <w:r>
+        <w:rPr>
+          <w:rFonts w:ascii="Cambria Math" w:hAnsi="Cambria Math" w:cs="Cambria Math"/>
+          <w:sz w:val="20"/>
+        </w:rPr>
+        <w:t>∧</w:t>
+      </w:r>
+      <w:r>
+        <w:rPr>
+          <w:rFonts w:ascii="Cambria Math" w:hAnsi="Cambria Math" w:cs="Cambria Math"/>
+          <w:sz w:val="20"/>
+        </w:rPr>
+        <w:t xml:space="preserve"> isPrime(n+4)</w:t>
+      </w:r>
+      <w:r>
+        <w:rPr>
+          <w:rFonts w:ascii="Cambria Math" w:hAnsi="Cambria Math" w:cs="Cambria Math"/>
+          <w:sz w:val="20"/>
+        </w:rPr>
+        <w:t>)</w:t>
+      </w:r>
+    </w:p>
+    <w:p>
+      <w:pPr>
+        <w:pStyle w:val="ListParagraph"/>
+        <w:numPr>
+          <w:ilvl w:val="2"/>
+          <w:numId w:val="1"/>
+        </w:numPr>
+        <w:rPr>
+          <w:rFonts w:ascii="Cambria Math" w:hAnsi="Cambria Math"/>
+          <w:sz w:val="20"/>
+          <w:szCs w:val="20"/>
+        </w:rPr>
+      </w:pPr>
+      <w:r>
+        <w:rPr>
+          <w:rFonts w:ascii="Cambria Math" w:hAnsi="Cambria Math" w:cs="Cambria Math"/>
+          <w:sz w:val="20"/>
+        </w:rPr>
+        <w:t xml:space="preserve">Rewriting: </w:t>
+      </w:r>
+      <w:r>
+        <w:rPr>
+          <w:rFonts w:ascii="Cambria Math" w:hAnsi="Cambria Math" w:cs="Cambria Math"/>
+          <w:sz w:val="20"/>
+        </w:rPr>
+        <w:t>(</w:t>
+      </w:r>
+      <w:r>
+        <w:rPr>
+          <w:rFonts w:ascii="Cambria Math" w:hAnsi="Cambria Math" w:cs="Cambria Math"/>
+          <w:sz w:val="20"/>
+        </w:rPr>
+        <w:t>∀</w:t>
+      </w:r>
+      <w:r>
+        <w:rPr>
+          <w:rFonts w:ascii="Cambria Math" w:hAnsi="Cambria Math" w:cs="Cambria Math"/>
+          <w:sz w:val="20"/>
+        </w:rPr>
+        <w:t>n&gt;3)(</w:t>
+      </w:r>
+      <w:r>
+        <w:rPr>
+          <w:rFonts w:ascii="Cambria Math" w:hAnsi="Cambria Math" w:cs="Calibri"/>
+          <w:sz w:val="20"/>
+        </w:rPr>
+        <w:t>¬</w:t>
+      </w:r>
+      <w:r>
+        <w:rPr>
+          <w:rFonts w:ascii="Cambria Math" w:hAnsi="Cambria Math" w:cs="Cambria Math"/>
+          <w:sz w:val="20"/>
+        </w:rPr>
+        <w:t>isPrime(n)</w:t>
+      </w:r>
+      <w:r>
+        <w:rPr>
+          <w:rFonts w:ascii="Cambria Math" w:hAnsi="Cambria Math" w:cs="Cambria Math"/>
+          <w:sz w:val="20"/>
+        </w:rPr>
+        <w:t xml:space="preserve"> </w:t>
+      </w:r>
+      <w:r>
+        <w:rPr>
+          <w:rFonts w:ascii="Cambria Math" w:hAnsi="Cambria Math" w:cs="Cambria Math"/>
+          <w:sz w:val="20"/>
+        </w:rPr>
+        <w:t>∨</w:t>
+      </w:r>
+      <w:r>
+        <w:rPr>
+          <w:rFonts w:ascii="Cambria Math" w:hAnsi="Cambria Math" w:cs="Cambria Math"/>
+          <w:sz w:val="20"/>
+        </w:rPr>
+        <w:t xml:space="preserve"> </w:t>
+      </w:r>
+      <w:r>
+        <w:rPr>
+          <w:rFonts w:ascii="Cambria Math" w:hAnsi="Cambria Math" w:cs="Calibri"/>
+          <w:sz w:val="20"/>
+        </w:rPr>
+        <w:t>¬</w:t>
+      </w:r>
+      <w:r>
+        <w:rPr>
+          <w:rFonts w:ascii="Cambria Math" w:hAnsi="Cambria Math" w:cs="Cambria Math"/>
+          <w:sz w:val="20"/>
+        </w:rPr>
+        <w:t xml:space="preserve">isPrime(n+2) </w:t>
+      </w:r>
+      <w:r>
+        <w:rPr>
+          <w:rFonts w:ascii="Cambria Math" w:hAnsi="Cambria Math" w:cs="Cambria Math"/>
+          <w:sz w:val="20"/>
+        </w:rPr>
+        <w:t>∨</w:t>
+      </w:r>
+      <w:r>
+        <w:rPr>
+          <w:rFonts w:ascii="Cambria Math" w:hAnsi="Cambria Math" w:cs="Cambria Math"/>
+          <w:sz w:val="20"/>
+        </w:rPr>
+        <w:t xml:space="preserve"> </w:t>
+      </w:r>
+      <w:r>
+        <w:rPr>
+          <w:rFonts w:ascii="Cambria Math" w:hAnsi="Cambria Math" w:cs="Calibri"/>
+          <w:sz w:val="20"/>
+        </w:rPr>
+        <w:t>¬</w:t>
+      </w:r>
+      <w:r>
+        <w:rPr>
+          <w:rFonts w:ascii="Cambria Math" w:hAnsi="Cambria Math" w:cs="Cambria Math"/>
+          <w:sz w:val="20"/>
+        </w:rPr>
+        <w:t>isPrime(n+4))</w:t>
+      </w:r>
+    </w:p>
+    <w:p>
+      <w:pPr>
+        <w:pStyle w:val="ListParagraph"/>
+        <w:numPr>
+          <w:ilvl w:val="2"/>
+          <w:numId w:val="1"/>
+        </w:numPr>
+        <w:rPr>
+          <w:rFonts w:ascii="Cambria Math" w:hAnsi="Cambria Math"/>
+          <w:sz w:val="20"/>
+          <w:szCs w:val="20"/>
+        </w:rPr>
+      </w:pPr>
+      <w:r>
+        <w:rPr>
+          <w:rFonts w:ascii="Cambria Math" w:hAnsi="Cambria Math" w:cs="Cambria Math"/>
+          <w:sz w:val="20"/>
+        </w:rPr>
+        <w:t>Let n be given</w:t>
+      </w:r>
+      <w:r>
+        <w:rPr>
+          <w:rFonts w:ascii="Cambria Math" w:hAnsi="Cambria Math" w:cs="Cambria Math"/>
+          <w:sz w:val="20"/>
+        </w:rPr>
+        <w:t xml:space="preserve">; </w:t>
+      </w:r>
+      <w:r>
+        <w:rPr>
+          <w:rFonts w:ascii="Cambria Math" w:hAnsi="Cambria Math" w:cs="Cambria Math"/>
+          <w:sz w:val="20"/>
+        </w:rPr>
+        <w:t xml:space="preserve">Since n &gt; 3, then n is of </w:t>
+      </w:r>
+      <w:r>
+        <w:rPr>
+          <w:rFonts w:ascii="Cambria Math" w:hAnsi="Cambria Math" w:cs="Cambria Math"/>
+          <w:sz w:val="20"/>
+        </w:rPr>
+        <w:t>one of the following the forms</w:t>
+      </w:r>
+      <w:r>
+        <w:rPr>
+          <w:rFonts w:ascii="Cambria Math" w:hAnsi="Cambria Math" w:cs="Cambria Math"/>
+          <w:sz w:val="20"/>
+        </w:rPr>
+        <w:t xml:space="preserve"> </w:t>
+      </w:r>
+      <w:r>
+        <w:rPr>
+          <w:rFonts w:ascii="Cambria Math" w:hAnsi="Cambria Math" w:cs="Cambria Math"/>
+          <w:sz w:val="20"/>
+        </w:rPr>
+        <w:t>(by the division theorem)</w:t>
+      </w:r>
+      <w:r>
+        <w:rPr>
+          <w:rFonts w:ascii="Cambria Math" w:hAnsi="Cambria Math" w:cs="Cambria Math"/>
+          <w:sz w:val="20"/>
+        </w:rPr>
+        <w:t>, where m is a natural number</w:t>
+      </w:r>
+      <w:r>
+        <w:rPr>
+          <w:rFonts w:ascii="Cambria Math" w:hAnsi="Cambria Math" w:cs="Cambria Math"/>
+          <w:sz w:val="20"/>
+        </w:rPr>
+        <w:t xml:space="preserve"> greater than 1</w:t>
+      </w:r>
+      <w:r>
+        <w:rPr>
+          <w:rFonts w:ascii="Cambria Math" w:hAnsi="Cambria Math" w:cs="Cambria Math"/>
+          <w:sz w:val="20"/>
+        </w:rPr>
+        <w:t>:</w:t>
+      </w:r>
+      <w:r>
+        <w:rPr>
+          <w:rFonts w:ascii="Cambria Math" w:hAnsi="Cambria Math" w:cs="Cambria Math"/>
+          <w:sz w:val="20"/>
+        </w:rPr>
+        <w:t xml:space="preserve"> </w:t>
+      </w:r>
+      <w:r>
+        <w:rPr>
+          <w:rFonts w:ascii="Cambria Math" w:hAnsi="Cambria Math" w:cs="Cambria Math"/>
+          <w:sz w:val="20"/>
+        </w:rPr>
+        <w:t>3m</w:t>
+      </w:r>
+      <w:r>
+        <w:rPr>
+          <w:rFonts w:ascii="Cambria Math" w:hAnsi="Cambria Math" w:cs="Cambria Math"/>
+          <w:sz w:val="20"/>
+        </w:rPr>
+        <w:t>+1, 3m+2 or 3m+3</w:t>
+      </w:r>
+    </w:p>
+    <w:p>
+      <w:pPr>
+        <w:pStyle w:val="ListParagraph"/>
+        <w:numPr>
+          <w:ilvl w:val="3"/>
+          <w:numId w:val="1"/>
+        </w:numPr>
+        <w:rPr>
+          <w:rFonts w:ascii="Cambria Math" w:hAnsi="Cambria Math"/>
+          <w:sz w:val="20"/>
+          <w:szCs w:val="20"/>
+        </w:rPr>
+      </w:pPr>
+      <w:r>
+        <w:rPr>
+          <w:rFonts w:ascii="Cambria Math" w:hAnsi="Cambria Math" w:cs="Cambria Math"/>
+          <w:sz w:val="20"/>
+        </w:rPr>
+        <w:t>In the first case, 3m+1+2 = 3m+3 = 3(m+1), which is not prime (divisible by 3 and m+1), therefore the disjunction (</w:t>
+      </w:r>
+      <w:r>
+        <w:rPr>
+          <w:rFonts w:ascii="Cambria Math" w:hAnsi="Cambria Math" w:cs="Calibri"/>
+          <w:sz w:val="20"/>
+        </w:rPr>
+        <w:t>¬</w:t>
+      </w:r>
+      <w:r>
+        <w:rPr>
+          <w:rFonts w:ascii="Cambria Math" w:hAnsi="Cambria Math" w:cs="Cambria Math"/>
+          <w:sz w:val="20"/>
+        </w:rPr>
+        <w:t>isPrime(n)</w:t>
+      </w:r>
+      <w:r>
+        <w:rPr>
+          <w:rFonts w:ascii="Cambria Math" w:hAnsi="Cambria Math" w:cs="Cambria Math"/>
+          <w:sz w:val="20"/>
+        </w:rPr>
+        <w:t xml:space="preserve"> </w:t>
+      </w:r>
+      <w:r>
+        <w:rPr>
+          <w:rFonts w:ascii="Cambria Math" w:hAnsi="Cambria Math" w:cs="Cambria Math"/>
+          <w:sz w:val="20"/>
+        </w:rPr>
+        <w:t>∨</w:t>
+      </w:r>
+      <w:r>
+        <w:rPr>
+          <w:rFonts w:ascii="Cambria Math" w:hAnsi="Cambria Math" w:cs="Cambria Math"/>
+          <w:sz w:val="20"/>
+        </w:rPr>
+        <w:t xml:space="preserve"> </w:t>
+      </w:r>
+      <w:r>
+        <w:rPr>
+          <w:rFonts w:ascii="Cambria Math" w:hAnsi="Cambria Math" w:cs="Calibri"/>
+          <w:sz w:val="20"/>
+        </w:rPr>
+        <w:t>True</w:t>
+      </w:r>
+      <w:r>
+        <w:rPr>
+          <w:rFonts w:ascii="Cambria Math" w:hAnsi="Cambria Math" w:cs="Cambria Math"/>
+          <w:sz w:val="20"/>
+        </w:rPr>
+        <w:t xml:space="preserve"> </w:t>
+      </w:r>
+      <w:r>
+        <w:rPr>
+          <w:rFonts w:ascii="Cambria Math" w:hAnsi="Cambria Math" w:cs="Cambria Math"/>
+          <w:sz w:val="20"/>
+        </w:rPr>
+        <w:t>∨</w:t>
+      </w:r>
+      <w:r>
+        <w:rPr>
+          <w:rFonts w:ascii="Cambria Math" w:hAnsi="Cambria Math" w:cs="Cambria Math"/>
+          <w:sz w:val="20"/>
+        </w:rPr>
+        <w:t xml:space="preserve"> </w:t>
+      </w:r>
+      <w:r>
+        <w:rPr>
+          <w:rFonts w:ascii="Cambria Math" w:hAnsi="Cambria Math" w:cs="Calibri"/>
+          <w:sz w:val="20"/>
+        </w:rPr>
+        <w:t>¬</w:t>
+      </w:r>
+      <w:r>
+        <w:rPr>
+          <w:rFonts w:ascii="Cambria Math" w:hAnsi="Cambria Math" w:cs="Cambria Math"/>
+          <w:sz w:val="20"/>
+        </w:rPr>
+        <w:t>isPrime(n+4)</w:t>
+      </w:r>
+      <w:r>
+        <w:rPr>
+          <w:rFonts w:ascii="Cambria Math" w:hAnsi="Cambria Math" w:cs="Cambria Math"/>
+          <w:sz w:val="20"/>
+        </w:rPr>
+        <w:t>) is true</w:t>
+      </w:r>
+    </w:p>
+    <w:p>
+      <w:pPr>
+        <w:pStyle w:val="ListParagraph"/>
+        <w:numPr>
+          <w:ilvl w:val="3"/>
+          <w:numId w:val="1"/>
+        </w:numPr>
+        <w:rPr>
+          <w:rFonts w:ascii="Cambria Math" w:hAnsi="Cambria Math"/>
+          <w:sz w:val="20"/>
+          <w:szCs w:val="20"/>
+        </w:rPr>
+      </w:pPr>
+      <w:r>
+        <w:rPr>
+          <w:rFonts w:ascii="Cambria Math" w:hAnsi="Cambria Math" w:cs="Cambria Math"/>
+          <w:sz w:val="20"/>
+        </w:rPr>
+        <w:t xml:space="preserve">In the second case, 3m+2+4 = 3m+6 = 3(m+2), which is not prime (divisible by 3 and m+2), therefore the disjunction </w:t>
+      </w:r>
+      <w:r>
+        <w:rPr>
+          <w:rFonts w:ascii="Cambria Math" w:hAnsi="Cambria Math" w:cs="Cambria Math"/>
+          <w:sz w:val="20"/>
+        </w:rPr>
+        <w:t>(</w:t>
+      </w:r>
+      <w:r>
+        <w:rPr>
+          <w:rFonts w:ascii="Cambria Math" w:hAnsi="Cambria Math" w:cs="Calibri"/>
+          <w:sz w:val="20"/>
+        </w:rPr>
+        <w:t>¬</w:t>
+      </w:r>
+      <w:r>
+        <w:rPr>
+          <w:rFonts w:ascii="Cambria Math" w:hAnsi="Cambria Math" w:cs="Cambria Math"/>
+          <w:sz w:val="20"/>
+        </w:rPr>
+        <w:t>isPrime(n)</w:t>
+      </w:r>
+      <w:r>
+        <w:rPr>
+          <w:rFonts w:ascii="Cambria Math" w:hAnsi="Cambria Math" w:cs="Cambria Math"/>
+          <w:sz w:val="20"/>
+        </w:rPr>
+        <w:t xml:space="preserve"> </w:t>
+      </w:r>
+      <w:r>
+        <w:rPr>
+          <w:rFonts w:ascii="Cambria Math" w:hAnsi="Cambria Math" w:cs="Cambria Math"/>
+          <w:sz w:val="20"/>
+        </w:rPr>
+        <w:t>∨</w:t>
+      </w:r>
+      <w:r>
+        <w:rPr>
+          <w:rFonts w:ascii="Cambria Math" w:hAnsi="Cambria Math" w:cs="Cambria Math"/>
+          <w:sz w:val="20"/>
+        </w:rPr>
+        <w:t xml:space="preserve"> </w:t>
+      </w:r>
+      <w:r>
+        <w:rPr>
+          <w:rFonts w:ascii="Cambria Math" w:hAnsi="Cambria Math" w:cs="Calibri"/>
+          <w:sz w:val="20"/>
+        </w:rPr>
+        <w:t>¬</w:t>
+      </w:r>
+      <w:r>
+        <w:rPr>
+          <w:rFonts w:ascii="Cambria Math" w:hAnsi="Cambria Math" w:cs="Cambria Math"/>
+          <w:sz w:val="20"/>
+        </w:rPr>
+        <w:t xml:space="preserve">isPrime(n+2) </w:t>
+      </w:r>
+      <w:r>
+        <w:rPr>
+          <w:rFonts w:ascii="Cambria Math" w:hAnsi="Cambria Math" w:cs="Cambria Math"/>
+          <w:sz w:val="20"/>
+        </w:rPr>
+        <w:t>∨</w:t>
+      </w:r>
+      <w:r>
+        <w:rPr>
+          <w:rFonts w:ascii="Cambria Math" w:hAnsi="Cambria Math" w:cs="Cambria Math"/>
+          <w:sz w:val="20"/>
+        </w:rPr>
+        <w:t xml:space="preserve"> </w:t>
+      </w:r>
+      <w:r>
+        <w:rPr>
+          <w:rFonts w:ascii="Cambria Math" w:hAnsi="Cambria Math" w:cs="Calibri"/>
+          <w:sz w:val="20"/>
+        </w:rPr>
+        <w:t>True</w:t>
+      </w:r>
+      <w:r>
+        <w:rPr>
+          <w:rFonts w:ascii="Cambria Math" w:hAnsi="Cambria Math" w:cs="Cambria Math"/>
+          <w:sz w:val="20"/>
+        </w:rPr>
+        <w:t>)</w:t>
+      </w:r>
+      <w:r>
+        <w:rPr>
+          <w:rFonts w:ascii="Cambria Math" w:hAnsi="Cambria Math" w:cs="Cambria Math"/>
+          <w:sz w:val="20"/>
+        </w:rPr>
+        <w:t xml:space="preserve"> is true</w:t>
+      </w:r>
+    </w:p>
+    <w:p>
+      <w:pPr>
+        <w:pStyle w:val="ListParagraph"/>
+        <w:numPr>
+          <w:ilvl w:val="3"/>
+          <w:numId w:val="1"/>
+        </w:numPr>
+        <w:rPr>
+          <w:rFonts w:ascii="Cambria Math" w:hAnsi="Cambria Math"/>
+          <w:sz w:val="20"/>
+          <w:szCs w:val="20"/>
+        </w:rPr>
+      </w:pPr>
+      <w:r>
+        <w:rPr>
+          <w:rFonts w:ascii="Cambria Math" w:hAnsi="Cambria Math" w:cs="Cambria Math"/>
+          <w:sz w:val="20"/>
+        </w:rPr>
+        <w:t xml:space="preserve">In the third case, 3m+3 = 3(m+1), which is not prime (divisible by 3 and m+1), therefore the disjunction </w:t>
+      </w:r>
+      <w:r>
+        <w:rPr>
+          <w:rFonts w:ascii="Cambria Math" w:hAnsi="Cambria Math" w:cs="Cambria Math"/>
+          <w:sz w:val="20"/>
+        </w:rPr>
+        <w:t>(</w:t>
+      </w:r>
+      <w:r>
+        <w:rPr>
+          <w:rFonts w:ascii="Cambria Math" w:hAnsi="Cambria Math" w:cs="Calibri"/>
+          <w:sz w:val="20"/>
+        </w:rPr>
+        <w:t>True</w:t>
+      </w:r>
+      <w:r>
+        <w:rPr>
+          <w:rFonts w:ascii="Cambria Math" w:hAnsi="Cambria Math" w:cs="Cambria Math"/>
+          <w:sz w:val="20"/>
+        </w:rPr>
+        <w:t xml:space="preserve"> </w:t>
+      </w:r>
+      <w:r>
+        <w:rPr>
+          <w:rFonts w:ascii="Cambria Math" w:hAnsi="Cambria Math" w:cs="Cambria Math"/>
+          <w:sz w:val="20"/>
+        </w:rPr>
+        <w:t>∨</w:t>
+      </w:r>
+      <w:r>
+        <w:rPr>
+          <w:rFonts w:ascii="Cambria Math" w:hAnsi="Cambria Math" w:cs="Cambria Math"/>
+          <w:sz w:val="20"/>
+        </w:rPr>
+        <w:t xml:space="preserve"> </w:t>
+      </w:r>
+      <w:r>
+        <w:rPr>
+          <w:rFonts w:ascii="Cambria Math" w:hAnsi="Cambria Math" w:cs="Calibri"/>
+          <w:sz w:val="20"/>
+        </w:rPr>
+        <w:t>¬</w:t>
+      </w:r>
+      <w:r>
+        <w:rPr>
+          <w:rFonts w:ascii="Cambria Math" w:hAnsi="Cambria Math" w:cs="Cambria Math"/>
+          <w:sz w:val="20"/>
+        </w:rPr>
+        <w:t xml:space="preserve">isPrime(n+2) </w:t>
+      </w:r>
+      <w:r>
+        <w:rPr>
+          <w:rFonts w:ascii="Cambria Math" w:hAnsi="Cambria Math" w:cs="Cambria Math"/>
+          <w:sz w:val="20"/>
+        </w:rPr>
+        <w:t>∨</w:t>
+      </w:r>
+      <w:r>
+        <w:rPr>
+          <w:rFonts w:ascii="Cambria Math" w:hAnsi="Cambria Math" w:cs="Cambria Math"/>
+          <w:sz w:val="20"/>
+        </w:rPr>
+        <w:t xml:space="preserve"> </w:t>
+      </w:r>
+      <w:r>
+        <w:rPr>
+          <w:rFonts w:ascii="Cambria Math" w:hAnsi="Cambria Math" w:cs="Calibri"/>
+          <w:sz w:val="20"/>
+        </w:rPr>
+        <w:t>¬</w:t>
+      </w:r>
+      <w:r>
+        <w:rPr>
+          <w:rFonts w:ascii="Cambria Math" w:hAnsi="Cambria Math" w:cs="Cambria Math"/>
+          <w:sz w:val="20"/>
+        </w:rPr>
+        <w:t>isPrime(n+4))</w:t>
+      </w:r>
+      <w:r>
+        <w:rPr>
+          <w:rFonts w:ascii="Cambria Math" w:hAnsi="Cambria Math" w:cs="Cambria Math"/>
+          <w:sz w:val="20"/>
+        </w:rPr>
+        <w:t xml:space="preserve"> is true</w:t>
+      </w:r>
+    </w:p>
+    <w:p>
+      <w:pPr>
+        <w:pStyle w:val="ListParagraph"/>
+        <w:numPr>
+          <w:ilvl w:val="2"/>
+          <w:numId w:val="1"/>
+        </w:numPr>
+        <w:rPr>
+          <w:rFonts w:ascii="Cambria Math" w:hAnsi="Cambria Math"/>
+          <w:sz w:val="20"/>
+          <w:szCs w:val="20"/>
+        </w:rPr>
+      </w:pPr>
+      <w:r>
+        <w:rPr>
+          <w:rFonts w:ascii="Cambria Math" w:hAnsi="Cambria Math" w:cs="Cambria Math"/>
+          <w:sz w:val="20"/>
+        </w:rPr>
+        <w:t>Having all cases covered, the proof is complete.</w:t>
+      </w:r>
+    </w:p>
+    <w:p>
+      <w:pPr>
+        <w:pStyle w:val="ListParagraph"/>
+        <w:numPr>
+          <w:ilvl w:val="0"/>
+          <w:numId w:val="1"/>
+        </w:numPr>
+        <w:rPr>
+          <w:rFonts w:ascii="Cambria Math" w:hAnsi="Cambria Math"/>
+          <w:sz w:val="20"/>
+          <w:szCs w:val="20"/>
+        </w:rPr>
+      </w:pPr>
+      <w:r>
+        <w:rPr>
+          <w:rFonts w:ascii="Cambria Math" w:hAnsi="Cambria Math"/>
+          <w:sz w:val="20"/>
+          <w:szCs w:val="20"/>
+        </w:rPr>
+        <w:t>Prove that for any natural number n, 2 + 2</w:t>
+      </w:r>
+      <w:r>
+        <w:rPr>
+          <w:rFonts w:ascii="Cambria Math" w:hAnsi="Cambria Math"/>
+          <w:sz w:val="20"/>
+          <w:szCs w:val="20"/>
+          <w:vertAlign w:val="superscript"/>
+        </w:rPr>
+        <w:t>2</w:t>
+      </w:r>
+      <w:r>
+        <w:rPr>
+          <w:rFonts w:ascii="Cambria Math" w:hAnsi="Cambria Math"/>
+          <w:sz w:val="20"/>
+          <w:szCs w:val="20"/>
+        </w:rPr>
+        <w:t xml:space="preserve"> + 2</w:t>
+      </w:r>
+      <w:r>
+        <w:rPr>
+          <w:rFonts w:ascii="Cambria Math" w:hAnsi="Cambria Math"/>
+          <w:sz w:val="20"/>
+          <w:szCs w:val="20"/>
+          <w:vertAlign w:val="superscript"/>
+        </w:rPr>
+        <w:t>3</w:t>
+      </w:r>
+      <w:r>
+        <w:rPr>
+          <w:rFonts w:ascii="Cambria Math" w:hAnsi="Cambria Math"/>
+          <w:sz w:val="20"/>
+          <w:szCs w:val="20"/>
+        </w:rPr>
+        <w:t xml:space="preserve"> + ... + 2</w:t>
+      </w:r>
+      <w:r>
+        <w:rPr>
+          <w:rFonts w:ascii="Cambria Math" w:hAnsi="Cambria Math"/>
+          <w:sz w:val="20"/>
+          <w:szCs w:val="20"/>
+          <w:vertAlign w:val="superscript"/>
+        </w:rPr>
+        <w:t>n</w:t>
+      </w:r>
+      <w:r>
+        <w:rPr>
+          <w:rFonts w:ascii="Cambria Math" w:hAnsi="Cambria Math"/>
+          <w:sz w:val="20"/>
+          <w:szCs w:val="20"/>
+        </w:rPr>
+        <w:t xml:space="preserve"> = 2</w:t>
+      </w:r>
+      <w:r>
+        <w:rPr>
+          <w:rFonts w:ascii="Cambria Math" w:hAnsi="Cambria Math"/>
+          <w:sz w:val="20"/>
+          <w:szCs w:val="20"/>
+          <w:vertAlign w:val="superscript"/>
+        </w:rPr>
+        <w:t>n+1</w:t>
+      </w:r>
+      <w:r>
+        <w:rPr>
+          <w:rFonts w:ascii="Cambria Math" w:hAnsi="Cambria Math"/>
+          <w:sz w:val="20"/>
+          <w:szCs w:val="20"/>
+        </w:rPr>
+        <w:t xml:space="preserve"> −2</w:t>
+      </w:r>
+    </w:p>
+    <w:p>
+      <w:pPr>
+        <w:pStyle w:val="ListParagraph"/>
+        <w:numPr>
+          <w:ilvl w:val="1"/>
+          <w:numId w:val="1"/>
+        </w:numPr>
+        <w:rPr>
+          <w:rFonts w:ascii="Cambria Math" w:hAnsi="Cambria Math"/>
+          <w:sz w:val="20"/>
+          <w:szCs w:val="20"/>
+        </w:rPr>
+      </w:pPr>
+      <w:r>
+        <w:rPr>
+          <w:rFonts w:ascii="Cambria Math" w:hAnsi="Cambria Math"/>
+          <w:sz w:val="20"/>
+          <w:szCs w:val="20"/>
+        </w:rPr>
+        <w:t>Proof by induction</w:t>
+      </w:r>
+    </w:p>
+    <w:p>
+      <w:pPr>
+        <w:pStyle w:val="ListParagraph"/>
+        <w:numPr>
+          <w:ilvl w:val="1"/>
+          <w:numId w:val="1"/>
+        </w:numPr>
+        <w:rPr>
+          <w:rFonts w:ascii="Cambria Math" w:hAnsi="Cambria Math"/>
+          <w:sz w:val="20"/>
+          <w:szCs w:val="20"/>
+        </w:rPr>
+      </w:pPr>
+      <w:r>
+        <w:rPr>
+          <w:rFonts w:ascii="Cambria Math" w:hAnsi="Cambria Math"/>
+          <w:sz w:val="20"/>
+          <w:szCs w:val="20"/>
+        </w:rPr>
+        <w:t>Base case: n = 1: 2 = 2</w:t>
+      </w:r>
+      <w:r>
+        <w:rPr>
+          <w:rFonts w:ascii="Cambria Math" w:hAnsi="Cambria Math"/>
+          <w:sz w:val="20"/>
+          <w:szCs w:val="20"/>
+          <w:vertAlign w:val="superscript"/>
+        </w:rPr>
+        <w:t>1+1</w:t>
+      </w:r>
+      <w:r>
+        <w:rPr>
+          <w:rFonts w:ascii="Cambria Math" w:hAnsi="Cambria Math"/>
+          <w:sz w:val="20"/>
+          <w:szCs w:val="20"/>
+        </w:rPr>
+        <w:t xml:space="preserve"> – 2 = 4 – 2 = 2 </w:t>
+      </w:r>
+      <w:r>
+        <w:rPr>
+          <w:rFonts w:ascii="Cambria Math" w:hAnsi="Cambria Math"/>
+          <w:sz w:val="20"/>
+          <w:szCs w:val="20"/>
+        </w:rPr>
+        <w:sym w:font="Wingdings" w:char="F0E0"/>
+      </w:r>
+      <w:r>
+        <w:rPr>
+          <w:rFonts w:ascii="Cambria Math" w:hAnsi="Cambria Math"/>
+          <w:sz w:val="20"/>
+          <w:szCs w:val="20"/>
+        </w:rPr>
+        <w:t xml:space="preserve"> the identity holds for n = 1</w:t>
+      </w:r>
+    </w:p>
+    <w:p>
+      <w:pPr>
+        <w:pStyle w:val="ListParagraph"/>
+        <w:numPr>
+          <w:ilvl w:val="1"/>
+          <w:numId w:val="1"/>
+        </w:numPr>
+        <w:rPr>
+          <w:rFonts w:ascii="Cambria Math" w:hAnsi="Cambria Math"/>
+          <w:sz w:val="20"/>
+          <w:szCs w:val="20"/>
+        </w:rPr>
+      </w:pPr>
+      <w:r>
+        <w:rPr>
+          <w:rFonts w:ascii="Cambria Math" w:hAnsi="Cambria Math"/>
+          <w:sz w:val="20"/>
+          <w:szCs w:val="20"/>
+        </w:rPr>
+        <w:t xml:space="preserve">Inductive case: assuming that </w:t>
+      </w:r>
+      <w:r>
+        <w:rPr>
+          <w:rFonts w:ascii="Cambria Math" w:hAnsi="Cambria Math"/>
+          <w:sz w:val="20"/>
+          <w:szCs w:val="20"/>
+        </w:rPr>
+        <w:t>2 + 2</w:t>
+      </w:r>
+      <w:r>
+        <w:rPr>
+          <w:rFonts w:ascii="Cambria Math" w:hAnsi="Cambria Math"/>
+          <w:sz w:val="20"/>
+          <w:szCs w:val="20"/>
+          <w:vertAlign w:val="superscript"/>
+        </w:rPr>
+        <w:t>2</w:t>
+      </w:r>
+      <w:r>
+        <w:rPr>
+          <w:rFonts w:ascii="Cambria Math" w:hAnsi="Cambria Math"/>
+          <w:sz w:val="20"/>
+          <w:szCs w:val="20"/>
+        </w:rPr>
+        <w:t xml:space="preserve"> + 2</w:t>
+      </w:r>
+      <w:r>
+        <w:rPr>
+          <w:rFonts w:ascii="Cambria Math" w:hAnsi="Cambria Math"/>
+          <w:sz w:val="20"/>
+          <w:szCs w:val="20"/>
+          <w:vertAlign w:val="superscript"/>
+        </w:rPr>
+        <w:t>3</w:t>
+      </w:r>
+      <w:r>
+        <w:rPr>
+          <w:rFonts w:ascii="Cambria Math" w:hAnsi="Cambria Math"/>
+          <w:sz w:val="20"/>
+          <w:szCs w:val="20"/>
+        </w:rPr>
+        <w:t xml:space="preserve"> + ... + 2</w:t>
+      </w:r>
+      <w:r>
+        <w:rPr>
+          <w:rFonts w:ascii="Cambria Math" w:hAnsi="Cambria Math"/>
+          <w:sz w:val="20"/>
+          <w:szCs w:val="20"/>
+          <w:vertAlign w:val="superscript"/>
+        </w:rPr>
+        <w:t>n</w:t>
+      </w:r>
+      <w:r>
+        <w:rPr>
+          <w:rFonts w:ascii="Cambria Math" w:hAnsi="Cambria Math"/>
+          <w:sz w:val="20"/>
+          <w:szCs w:val="20"/>
+        </w:rPr>
+        <w:t xml:space="preserve"> = 2</w:t>
+      </w:r>
+      <w:r>
+        <w:rPr>
+          <w:rFonts w:ascii="Cambria Math" w:hAnsi="Cambria Math"/>
+          <w:sz w:val="20"/>
+          <w:szCs w:val="20"/>
+          <w:vertAlign w:val="superscript"/>
+        </w:rPr>
+        <w:t>n+1</w:t>
+      </w:r>
+      <w:r>
+        <w:rPr>
+          <w:rFonts w:ascii="Cambria Math" w:hAnsi="Cambria Math"/>
+          <w:sz w:val="20"/>
+          <w:szCs w:val="20"/>
+        </w:rPr>
+        <w:t xml:space="preserve"> −2</w:t>
+      </w:r>
+    </w:p>
+    <w:p>
+      <w:pPr>
+        <w:pStyle w:val="ListParagraph"/>
+        <w:numPr>
+          <w:ilvl w:val="2"/>
+          <w:numId w:val="1"/>
+        </w:numPr>
+        <w:rPr>
+          <w:rFonts w:ascii="Cambria Math" w:hAnsi="Cambria Math"/>
+          <w:sz w:val="20"/>
+          <w:szCs w:val="20"/>
+        </w:rPr>
+      </w:pPr>
+      <w:r>
+        <w:rPr>
+          <w:rFonts w:ascii="Cambria Math" w:hAnsi="Cambria Math"/>
+          <w:sz w:val="20"/>
+          <w:szCs w:val="20"/>
+        </w:rPr>
+        <w:t xml:space="preserve">Adding </w:t>
+      </w:r>
+      <w:r>
+        <w:rPr>
+          <w:rFonts w:ascii="Cambria Math" w:hAnsi="Cambria Math"/>
+          <w:sz w:val="20"/>
+          <w:szCs w:val="20"/>
+        </w:rPr>
+        <w:t>2</w:t>
+      </w:r>
+      <w:r>
+        <w:rPr>
+          <w:rFonts w:ascii="Cambria Math" w:hAnsi="Cambria Math"/>
+          <w:sz w:val="20"/>
+          <w:szCs w:val="20"/>
+          <w:vertAlign w:val="superscript"/>
+        </w:rPr>
+        <w:t>n+1</w:t>
+      </w:r>
+      <w:r>
+        <w:rPr>
+          <w:rFonts w:ascii="Cambria Math" w:hAnsi="Cambria Math"/>
+          <w:sz w:val="20"/>
+          <w:szCs w:val="20"/>
+        </w:rPr>
+        <w:t xml:space="preserve"> on both sides: </w:t>
+      </w:r>
+      <w:r>
+        <w:rPr>
+          <w:rFonts w:ascii="Cambria Math" w:hAnsi="Cambria Math"/>
+          <w:sz w:val="20"/>
+          <w:szCs w:val="20"/>
+        </w:rPr>
+        <w:t>2 + 2</w:t>
+      </w:r>
+      <w:r>
+        <w:rPr>
+          <w:rFonts w:ascii="Cambria Math" w:hAnsi="Cambria Math"/>
+          <w:sz w:val="20"/>
+          <w:szCs w:val="20"/>
+          <w:vertAlign w:val="superscript"/>
+        </w:rPr>
+        <w:t>2</w:t>
+      </w:r>
+      <w:r>
+        <w:rPr>
+          <w:rFonts w:ascii="Cambria Math" w:hAnsi="Cambria Math"/>
+          <w:sz w:val="20"/>
+          <w:szCs w:val="20"/>
+        </w:rPr>
+        <w:t xml:space="preserve"> + 2</w:t>
+      </w:r>
+      <w:r>
+        <w:rPr>
+          <w:rFonts w:ascii="Cambria Math" w:hAnsi="Cambria Math"/>
+          <w:sz w:val="20"/>
+          <w:szCs w:val="20"/>
+          <w:vertAlign w:val="superscript"/>
+        </w:rPr>
+        <w:t>3</w:t>
+      </w:r>
+      <w:r>
+        <w:rPr>
+          <w:rFonts w:ascii="Cambria Math" w:hAnsi="Cambria Math"/>
+          <w:sz w:val="20"/>
+          <w:szCs w:val="20"/>
+        </w:rPr>
+        <w:t xml:space="preserve"> + ... + 2</w:t>
+      </w:r>
+      <w:r>
+        <w:rPr>
+          <w:rFonts w:ascii="Cambria Math" w:hAnsi="Cambria Math"/>
+          <w:sz w:val="20"/>
+          <w:szCs w:val="20"/>
+          <w:vertAlign w:val="superscript"/>
+        </w:rPr>
+        <w:t>n</w:t>
+      </w:r>
+      <w:r>
+        <w:rPr>
+          <w:rFonts w:ascii="Cambria Math" w:hAnsi="Cambria Math"/>
+          <w:sz w:val="20"/>
+          <w:szCs w:val="20"/>
+        </w:rPr>
+        <w:t xml:space="preserve"> </w:t>
+      </w:r>
+      <w:r>
+        <w:rPr>
+          <w:rFonts w:ascii="Cambria Math" w:hAnsi="Cambria Math"/>
+          <w:sz w:val="20"/>
+          <w:szCs w:val="20"/>
+        </w:rPr>
+        <w:t xml:space="preserve">+ </w:t>
+      </w:r>
+      <w:r>
+        <w:rPr>
+          <w:rFonts w:ascii="Cambria Math" w:hAnsi="Cambria Math"/>
+          <w:sz w:val="20"/>
+          <w:szCs w:val="20"/>
+        </w:rPr>
+        <w:t>2</w:t>
+      </w:r>
+      <w:r>
+        <w:rPr>
+          <w:rFonts w:ascii="Cambria Math" w:hAnsi="Cambria Math"/>
+          <w:sz w:val="20"/>
+          <w:szCs w:val="20"/>
+          <w:vertAlign w:val="superscript"/>
+        </w:rPr>
+        <w:t>n+1</w:t>
+      </w:r>
+      <w:r>
+        <w:rPr>
+          <w:rFonts w:ascii="Cambria Math" w:hAnsi="Cambria Math"/>
+          <w:sz w:val="20"/>
+          <w:szCs w:val="20"/>
+        </w:rPr>
+        <w:t xml:space="preserve"> </w:t>
+      </w:r>
+      <w:r>
+        <w:rPr>
+          <w:rFonts w:ascii="Cambria Math" w:hAnsi="Cambria Math"/>
+          <w:sz w:val="20"/>
+          <w:szCs w:val="20"/>
+        </w:rPr>
+        <w:t>= 2</w:t>
+      </w:r>
+      <w:r>
+        <w:rPr>
+          <w:rFonts w:ascii="Cambria Math" w:hAnsi="Cambria Math"/>
+          <w:sz w:val="20"/>
+          <w:szCs w:val="20"/>
+          <w:vertAlign w:val="superscript"/>
+        </w:rPr>
+        <w:t>n+1</w:t>
+      </w:r>
+      <w:r>
+        <w:rPr>
+          <w:rFonts w:ascii="Cambria Math" w:hAnsi="Cambria Math"/>
+          <w:sz w:val="20"/>
+          <w:szCs w:val="20"/>
+        </w:rPr>
+        <w:t xml:space="preserve"> −2</w:t>
+      </w:r>
+      <w:r>
+        <w:rPr>
+          <w:rFonts w:ascii="Cambria Math" w:hAnsi="Cambria Math"/>
+          <w:sz w:val="20"/>
+          <w:szCs w:val="20"/>
+        </w:rPr>
+        <w:t xml:space="preserve"> + </w:t>
+      </w:r>
+      <w:r>
+        <w:rPr>
+          <w:rFonts w:ascii="Cambria Math" w:hAnsi="Cambria Math"/>
+          <w:sz w:val="20"/>
+          <w:szCs w:val="20"/>
+        </w:rPr>
+        <w:t>2</w:t>
+      </w:r>
+      <w:r>
+        <w:rPr>
+          <w:rFonts w:ascii="Cambria Math" w:hAnsi="Cambria Math"/>
+          <w:sz w:val="20"/>
+          <w:szCs w:val="20"/>
+          <w:vertAlign w:val="superscript"/>
+        </w:rPr>
+        <w:t>n+1</w:t>
+      </w:r>
+    </w:p>
+    <w:p>
+      <w:pPr>
+        <w:pStyle w:val="ListParagraph"/>
+        <w:numPr>
+          <w:ilvl w:val="2"/>
+          <w:numId w:val="1"/>
+        </w:numPr>
+        <w:rPr>
+          <w:rFonts w:ascii="Cambria Math" w:hAnsi="Cambria Math"/>
+          <w:sz w:val="20"/>
+          <w:szCs w:val="20"/>
+          <w:lang w:val="pt-BR"/>
+        </w:rPr>
+      </w:pPr>
+      <w:r>
+        <w:rPr>
+          <w:rFonts w:ascii="Cambria Math" w:hAnsi="Cambria Math"/>
+          <w:sz w:val="20"/>
+          <w:szCs w:val="20"/>
+          <w:lang w:val="pt-BR"/>
+        </w:rPr>
+        <w:t xml:space="preserve">Algebra manipulation: </w:t>
+      </w:r>
+      <w:r>
+        <w:rPr>
+          <w:rFonts w:ascii="Cambria Math" w:hAnsi="Cambria Math"/>
+          <w:sz w:val="20"/>
+          <w:szCs w:val="20"/>
+          <w:lang w:val="pt-BR"/>
+        </w:rPr>
+        <w:t>2 + 2</w:t>
+      </w:r>
+      <w:r>
+        <w:rPr>
+          <w:rFonts w:ascii="Cambria Math" w:hAnsi="Cambria Math"/>
+          <w:sz w:val="20"/>
+          <w:szCs w:val="20"/>
+          <w:vertAlign w:val="superscript"/>
+          <w:lang w:val="pt-BR"/>
+        </w:rPr>
+        <w:t>2</w:t>
+      </w:r>
+      <w:r>
+        <w:rPr>
+          <w:rFonts w:ascii="Cambria Math" w:hAnsi="Cambria Math"/>
+          <w:sz w:val="20"/>
+          <w:szCs w:val="20"/>
+          <w:lang w:val="pt-BR"/>
+        </w:rPr>
+        <w:t xml:space="preserve"> + 2</w:t>
+      </w:r>
+      <w:r>
+        <w:rPr>
+          <w:rFonts w:ascii="Cambria Math" w:hAnsi="Cambria Math"/>
+          <w:sz w:val="20"/>
+          <w:szCs w:val="20"/>
+          <w:vertAlign w:val="superscript"/>
+          <w:lang w:val="pt-BR"/>
+        </w:rPr>
+        <w:t>3</w:t>
+      </w:r>
+      <w:r>
+        <w:rPr>
+          <w:rFonts w:ascii="Cambria Math" w:hAnsi="Cambria Math"/>
+          <w:sz w:val="20"/>
+          <w:szCs w:val="20"/>
+          <w:lang w:val="pt-BR"/>
+        </w:rPr>
+        <w:t xml:space="preserve"> + ... + 2</w:t>
+      </w:r>
+      <w:r>
+        <w:rPr>
+          <w:rFonts w:ascii="Cambria Math" w:hAnsi="Cambria Math"/>
+          <w:sz w:val="20"/>
+          <w:szCs w:val="20"/>
+          <w:vertAlign w:val="superscript"/>
+          <w:lang w:val="pt-BR"/>
+        </w:rPr>
+        <w:t>n</w:t>
+      </w:r>
+      <w:r>
+        <w:rPr>
+          <w:rFonts w:ascii="Cambria Math" w:hAnsi="Cambria Math"/>
+          <w:sz w:val="20"/>
+          <w:szCs w:val="20"/>
+          <w:lang w:val="pt-BR"/>
+        </w:rPr>
+        <w:t xml:space="preserve"> + 2</w:t>
+      </w:r>
+      <w:r>
+        <w:rPr>
+          <w:rFonts w:ascii="Cambria Math" w:hAnsi="Cambria Math"/>
+          <w:sz w:val="20"/>
+          <w:szCs w:val="20"/>
+          <w:vertAlign w:val="superscript"/>
+          <w:lang w:val="pt-BR"/>
+        </w:rPr>
+        <w:t>n+1</w:t>
+      </w:r>
+      <w:r>
+        <w:rPr>
+          <w:rFonts w:ascii="Cambria Math" w:hAnsi="Cambria Math"/>
+          <w:sz w:val="20"/>
+          <w:szCs w:val="20"/>
+          <w:lang w:val="pt-BR"/>
+        </w:rPr>
+        <w:t xml:space="preserve"> = </w:t>
+      </w:r>
+      <w:r>
+        <w:rPr>
+          <w:rFonts w:ascii="Cambria Math" w:hAnsi="Cambria Math"/>
+          <w:sz w:val="20"/>
+          <w:szCs w:val="20"/>
+          <w:lang w:val="pt-BR"/>
+        </w:rPr>
+        <w:t>2*</w:t>
+      </w:r>
+      <w:r>
+        <w:rPr>
+          <w:rFonts w:ascii="Cambria Math" w:hAnsi="Cambria Math"/>
+          <w:sz w:val="20"/>
+          <w:szCs w:val="20"/>
+          <w:lang w:val="pt-BR"/>
+        </w:rPr>
+        <w:t>2</w:t>
+      </w:r>
+      <w:r>
+        <w:rPr>
+          <w:rFonts w:ascii="Cambria Math" w:hAnsi="Cambria Math"/>
+          <w:sz w:val="20"/>
+          <w:szCs w:val="20"/>
+          <w:vertAlign w:val="superscript"/>
+          <w:lang w:val="pt-BR"/>
+        </w:rPr>
+        <w:t>n+1</w:t>
+      </w:r>
+      <w:r>
+        <w:rPr>
+          <w:rFonts w:ascii="Cambria Math" w:hAnsi="Cambria Math"/>
+          <w:sz w:val="20"/>
+          <w:szCs w:val="20"/>
+          <w:lang w:val="pt-BR"/>
+        </w:rPr>
+        <w:t xml:space="preserve"> −2</w:t>
+      </w:r>
+    </w:p>
+    <w:p>
+      <w:pPr>
+        <w:pStyle w:val="ListParagraph"/>
+        <w:numPr>
+          <w:ilvl w:val="2"/>
+          <w:numId w:val="1"/>
+        </w:numPr>
+        <w:rPr>
+          <w:rFonts w:ascii="Cambria Math" w:hAnsi="Cambria Math"/>
+          <w:sz w:val="20"/>
+          <w:szCs w:val="20"/>
+          <w:lang w:val="pt-BR"/>
+        </w:rPr>
+      </w:pPr>
+      <w:r>
+        <w:rPr>
+          <w:rFonts w:ascii="Cambria Math" w:hAnsi="Cambria Math"/>
+          <w:sz w:val="20"/>
+          <w:szCs w:val="20"/>
+          <w:lang w:val="pt-BR"/>
+        </w:rPr>
+        <w:t>Algebra manipulation: 2 + 2</w:t>
+      </w:r>
+      <w:r>
+        <w:rPr>
+          <w:rFonts w:ascii="Cambria Math" w:hAnsi="Cambria Math"/>
+          <w:sz w:val="20"/>
+          <w:szCs w:val="20"/>
+          <w:vertAlign w:val="superscript"/>
+          <w:lang w:val="pt-BR"/>
+        </w:rPr>
+        <w:t>2</w:t>
+      </w:r>
+      <w:r>
+        <w:rPr>
+          <w:rFonts w:ascii="Cambria Math" w:hAnsi="Cambria Math"/>
+          <w:sz w:val="20"/>
+          <w:szCs w:val="20"/>
+          <w:lang w:val="pt-BR"/>
+        </w:rPr>
+        <w:t xml:space="preserve"> + 2</w:t>
+      </w:r>
+      <w:r>
+        <w:rPr>
+          <w:rFonts w:ascii="Cambria Math" w:hAnsi="Cambria Math"/>
+          <w:sz w:val="20"/>
+          <w:szCs w:val="20"/>
+          <w:vertAlign w:val="superscript"/>
+          <w:lang w:val="pt-BR"/>
+        </w:rPr>
+        <w:t>3</w:t>
+      </w:r>
+      <w:r>
+        <w:rPr>
+          <w:rFonts w:ascii="Cambria Math" w:hAnsi="Cambria Math"/>
+          <w:sz w:val="20"/>
+          <w:szCs w:val="20"/>
+          <w:lang w:val="pt-BR"/>
+        </w:rPr>
+        <w:t xml:space="preserve"> + ... + 2</w:t>
+      </w:r>
+      <w:r>
+        <w:rPr>
+          <w:rFonts w:ascii="Cambria Math" w:hAnsi="Cambria Math"/>
+          <w:sz w:val="20"/>
+          <w:szCs w:val="20"/>
+          <w:vertAlign w:val="superscript"/>
+          <w:lang w:val="pt-BR"/>
+        </w:rPr>
+        <w:t>n</w:t>
+      </w:r>
+      <w:r>
+        <w:rPr>
+          <w:rFonts w:ascii="Cambria Math" w:hAnsi="Cambria Math"/>
+          <w:sz w:val="20"/>
+          <w:szCs w:val="20"/>
+          <w:lang w:val="pt-BR"/>
+        </w:rPr>
+        <w:t xml:space="preserve"> + 2</w:t>
+      </w:r>
+      <w:r>
+        <w:rPr>
+          <w:rFonts w:ascii="Cambria Math" w:hAnsi="Cambria Math"/>
+          <w:sz w:val="20"/>
+          <w:szCs w:val="20"/>
+          <w:vertAlign w:val="superscript"/>
+          <w:lang w:val="pt-BR"/>
+        </w:rPr>
+        <w:t>n+1</w:t>
+      </w:r>
+      <w:r>
+        <w:rPr>
+          <w:rFonts w:ascii="Cambria Math" w:hAnsi="Cambria Math"/>
+          <w:sz w:val="20"/>
+          <w:szCs w:val="20"/>
+          <w:lang w:val="pt-BR"/>
+        </w:rPr>
+        <w:t xml:space="preserve"> = 2</w:t>
+      </w:r>
+      <w:r>
+        <w:rPr>
+          <w:rFonts w:ascii="Cambria Math" w:hAnsi="Cambria Math"/>
+          <w:sz w:val="20"/>
+          <w:szCs w:val="20"/>
+          <w:vertAlign w:val="superscript"/>
+          <w:lang w:val="pt-BR"/>
+        </w:rPr>
+        <w:t>n+</w:t>
+      </w:r>
+      <w:r>
+        <w:rPr>
+          <w:rFonts w:ascii="Cambria Math" w:hAnsi="Cambria Math"/>
+          <w:sz w:val="20"/>
+          <w:szCs w:val="20"/>
+          <w:vertAlign w:val="superscript"/>
+          <w:lang w:val="pt-BR"/>
+        </w:rPr>
+        <w:t>2</w:t>
+      </w:r>
+      <w:r>
+        <w:rPr>
+          <w:rFonts w:ascii="Cambria Math" w:hAnsi="Cambria Math"/>
+          <w:sz w:val="20"/>
+          <w:szCs w:val="20"/>
+          <w:lang w:val="pt-BR"/>
+        </w:rPr>
+        <w:t xml:space="preserve"> −2</w:t>
+      </w:r>
+    </w:p>
+    <w:p>
+      <w:pPr>
+        <w:pStyle w:val="ListParagraph"/>
+        <w:numPr>
+          <w:ilvl w:val="2"/>
+          <w:numId w:val="1"/>
+        </w:numPr>
+        <w:rPr>
+          <w:rFonts w:ascii="Cambria Math" w:hAnsi="Cambria Math"/>
+          <w:sz w:val="20"/>
+          <w:szCs w:val="20"/>
+        </w:rPr>
+      </w:pPr>
+      <w:r>
+        <w:rPr>
+          <w:rFonts w:ascii="Cambria Math" w:hAnsi="Cambria Math"/>
+          <w:sz w:val="20"/>
+          <w:szCs w:val="20"/>
+        </w:rPr>
+        <w:t>Which is the identity for n+1</w:t>
+      </w:r>
+      <w:r>
+        <w:rPr>
+          <w:rFonts w:ascii="Cambria Math" w:hAnsi="Cambria Math"/>
+          <w:sz w:val="20"/>
+          <w:szCs w:val="20"/>
+        </w:rPr>
+        <w:t>, so it proves that if the identity holds for n, it holds for n+1</w:t>
+      </w:r>
+    </w:p>
+    <w:p>
+      <w:pPr>
+        <w:pStyle w:val="ListParagraph"/>
+        <w:numPr>
+          <w:ilvl w:val="1"/>
+          <w:numId w:val="1"/>
+        </w:numPr>
+        <w:rPr>
+          <w:rFonts w:ascii="Cambria Math" w:hAnsi="Cambria Math"/>
+          <w:sz w:val="20"/>
+          <w:szCs w:val="20"/>
+        </w:rPr>
+      </w:pPr>
+      <w:r>
+        <w:rPr>
+          <w:rFonts w:ascii="Cambria Math" w:hAnsi="Cambria Math"/>
+          <w:sz w:val="20"/>
+          <w:szCs w:val="20"/>
+        </w:rPr>
+        <w:t xml:space="preserve">By the principle of </w:t>
+      </w:r>
+      <w:r>
+        <w:rPr>
+          <w:rFonts w:ascii="Cambria Math" w:hAnsi="Cambria Math"/>
+          <w:sz w:val="20"/>
+          <w:szCs w:val="20"/>
+        </w:rPr>
+        <w:t>induction, the proof is complete</w:t>
+      </w:r>
+    </w:p>
+    <w:p>
+      <w:pPr>
+        <w:pStyle w:val="ListParagraph"/>
+        <w:numPr>
+          <w:ilvl w:val="0"/>
+          <w:numId w:val="1"/>
+        </w:numPr>
+        <w:rPr>
+          <w:rFonts w:ascii="Cambria Math" w:hAnsi="Cambria Math"/>
+          <w:sz w:val="20"/>
+          <w:szCs w:val="20"/>
+        </w:rPr>
+      </w:pPr>
+      <w:r>
+        <w:rPr>
+          <w:rFonts w:ascii="Cambria Math" w:hAnsi="Cambria Math"/>
+          <w:sz w:val="20"/>
+          <w:szCs w:val="20"/>
+        </w:rPr>
+        <w:t>Prove (from the de</w:t>
+      </w:r>
+      <w:r>
+        <w:rPr>
+          <w:rFonts w:ascii="Cambria Math" w:hAnsi="Cambria Math"/>
+          <w:sz w:val="20"/>
+          <w:szCs w:val="20"/>
+          <w:lang w:val="pt-BR"/>
+        </w:rPr>
+        <w:t>ﬁ</w:t>
+      </w:r>
+      <w:r>
+        <w:rPr>
+          <w:rFonts w:ascii="Cambria Math" w:hAnsi="Cambria Math"/>
+          <w:sz w:val="20"/>
+          <w:szCs w:val="20"/>
+        </w:rPr>
+        <w:t>nition of a limit of a sequence) that if the sequence {a</w:t>
+      </w:r>
+      <w:r>
+        <w:rPr>
+          <w:rFonts w:ascii="Cambria Math" w:hAnsi="Cambria Math"/>
+          <w:sz w:val="20"/>
+          <w:szCs w:val="20"/>
+          <w:vertAlign w:val="subscript"/>
+        </w:rPr>
+        <w:t>n</w:t>
+      </w:r>
+      <w:r>
+        <w:rPr>
+          <w:rFonts w:ascii="Cambria Math" w:hAnsi="Cambria Math"/>
+          <w:sz w:val="20"/>
+          <w:szCs w:val="20"/>
+        </w:rPr>
+        <w:t>}</w:t>
+      </w:r>
+      <w:r>
+        <w:rPr>
+          <w:rFonts w:ascii="Cambria Math" w:hAnsi="Cambria Math"/>
+          <w:sz w:val="20"/>
+          <w:szCs w:val="20"/>
+        </w:rPr>
+        <w:t>[n=1..</w:t>
+      </w:r>
+      <w:r>
+        <w:rPr>
+          <w:rFonts w:ascii="Cambria Math" w:hAnsi="Cambria Math"/>
+          <w:sz w:val="20"/>
+          <w:szCs w:val="20"/>
+        </w:rPr>
+        <w:t>∞</w:t>
+      </w:r>
+      <w:r>
+        <w:rPr>
+          <w:rFonts w:ascii="Cambria Math" w:hAnsi="Cambria Math"/>
+          <w:sz w:val="20"/>
+          <w:szCs w:val="20"/>
+        </w:rPr>
+        <w:t>]</w:t>
+      </w:r>
+      <w:r>
+        <w:rPr>
+          <w:rFonts w:ascii="Cambria Math" w:hAnsi="Cambria Math"/>
+          <w:sz w:val="20"/>
+          <w:szCs w:val="20"/>
+        </w:rPr>
+        <w:t xml:space="preserve"> tends to limit L as n →∞, then for any </w:t>
+      </w:r>
+      <w:r>
+        <w:rPr>
+          <w:rFonts w:ascii="Cambria Math" w:hAnsi="Cambria Math"/>
+          <w:sz w:val="20"/>
+          <w:szCs w:val="20"/>
+          <w:lang w:val="pt-BR"/>
+        </w:rPr>
+        <w:t>ﬁ</w:t>
+      </w:r>
+      <w:r>
+        <w:rPr>
+          <w:rFonts w:ascii="Cambria Math" w:hAnsi="Cambria Math"/>
+          <w:sz w:val="20"/>
+          <w:szCs w:val="20"/>
+        </w:rPr>
+        <w:t>xed number M &gt; 0, the sequence {Ma</w:t>
+      </w:r>
+      <w:r>
+        <w:rPr>
+          <w:rFonts w:ascii="Cambria Math" w:hAnsi="Cambria Math"/>
+          <w:sz w:val="20"/>
+          <w:szCs w:val="20"/>
+          <w:vertAlign w:val="subscript"/>
+        </w:rPr>
+        <w:t>n</w:t>
+      </w:r>
+      <w:r>
+        <w:rPr>
+          <w:rFonts w:ascii="Cambria Math" w:hAnsi="Cambria Math"/>
+          <w:sz w:val="20"/>
+          <w:szCs w:val="20"/>
+        </w:rPr>
+        <w:t>}</w:t>
+      </w:r>
+      <w:r>
+        <w:rPr>
+          <w:rFonts w:ascii="Cambria Math" w:hAnsi="Cambria Math"/>
+          <w:sz w:val="20"/>
+          <w:szCs w:val="20"/>
+        </w:rPr>
+        <w:t>[n=1..</w:t>
+      </w:r>
+      <w:r>
+        <w:rPr>
+          <w:rFonts w:ascii="Cambria Math" w:hAnsi="Cambria Math"/>
+          <w:sz w:val="20"/>
+          <w:szCs w:val="20"/>
+        </w:rPr>
+        <w:t>∞</w:t>
+      </w:r>
+      <w:r>
+        <w:rPr>
+          <w:rFonts w:ascii="Cambria Math" w:hAnsi="Cambria Math"/>
+          <w:sz w:val="20"/>
+          <w:szCs w:val="20"/>
+        </w:rPr>
+        <w:t>] tends to the limit ML.</w:t>
+      </w:r>
+    </w:p>
+    <w:p>
+      <w:pPr>
+        <w:pStyle w:val="ListParagraph"/>
+        <w:numPr>
+          <w:ilvl w:val="1"/>
+          <w:numId w:val="1"/>
+        </w:numPr>
+        <w:rPr>
+          <w:rFonts w:ascii="Cambria Math" w:hAnsi="Cambria Math"/>
+          <w:sz w:val="20"/>
+          <w:szCs w:val="20"/>
+          <w:lang w:val="pt-BR"/>
+        </w:rPr>
+      </w:pPr>
+      <w:r>
+        <w:rPr>
+          <w:rFonts w:ascii="Cambria Math" w:hAnsi="Cambria Math"/>
+          <w:sz w:val="20"/>
+          <w:lang w:val="pt-BR"/>
+        </w:rPr>
+        <w:t>Theorem: (</w:t>
+      </w:r>
+      <w:r>
+        <w:rPr>
+          <w:rFonts w:ascii="Cambria Math" w:hAnsi="Cambria Math" w:cs="Cambria Math"/>
+          <w:sz w:val="20"/>
+          <w:lang w:val="pt-BR"/>
+        </w:rPr>
+        <w:t>∀</w:t>
+      </w:r>
+      <w:r>
+        <w:rPr>
+          <w:rFonts w:ascii="Cambria Math" w:hAnsi="Cambria Math" w:cs="Cambria Math"/>
+          <w:sz w:val="20"/>
+          <w:lang w:val="pt-BR"/>
+        </w:rPr>
+        <w:t>M&gt;0)</w:t>
+      </w:r>
+      <w:r>
+        <w:rPr>
+          <w:rFonts w:ascii="Cambria Math" w:hAnsi="Cambria Math"/>
+          <w:sz w:val="20"/>
+          <w:lang w:val="pt-BR"/>
+        </w:rPr>
+        <w:t>((</w:t>
+      </w:r>
+      <w:r>
+        <w:rPr>
+          <w:rFonts w:ascii="Cambria Math" w:hAnsi="Cambria Math"/>
+          <w:sz w:val="20"/>
+          <w:lang w:val="pt-BR"/>
+        </w:rPr>
+        <w:t>a</w:t>
+      </w:r>
+      <w:r>
+        <w:rPr>
+          <w:rFonts w:ascii="Cambria Math" w:hAnsi="Cambria Math"/>
+          <w:sz w:val="20"/>
+          <w:vertAlign w:val="subscript"/>
+          <w:lang w:val="pt-BR"/>
+        </w:rPr>
+        <w:t>n</w:t>
+      </w:r>
+      <w:r>
+        <w:rPr>
+          <w:rFonts w:ascii="Cambria Math" w:hAnsi="Cambria Math"/>
+          <w:sz w:val="20"/>
+          <w:lang w:val="pt-BR"/>
+        </w:rPr>
+        <w:t xml:space="preserve"> → </w:t>
+      </w:r>
+      <w:r>
+        <w:rPr>
+          <w:rFonts w:ascii="Cambria Math" w:hAnsi="Cambria Math"/>
+          <w:sz w:val="20"/>
+          <w:lang w:val="pt-BR"/>
+        </w:rPr>
+        <w:t>L</w:t>
+      </w:r>
+      <w:r>
+        <w:rPr>
+          <w:rFonts w:ascii="Cambria Math" w:hAnsi="Cambria Math"/>
+          <w:sz w:val="20"/>
+          <w:lang w:val="pt-BR"/>
+        </w:rPr>
+        <w:t xml:space="preserve"> as n → ∞</w:t>
+      </w:r>
+      <w:r>
+        <w:rPr>
+          <w:rFonts w:ascii="Cambria Math" w:hAnsi="Cambria Math"/>
+          <w:sz w:val="20"/>
+          <w:lang w:val="pt-BR"/>
+        </w:rPr>
+        <w:t xml:space="preserve">) </w:t>
+      </w:r>
+      <w:r>
+        <w:rPr>
+          <w:rFonts w:ascii="Cambria Math" w:hAnsi="Cambria Math" w:cs="Cambria Math"/>
+          <w:sz w:val="20"/>
+          <w:lang w:val="pt-BR"/>
+        </w:rPr>
+        <w:t>⇒</w:t>
+      </w:r>
+      <w:r>
+        <w:rPr>
+          <w:rFonts w:ascii="Cambria Math" w:hAnsi="Cambria Math" w:cs="Cambria Math"/>
+          <w:sz w:val="20"/>
+          <w:lang w:val="pt-BR"/>
+        </w:rPr>
+        <w:t xml:space="preserve"> </w:t>
+      </w:r>
+      <w:r>
+        <w:rPr>
+          <w:rFonts w:ascii="Cambria Math" w:hAnsi="Cambria Math"/>
+          <w:sz w:val="20"/>
+          <w:lang w:val="pt-BR"/>
+        </w:rPr>
+        <w:t>(</w:t>
+      </w:r>
+      <w:r>
+        <w:rPr>
+          <w:rFonts w:ascii="Cambria Math" w:hAnsi="Cambria Math"/>
+          <w:sz w:val="20"/>
+          <w:lang w:val="pt-BR"/>
+        </w:rPr>
+        <w:t>M</w:t>
+      </w:r>
+      <w:r>
+        <w:rPr>
+          <w:rFonts w:ascii="Cambria Math" w:hAnsi="Cambria Math"/>
+          <w:sz w:val="20"/>
+          <w:lang w:val="pt-BR"/>
+        </w:rPr>
+        <w:t>a</w:t>
+      </w:r>
+      <w:r>
+        <w:rPr>
+          <w:rFonts w:ascii="Cambria Math" w:hAnsi="Cambria Math"/>
+          <w:sz w:val="20"/>
+          <w:vertAlign w:val="subscript"/>
+          <w:lang w:val="pt-BR"/>
+        </w:rPr>
+        <w:t>n</w:t>
+      </w:r>
+      <w:r>
+        <w:rPr>
+          <w:rFonts w:ascii="Cambria Math" w:hAnsi="Cambria Math"/>
+          <w:sz w:val="20"/>
+          <w:lang w:val="pt-BR"/>
+        </w:rPr>
+        <w:t xml:space="preserve"> → </w:t>
+      </w:r>
+      <w:r>
+        <w:rPr>
+          <w:rFonts w:ascii="Cambria Math" w:hAnsi="Cambria Math"/>
+          <w:sz w:val="20"/>
+          <w:lang w:val="pt-BR"/>
+        </w:rPr>
+        <w:t>M</w:t>
+      </w:r>
+      <w:r>
+        <w:rPr>
+          <w:rFonts w:ascii="Cambria Math" w:hAnsi="Cambria Math"/>
+          <w:sz w:val="20"/>
+          <w:lang w:val="pt-BR"/>
+        </w:rPr>
+        <w:t>L as n → ∞)</w:t>
+      </w:r>
+      <w:r>
+        <w:rPr>
+          <w:rFonts w:ascii="Cambria Math" w:hAnsi="Cambria Math"/>
+          <w:sz w:val="20"/>
+          <w:lang w:val="pt-BR"/>
+        </w:rPr>
+        <w:t>)</w:t>
+      </w:r>
+    </w:p>
+    <w:p>
+      <w:pPr>
+        <w:pStyle w:val="ListParagraph"/>
+        <w:numPr>
+          <w:ilvl w:val="1"/>
+          <w:numId w:val="1"/>
+        </w:numPr>
+        <w:rPr>
+          <w:rFonts w:ascii="Cambria Math" w:hAnsi="Cambria Math"/>
+          <w:sz w:val="20"/>
+          <w:szCs w:val="20"/>
+        </w:rPr>
+      </w:pPr>
+      <w:r>
+        <w:rPr>
+          <w:rFonts w:ascii="Cambria Math" w:hAnsi="Cambria Math"/>
+          <w:sz w:val="20"/>
+          <w:lang w:val="pt-BR"/>
+        </w:rPr>
+        <w:t>Proof:</w:t>
+      </w:r>
+    </w:p>
+    <w:p>
+      <w:pPr>
+        <w:pStyle w:val="ListParagraph"/>
+        <w:numPr>
+          <w:ilvl w:val="2"/>
+          <w:numId w:val="1"/>
+        </w:numPr>
+        <w:rPr>
+          <w:rFonts w:ascii="Cambria Math" w:hAnsi="Cambria Math"/>
+          <w:sz w:val="20"/>
+          <w:szCs w:val="20"/>
+        </w:rPr>
+      </w:pPr>
+      <w:r>
+        <w:rPr>
+          <w:rFonts w:ascii="Cambria Math" w:hAnsi="Cambria Math"/>
+          <w:sz w:val="20"/>
+          <w:szCs w:val="20"/>
+        </w:rPr>
+        <w:t>Let M&gt;0 be given. Need to prove that the consequent is true if the antecedent is true.</w:t>
+      </w:r>
+    </w:p>
+    <w:p>
+      <w:pPr>
+        <w:pStyle w:val="ListParagraph"/>
+        <w:numPr>
+          <w:ilvl w:val="2"/>
+          <w:numId w:val="1"/>
+        </w:numPr>
+        <w:rPr>
+          <w:rFonts w:ascii="Cambria Math" w:hAnsi="Cambria Math"/>
+          <w:sz w:val="20"/>
+          <w:szCs w:val="20"/>
+        </w:rPr>
+      </w:pPr>
+      <w:r>
+        <w:rPr>
+          <w:rFonts w:ascii="Cambria Math" w:hAnsi="Cambria Math"/>
+          <w:sz w:val="20"/>
+          <w:szCs w:val="20"/>
+        </w:rPr>
+        <w:t xml:space="preserve">Let </w:t>
+      </w:r>
+      <w:r>
+        <w:rPr>
+          <w:rFonts w:ascii="Cambria Math" w:hAnsi="Cambria Math" w:cs="Cambria Math"/>
+          <w:sz w:val="20"/>
+        </w:rPr>
+        <w:t>ε</w:t>
+      </w:r>
+      <w:r>
+        <w:rPr>
+          <w:rFonts w:ascii="Cambria Math" w:hAnsi="Cambria Math" w:cs="Cambria Math"/>
+          <w:sz w:val="20"/>
+        </w:rPr>
+        <w:t>&gt;0</w:t>
+      </w:r>
+      <w:r>
+        <w:rPr>
+          <w:rFonts w:ascii="Cambria Math" w:hAnsi="Cambria Math" w:cs="Cambria Math"/>
+          <w:sz w:val="20"/>
+        </w:rPr>
+        <w:t xml:space="preserve"> be given</w:t>
+      </w:r>
+      <w:r>
+        <w:rPr>
+          <w:rFonts w:ascii="Cambria Math" w:hAnsi="Cambria Math" w:cs="Cambria Math"/>
+          <w:sz w:val="20"/>
+        </w:rPr>
+        <w:t xml:space="preserve">; </w:t>
+      </w:r>
+      <w:r>
+        <w:rPr>
+          <w:rFonts w:ascii="Cambria Math" w:hAnsi="Cambria Math" w:cs="Cambria Math"/>
+          <w:sz w:val="20"/>
+        </w:rPr>
+        <w:t>need to find N such as (</w:t>
+      </w:r>
+      <w:r>
+        <w:rPr>
+          <w:rFonts w:ascii="Cambria Math" w:hAnsi="Cambria Math" w:cs="Cambria Math"/>
+          <w:sz w:val="20"/>
+        </w:rPr>
+        <w:t>∀m≥</w:t>
+      </w:r>
+      <w:r>
+        <w:rPr>
+          <w:rFonts w:ascii="Cambria Math" w:hAnsi="Cambria Math" w:cs="Cambria Math"/>
+          <w:sz w:val="20"/>
+        </w:rPr>
+        <w:t>N)(</w:t>
+      </w:r>
+      <w:r>
+        <w:rPr>
+          <w:rFonts w:ascii="Cambria Math" w:hAnsi="Cambria Math" w:cs="Cambria Math"/>
+          <w:sz w:val="20"/>
+        </w:rPr>
+        <w:t>|</w:t>
+      </w:r>
+      <w:r>
+        <w:rPr>
+          <w:rFonts w:ascii="Cambria Math" w:hAnsi="Cambria Math" w:cs="Cambria Math"/>
+          <w:sz w:val="20"/>
+        </w:rPr>
+        <w:t>M</w:t>
+      </w:r>
+      <w:r>
+        <w:rPr>
+          <w:rFonts w:ascii="Cambria Math" w:hAnsi="Cambria Math" w:cs="Cambria Math"/>
+          <w:sz w:val="20"/>
+        </w:rPr>
+        <w:t>a</w:t>
+      </w:r>
+      <w:r>
+        <w:rPr>
+          <w:rFonts w:ascii="Cambria Math" w:hAnsi="Cambria Math" w:cs="Cambria Math"/>
+          <w:sz w:val="20"/>
+          <w:vertAlign w:val="subscript"/>
+        </w:rPr>
+        <w:t>m</w:t>
+      </w:r>
+      <w:r>
+        <w:rPr>
+          <w:rFonts w:ascii="Cambria Math" w:hAnsi="Cambria Math" w:cs="Cambria Math"/>
+          <w:sz w:val="20"/>
+        </w:rPr>
+        <w:t>-</w:t>
+      </w:r>
+      <w:r>
+        <w:rPr>
+          <w:rFonts w:ascii="Cambria Math" w:hAnsi="Cambria Math" w:cs="Cambria Math"/>
+          <w:sz w:val="20"/>
+        </w:rPr>
+        <w:t>ML</w:t>
+      </w:r>
+      <w:r>
+        <w:rPr>
+          <w:rFonts w:ascii="Cambria Math" w:hAnsi="Cambria Math" w:cs="Cambria Math"/>
+          <w:sz w:val="20"/>
+        </w:rPr>
+        <w:t>|&lt;ε</w:t>
+      </w:r>
+      <w:r>
+        <w:rPr>
+          <w:rFonts w:ascii="Cambria Math" w:hAnsi="Cambria Math" w:cs="Cambria Math"/>
+          <w:sz w:val="20"/>
+        </w:rPr>
+        <w:t>)</w:t>
+      </w:r>
+    </w:p>
+    <w:p>
+      <w:pPr>
+        <w:pStyle w:val="ListParagraph"/>
+        <w:numPr>
+          <w:ilvl w:val="2"/>
+          <w:numId w:val="1"/>
+        </w:numPr>
+        <w:rPr>
+          <w:rFonts w:ascii="Cambria Math" w:hAnsi="Cambria Math"/>
+          <w:sz w:val="20"/>
+          <w:szCs w:val="20"/>
+        </w:rPr>
+      </w:pPr>
+      <w:r>
+        <w:rPr>
+          <w:rFonts w:ascii="Cambria Math" w:hAnsi="Cambria Math" w:cs="Cambria Math"/>
+          <w:sz w:val="20"/>
+        </w:rPr>
+        <w:t xml:space="preserve">By algebra, since M &gt; 0, we </w:t>
+      </w:r>
+      <w:r>
+        <w:rPr>
+          <w:rFonts w:ascii="Cambria Math" w:hAnsi="Cambria Math" w:cs="Cambria Math"/>
+          <w:sz w:val="20"/>
+        </w:rPr>
+        <w:t xml:space="preserve">need to find </w:t>
+      </w:r>
+      <w:r>
+        <w:rPr>
+          <w:rFonts w:ascii="Cambria Math" w:hAnsi="Cambria Math" w:cs="Cambria Math"/>
+          <w:sz w:val="20"/>
+        </w:rPr>
+        <w:t>N</w:t>
+      </w:r>
+      <w:r>
+        <w:rPr>
+          <w:rFonts w:ascii="Cambria Math" w:hAnsi="Cambria Math" w:cs="Cambria Math"/>
+          <w:sz w:val="20"/>
+        </w:rPr>
+        <w:t xml:space="preserve"> such as (</w:t>
+      </w:r>
+      <w:r>
+        <w:rPr>
+          <w:rFonts w:ascii="Cambria Math" w:hAnsi="Cambria Math" w:cs="Cambria Math"/>
+          <w:sz w:val="20"/>
+        </w:rPr>
+        <w:t>∀m≥</w:t>
+      </w:r>
+      <w:r>
+        <w:rPr>
+          <w:rFonts w:ascii="Cambria Math" w:hAnsi="Cambria Math" w:cs="Cambria Math"/>
+          <w:sz w:val="20"/>
+        </w:rPr>
+        <w:t>N</w:t>
+      </w:r>
+      <w:r>
+        <w:rPr>
+          <w:rFonts w:ascii="Cambria Math" w:hAnsi="Cambria Math" w:cs="Cambria Math"/>
+          <w:sz w:val="20"/>
+        </w:rPr>
+        <w:t>)(</w:t>
+      </w:r>
+      <w:r>
+        <w:rPr>
+          <w:rFonts w:ascii="Cambria Math" w:hAnsi="Cambria Math" w:cs="Cambria Math"/>
+          <w:sz w:val="20"/>
+        </w:rPr>
+        <w:t>|a</w:t>
+      </w:r>
+      <w:r>
+        <w:rPr>
+          <w:rFonts w:ascii="Cambria Math" w:hAnsi="Cambria Math" w:cs="Cambria Math"/>
+          <w:sz w:val="20"/>
+          <w:vertAlign w:val="subscript"/>
+        </w:rPr>
+        <w:t>m</w:t>
+      </w:r>
+      <w:r>
+        <w:rPr>
+          <w:rFonts w:ascii="Cambria Math" w:hAnsi="Cambria Math" w:cs="Cambria Math"/>
+          <w:sz w:val="20"/>
+        </w:rPr>
+        <w:t>-</w:t>
+      </w:r>
+      <w:r>
+        <w:rPr>
+          <w:rFonts w:ascii="Cambria Math" w:hAnsi="Cambria Math" w:cs="Cambria Math"/>
+          <w:sz w:val="20"/>
+        </w:rPr>
+        <w:t>L</w:t>
+      </w:r>
+      <w:r>
+        <w:rPr>
+          <w:rFonts w:ascii="Cambria Math" w:hAnsi="Cambria Math" w:cs="Cambria Math"/>
+          <w:sz w:val="20"/>
+        </w:rPr>
+        <w:t>|&lt;</w:t>
+      </w:r>
+      <w:r>
+        <w:rPr>
+          <w:rFonts w:ascii="Cambria Math" w:hAnsi="Cambria Math" w:cs="Cambria Math"/>
+          <w:sz w:val="20"/>
+        </w:rPr>
+        <w:t>(</w:t>
+      </w:r>
+      <w:r>
+        <w:rPr>
+          <w:rFonts w:ascii="Cambria Math" w:hAnsi="Cambria Math" w:cs="Cambria Math"/>
+          <w:sz w:val="20"/>
+        </w:rPr>
+        <w:t>ε</w:t>
+      </w:r>
+      <w:r>
+        <w:rPr>
+          <w:rFonts w:ascii="Cambria Math" w:hAnsi="Cambria Math" w:cs="Cambria Math"/>
+          <w:sz w:val="20"/>
+        </w:rPr>
+        <w:t>/M)</w:t>
+      </w:r>
+      <w:r>
+        <w:rPr>
+          <w:rFonts w:ascii="Cambria Math" w:hAnsi="Cambria Math" w:cs="Cambria Math"/>
+          <w:sz w:val="20"/>
+        </w:rPr>
+        <w:t>)</w:t>
+      </w:r>
+    </w:p>
+    <w:p>
+      <w:pPr>
+        <w:pStyle w:val="ListParagraph"/>
+        <w:numPr>
+          <w:ilvl w:val="2"/>
+          <w:numId w:val="1"/>
+        </w:numPr>
+        <w:rPr>
+          <w:rFonts w:ascii="Cambria Math" w:hAnsi="Cambria Math"/>
+          <w:sz w:val="20"/>
+          <w:szCs w:val="20"/>
+        </w:rPr>
+      </w:pPr>
+      <w:r>
+        <w:rPr>
+          <w:rFonts w:ascii="Cambria Math" w:hAnsi="Cambria Math" w:cs="Cambria Math"/>
+          <w:sz w:val="20"/>
+        </w:rPr>
+        <w:t xml:space="preserve">From the antecedent (the original sequence tends to limit L as </w:t>
+      </w:r>
+      <w:r>
+        <w:rPr>
+          <w:rFonts w:ascii="Cambria Math" w:hAnsi="Cambria Math"/>
+          <w:sz w:val="20"/>
+          <w:szCs w:val="20"/>
+        </w:rPr>
+        <w:t>n→∞</w:t>
+      </w:r>
+      <w:r>
+        <w:rPr>
+          <w:rFonts w:ascii="Cambria Math" w:hAnsi="Cambria Math"/>
+          <w:sz w:val="20"/>
+          <w:szCs w:val="20"/>
+        </w:rPr>
+        <w:t xml:space="preserve">), there is a n’ such that </w:t>
+      </w:r>
+      <w:r>
+        <w:rPr>
+          <w:rFonts w:ascii="Cambria Math" w:hAnsi="Cambria Math" w:cs="Cambria Math"/>
+          <w:sz w:val="20"/>
+        </w:rPr>
+        <w:t>(∀m≥n</w:t>
+      </w:r>
+      <w:r>
+        <w:rPr>
+          <w:rFonts w:ascii="Cambria Math" w:hAnsi="Cambria Math" w:cs="Cambria Math"/>
+          <w:sz w:val="20"/>
+        </w:rPr>
+        <w:t>’</w:t>
+      </w:r>
+      <w:r>
+        <w:rPr>
+          <w:rFonts w:ascii="Cambria Math" w:hAnsi="Cambria Math" w:cs="Cambria Math"/>
+          <w:sz w:val="20"/>
+        </w:rPr>
+        <w:t>)(|a</w:t>
+      </w:r>
+      <w:r>
+        <w:rPr>
+          <w:rFonts w:ascii="Cambria Math" w:hAnsi="Cambria Math" w:cs="Cambria Math"/>
+          <w:sz w:val="20"/>
+          <w:vertAlign w:val="subscript"/>
+        </w:rPr>
+        <w:t>m</w:t>
+      </w:r>
+      <w:r>
+        <w:rPr>
+          <w:rFonts w:ascii="Cambria Math" w:hAnsi="Cambria Math" w:cs="Cambria Math"/>
+          <w:sz w:val="20"/>
+        </w:rPr>
+        <w:t>-</w:t>
+      </w:r>
+      <w:r>
+        <w:rPr>
+          <w:rFonts w:ascii="Cambria Math" w:hAnsi="Cambria Math" w:cs="Cambria Math"/>
+          <w:sz w:val="20"/>
+        </w:rPr>
+        <w:t>L</w:t>
+      </w:r>
+      <w:r>
+        <w:rPr>
+          <w:rFonts w:ascii="Cambria Math" w:hAnsi="Cambria Math" w:cs="Cambria Math"/>
+          <w:sz w:val="20"/>
+        </w:rPr>
+        <w:t>|&lt;</w:t>
+      </w:r>
+      <w:r>
+        <w:rPr>
+          <w:rFonts w:ascii="Cambria Math" w:hAnsi="Cambria Math" w:cs="Cambria Math"/>
+          <w:sz w:val="20"/>
+        </w:rPr>
+        <w:t>(</w:t>
+      </w:r>
+      <w:r>
+        <w:rPr>
+          <w:rFonts w:ascii="Cambria Math" w:hAnsi="Cambria Math" w:cs="Cambria Math"/>
+          <w:sz w:val="20"/>
+        </w:rPr>
+        <w:t>ε</w:t>
+      </w:r>
+      <w:r>
+        <w:rPr>
+          <w:rFonts w:ascii="Cambria Math" w:hAnsi="Cambria Math" w:cs="Cambria Math"/>
+          <w:sz w:val="20"/>
+        </w:rPr>
+        <w:t>/M)</w:t>
+      </w:r>
+      <w:r>
+        <w:rPr>
+          <w:rFonts w:ascii="Cambria Math" w:hAnsi="Cambria Math" w:cs="Cambria Math"/>
+          <w:sz w:val="20"/>
+        </w:rPr>
+        <w:t>)</w:t>
+      </w:r>
+    </w:p>
+    <w:p>
+      <w:pPr>
+        <w:pStyle w:val="ListParagraph"/>
+        <w:numPr>
+          <w:ilvl w:val="2"/>
+          <w:numId w:val="1"/>
+        </w:numPr>
+        <w:rPr>
+          <w:rFonts w:ascii="Cambria Math" w:hAnsi="Cambria Math"/>
+          <w:sz w:val="20"/>
+          <w:szCs w:val="20"/>
+        </w:rPr>
+      </w:pPr>
+      <w:r>
+        <w:rPr>
+          <w:rFonts w:ascii="Cambria Math" w:hAnsi="Cambria Math" w:cs="Cambria Math"/>
+          <w:sz w:val="20"/>
+        </w:rPr>
+        <w:t xml:space="preserve">That gives us the N = n’, and since the value of </w:t>
+      </w:r>
+      <w:r>
+        <w:rPr>
+          <w:rFonts w:ascii="Cambria Math" w:hAnsi="Cambria Math" w:cs="Cambria Math"/>
+          <w:sz w:val="20"/>
+        </w:rPr>
+        <w:t>ε</w:t>
+      </w:r>
+      <w:r>
+        <w:rPr>
+          <w:rFonts w:ascii="Cambria Math" w:hAnsi="Cambria Math" w:cs="Cambria Math"/>
+          <w:sz w:val="20"/>
+        </w:rPr>
+        <w:t xml:space="preserve"> is arbitrary, by the definition of limits this proves that the limit of the </w:t>
+      </w:r>
+      <w:r>
+        <w:rPr>
+          <w:rFonts w:ascii="Cambria Math" w:hAnsi="Cambria Math"/>
+          <w:sz w:val="20"/>
+          <w:szCs w:val="20"/>
+        </w:rPr>
+        <w:t xml:space="preserve">sequence </w:t>
+      </w:r>
+      <w:r>
+        <w:rPr>
+          <w:rFonts w:ascii="Cambria Math" w:hAnsi="Cambria Math"/>
+          <w:sz w:val="20"/>
+          <w:szCs w:val="20"/>
+        </w:rPr>
+        <w:t>{Ma</w:t>
+      </w:r>
+      <w:r>
+        <w:rPr>
+          <w:rFonts w:ascii="Cambria Math" w:hAnsi="Cambria Math"/>
+          <w:sz w:val="20"/>
+          <w:szCs w:val="20"/>
+          <w:vertAlign w:val="subscript"/>
+        </w:rPr>
+        <w:t>n</w:t>
+      </w:r>
+      <w:r>
+        <w:rPr>
+          <w:rFonts w:ascii="Cambria Math" w:hAnsi="Cambria Math"/>
+          <w:sz w:val="20"/>
+          <w:szCs w:val="20"/>
+        </w:rPr>
+        <w:t>}</w:t>
+      </w:r>
+      <w:r>
+        <w:rPr>
+          <w:rFonts w:ascii="Cambria Math" w:hAnsi="Cambria Math"/>
+          <w:sz w:val="20"/>
+          <w:szCs w:val="20"/>
+        </w:rPr>
+        <w:t>[n=1..</w:t>
+      </w:r>
+      <w:r>
+        <w:rPr>
+          <w:rFonts w:ascii="Cambria Math" w:hAnsi="Cambria Math"/>
+          <w:sz w:val="20"/>
+          <w:szCs w:val="20"/>
+        </w:rPr>
+        <w:t>∞</w:t>
+      </w:r>
+      <w:r>
+        <w:rPr>
+          <w:rFonts w:ascii="Cambria Math" w:hAnsi="Cambria Math"/>
+          <w:sz w:val="20"/>
+          <w:szCs w:val="20"/>
+        </w:rPr>
+        <w:t>]</w:t>
+      </w:r>
+      <w:r>
+        <w:rPr>
+          <w:rFonts w:ascii="Cambria Math" w:hAnsi="Cambria Math"/>
+          <w:sz w:val="20"/>
+          <w:szCs w:val="20"/>
+        </w:rPr>
+        <w:t xml:space="preserve"> </w:t>
+      </w:r>
+      <w:r>
+        <w:rPr>
+          <w:rFonts w:ascii="Cambria Math" w:hAnsi="Cambria Math"/>
+          <w:sz w:val="20"/>
+          <w:szCs w:val="20"/>
+        </w:rPr>
+        <w:t xml:space="preserve">is ML if the limit of the sequence </w:t>
+      </w:r>
+      <w:r>
+        <w:rPr>
+          <w:rFonts w:ascii="Cambria Math" w:hAnsi="Cambria Math"/>
+          <w:sz w:val="20"/>
+          <w:szCs w:val="20"/>
+        </w:rPr>
+        <w:t>{a</w:t>
+      </w:r>
+      <w:r>
+        <w:rPr>
+          <w:rFonts w:ascii="Cambria Math" w:hAnsi="Cambria Math"/>
+          <w:sz w:val="20"/>
+          <w:szCs w:val="20"/>
+          <w:vertAlign w:val="subscript"/>
+        </w:rPr>
+        <w:t>n</w:t>
+      </w:r>
+      <w:r>
+        <w:rPr>
+          <w:rFonts w:ascii="Cambria Math" w:hAnsi="Cambria Math"/>
+          <w:sz w:val="20"/>
+          <w:szCs w:val="20"/>
+        </w:rPr>
+        <w:t>}</w:t>
+      </w:r>
+      <w:r>
+        <w:rPr>
+          <w:rFonts w:ascii="Cambria Math" w:hAnsi="Cambria Math"/>
+          <w:sz w:val="20"/>
+          <w:szCs w:val="20"/>
+        </w:rPr>
+        <w:t>[n=1..</w:t>
+      </w:r>
+      <w:r>
+        <w:rPr>
+          <w:rFonts w:ascii="Cambria Math" w:hAnsi="Cambria Math"/>
+          <w:sz w:val="20"/>
+          <w:szCs w:val="20"/>
+        </w:rPr>
+        <w:t>∞</w:t>
+      </w:r>
+      <w:r>
+        <w:rPr>
+          <w:rFonts w:ascii="Cambria Math" w:hAnsi="Cambria Math"/>
+          <w:sz w:val="20"/>
+          <w:szCs w:val="20"/>
+        </w:rPr>
+        <w:t xml:space="preserve">] </w:t>
+      </w:r>
+      <w:r>
+        <w:rPr>
+          <w:rFonts w:ascii="Cambria Math" w:hAnsi="Cambria Math"/>
+          <w:sz w:val="20"/>
+          <w:szCs w:val="20"/>
+        </w:rPr>
+        <w:t>is L. That concludes the proof</w:t>
+      </w:r>
+      <w:r>
+        <w:rPr>
+          <w:rFonts w:ascii="Cambria Math" w:hAnsi="Cambria Math" w:cs="Cambria Math"/>
+          <w:sz w:val="20"/>
         </w:rPr>
         <w:t>.</w:t>
       </w:r>
     </w:p>
     <w:p>
       <w:pPr>
-        <w:rPr>
-          <w:rFonts w:ascii="Cambria Math" w:hAnsi="Cambria Math"/>
-          <w:sz w:val="20"/>
+        <w:pStyle w:val="ListParagraph"/>
+        <w:numPr>
+          <w:ilvl w:val="0"/>
+          <w:numId w:val="1"/>
+        </w:numPr>
+        <w:rPr>
+          <w:rFonts w:ascii="Cambria Math" w:hAnsi="Cambria Math"/>
+          <w:sz w:val="20"/>
+          <w:szCs w:val="20"/>
+        </w:rPr>
+      </w:pPr>
+      <w:r>
+        <w:rPr>
+          <w:rFonts w:ascii="Cambria Math" w:hAnsi="Cambria Math"/>
+          <w:sz w:val="20"/>
+          <w:szCs w:val="20"/>
+        </w:rPr>
+        <w:lastRenderedPageBreak/>
+        <w:t>Given an inﬁnite collection A</w:t>
+      </w:r>
+      <w:r>
+        <w:rPr>
+          <w:rFonts w:ascii="Cambria Math" w:hAnsi="Cambria Math"/>
+          <w:sz w:val="20"/>
+          <w:szCs w:val="20"/>
+          <w:vertAlign w:val="subscript"/>
+        </w:rPr>
+        <w:t>n</w:t>
+      </w:r>
+      <w:r>
+        <w:rPr>
+          <w:rFonts w:ascii="Cambria Math" w:hAnsi="Cambria Math"/>
+          <w:sz w:val="20"/>
+          <w:szCs w:val="20"/>
+        </w:rPr>
+        <w:t>,</w:t>
+      </w:r>
+      <w:r>
+        <w:rPr>
+          <w:rFonts w:ascii="Cambria Math" w:hAnsi="Cambria Math"/>
+          <w:sz w:val="20"/>
+          <w:szCs w:val="20"/>
+        </w:rPr>
+        <w:t xml:space="preserve"> </w:t>
+      </w:r>
+      <w:r>
+        <w:rPr>
+          <w:rFonts w:ascii="Cambria Math" w:hAnsi="Cambria Math"/>
+          <w:sz w:val="20"/>
+          <w:szCs w:val="20"/>
+        </w:rPr>
+        <w:t>n = 1,</w:t>
+      </w:r>
+      <w:r>
+        <w:rPr>
+          <w:rFonts w:ascii="Cambria Math" w:hAnsi="Cambria Math"/>
+          <w:sz w:val="20"/>
+          <w:szCs w:val="20"/>
+        </w:rPr>
+        <w:t xml:space="preserve"> </w:t>
+      </w:r>
+      <w:r>
+        <w:rPr>
+          <w:rFonts w:ascii="Cambria Math" w:hAnsi="Cambria Math"/>
+          <w:sz w:val="20"/>
+          <w:szCs w:val="20"/>
+        </w:rPr>
+        <w:t>2,</w:t>
+      </w:r>
+      <w:r>
+        <w:rPr>
+          <w:rFonts w:ascii="Cambria Math" w:hAnsi="Cambria Math"/>
+          <w:sz w:val="20"/>
+          <w:szCs w:val="20"/>
+        </w:rPr>
+        <w:t xml:space="preserve"> </w:t>
+      </w:r>
+      <w:r>
+        <w:rPr>
+          <w:rFonts w:ascii="Cambria Math" w:hAnsi="Cambria Math"/>
+          <w:sz w:val="20"/>
+          <w:szCs w:val="20"/>
+        </w:rPr>
+        <w:t>... of intervals of the real line, their intersection is deﬁned to be</w:t>
+      </w:r>
+      <w:r>
+        <w:rPr>
+          <w:rFonts w:ascii="Cambria Math" w:hAnsi="Cambria Math"/>
+          <w:sz w:val="20"/>
+          <w:szCs w:val="20"/>
+        </w:rPr>
+        <w:t xml:space="preserve"> </w:t>
+      </w:r>
+      <w:r>
+        <w:rPr>
+          <w:rFonts w:ascii="Cambria Math" w:hAnsi="Cambria Math" w:cs="Cambria Math"/>
+          <w:sz w:val="20"/>
+        </w:rPr>
+        <w:t>⋂</w:t>
+      </w:r>
+      <w:r>
+        <w:rPr>
+          <w:rFonts w:ascii="Cambria Math" w:hAnsi="Cambria Math" w:cs="Cambria Math"/>
+          <w:sz w:val="20"/>
+        </w:rPr>
+        <w:t>[n=1..</w:t>
+      </w:r>
+      <w:r>
+        <w:rPr>
+          <w:rFonts w:ascii="Cambria Math" w:hAnsi="Cambria Math"/>
+          <w:sz w:val="20"/>
+          <w:szCs w:val="20"/>
+        </w:rPr>
+        <w:t>∞</w:t>
+      </w:r>
+      <w:r>
+        <w:rPr>
+          <w:rFonts w:ascii="Cambria Math" w:hAnsi="Cambria Math"/>
+          <w:sz w:val="20"/>
+          <w:szCs w:val="20"/>
+        </w:rPr>
+        <w:t>](</w:t>
+      </w:r>
+      <w:r>
+        <w:rPr>
+          <w:rFonts w:ascii="Cambria Math" w:hAnsi="Cambria Math"/>
+          <w:sz w:val="20"/>
+          <w:szCs w:val="20"/>
+        </w:rPr>
+        <w:t>A</w:t>
+      </w:r>
+      <w:r>
+        <w:rPr>
+          <w:rFonts w:ascii="Cambria Math" w:hAnsi="Cambria Math"/>
+          <w:sz w:val="20"/>
+          <w:szCs w:val="20"/>
+          <w:vertAlign w:val="subscript"/>
+        </w:rPr>
+        <w:t>n</w:t>
+      </w:r>
+      <w:r>
+        <w:rPr>
+          <w:rFonts w:ascii="Cambria Math" w:hAnsi="Cambria Math"/>
+          <w:sz w:val="20"/>
+          <w:szCs w:val="20"/>
+        </w:rPr>
+        <w:t>)</w:t>
+      </w:r>
+      <w:r>
+        <w:rPr>
+          <w:rFonts w:ascii="Cambria Math" w:hAnsi="Cambria Math"/>
+          <w:sz w:val="20"/>
+          <w:szCs w:val="20"/>
+        </w:rPr>
+        <w:t xml:space="preserve"> = {x|(∀n)(x ∈ A</w:t>
+      </w:r>
+      <w:r>
+        <w:rPr>
+          <w:rFonts w:ascii="Cambria Math" w:hAnsi="Cambria Math"/>
+          <w:sz w:val="20"/>
+          <w:szCs w:val="20"/>
+          <w:vertAlign w:val="subscript"/>
+        </w:rPr>
+        <w:t>n</w:t>
+      </w:r>
+      <w:r>
+        <w:rPr>
+          <w:rFonts w:ascii="Cambria Math" w:hAnsi="Cambria Math"/>
+          <w:sz w:val="20"/>
+          <w:szCs w:val="20"/>
+        </w:rPr>
+        <w:t>)}</w:t>
+      </w:r>
+      <w:r>
+        <w:rPr>
+          <w:rFonts w:ascii="Cambria Math" w:hAnsi="Cambria Math"/>
+          <w:sz w:val="20"/>
+          <w:szCs w:val="20"/>
+        </w:rPr>
+        <w:t>.</w:t>
+      </w:r>
+      <w:r>
+        <w:rPr>
+          <w:rFonts w:ascii="Cambria Math" w:hAnsi="Cambria Math"/>
+          <w:sz w:val="20"/>
+          <w:szCs w:val="20"/>
+        </w:rPr>
+        <w:t xml:space="preserve"> Give an example of a family of intervals A</w:t>
+      </w:r>
+      <w:r>
+        <w:rPr>
+          <w:rFonts w:ascii="Cambria Math" w:hAnsi="Cambria Math"/>
+          <w:sz w:val="20"/>
+          <w:szCs w:val="20"/>
+          <w:vertAlign w:val="subscript"/>
+        </w:rPr>
+        <w:t>n</w:t>
+      </w:r>
+      <w:r>
+        <w:rPr>
+          <w:rFonts w:ascii="Cambria Math" w:hAnsi="Cambria Math"/>
+          <w:sz w:val="20"/>
+          <w:szCs w:val="20"/>
+        </w:rPr>
+        <w:t>,</w:t>
+      </w:r>
+      <w:r>
+        <w:rPr>
+          <w:rFonts w:ascii="Cambria Math" w:hAnsi="Cambria Math"/>
+          <w:sz w:val="20"/>
+          <w:szCs w:val="20"/>
+        </w:rPr>
+        <w:t xml:space="preserve"> </w:t>
+      </w:r>
+      <w:r>
+        <w:rPr>
+          <w:rFonts w:ascii="Cambria Math" w:hAnsi="Cambria Math"/>
+          <w:sz w:val="20"/>
+          <w:szCs w:val="20"/>
+        </w:rPr>
+        <w:t>n = 1,2,..., such that A</w:t>
+      </w:r>
+      <w:r>
+        <w:rPr>
+          <w:rFonts w:ascii="Cambria Math" w:hAnsi="Cambria Math"/>
+          <w:sz w:val="20"/>
+          <w:szCs w:val="20"/>
+          <w:vertAlign w:val="subscript"/>
+        </w:rPr>
+        <w:t>n+1</w:t>
+      </w:r>
+      <w:r>
+        <w:rPr>
+          <w:rFonts w:ascii="Cambria Math" w:hAnsi="Cambria Math"/>
+          <w:sz w:val="20"/>
+          <w:szCs w:val="20"/>
+        </w:rPr>
+        <w:t xml:space="preserve"> ⊂ A</w:t>
+      </w:r>
+      <w:r>
+        <w:rPr>
+          <w:rFonts w:ascii="Cambria Math" w:hAnsi="Cambria Math"/>
+          <w:sz w:val="20"/>
+          <w:szCs w:val="20"/>
+          <w:vertAlign w:val="subscript"/>
+        </w:rPr>
+        <w:t>n</w:t>
+      </w:r>
+      <w:r>
+        <w:rPr>
+          <w:rFonts w:ascii="Cambria Math" w:hAnsi="Cambria Math"/>
+          <w:sz w:val="20"/>
+          <w:szCs w:val="20"/>
+        </w:rPr>
+        <w:t xml:space="preserve"> for all n an</w:t>
+      </w:r>
+      <w:r>
+        <w:rPr>
+          <w:rFonts w:ascii="Cambria Math" w:hAnsi="Cambria Math"/>
+          <w:sz w:val="20"/>
+          <w:szCs w:val="20"/>
+        </w:rPr>
+        <w:t xml:space="preserve">d </w:t>
+      </w:r>
+      <w:r>
+        <w:rPr>
+          <w:rFonts w:ascii="Cambria Math" w:hAnsi="Cambria Math" w:cs="Cambria Math"/>
+          <w:sz w:val="20"/>
+        </w:rPr>
+        <w:t>⋂</w:t>
+      </w:r>
+      <w:r>
+        <w:rPr>
+          <w:rFonts w:ascii="Cambria Math" w:hAnsi="Cambria Math" w:cs="Cambria Math"/>
+          <w:sz w:val="20"/>
+        </w:rPr>
+        <w:t>[n=1..</w:t>
+      </w:r>
+      <w:r>
+        <w:rPr>
+          <w:rFonts w:ascii="Cambria Math" w:hAnsi="Cambria Math"/>
+          <w:sz w:val="20"/>
+          <w:szCs w:val="20"/>
+        </w:rPr>
+        <w:t>∞</w:t>
+      </w:r>
+      <w:r>
+        <w:rPr>
+          <w:rFonts w:ascii="Cambria Math" w:hAnsi="Cambria Math"/>
+          <w:sz w:val="20"/>
+          <w:szCs w:val="20"/>
+        </w:rPr>
+        <w:t>](</w:t>
+      </w:r>
+      <w:r>
+        <w:rPr>
+          <w:rFonts w:ascii="Cambria Math" w:hAnsi="Cambria Math"/>
+          <w:sz w:val="20"/>
+          <w:szCs w:val="20"/>
+        </w:rPr>
+        <w:t>A</w:t>
+      </w:r>
+      <w:r>
+        <w:rPr>
+          <w:rFonts w:ascii="Cambria Math" w:hAnsi="Cambria Math"/>
+          <w:sz w:val="20"/>
+          <w:szCs w:val="20"/>
+          <w:vertAlign w:val="subscript"/>
+        </w:rPr>
+        <w:t>n</w:t>
+      </w:r>
+      <w:r>
+        <w:rPr>
+          <w:rFonts w:ascii="Cambria Math" w:hAnsi="Cambria Math"/>
+          <w:sz w:val="20"/>
+          <w:szCs w:val="20"/>
+        </w:rPr>
+        <w:t>)</w:t>
+      </w:r>
+      <w:r>
+        <w:rPr>
+          <w:rFonts w:ascii="Cambria Math" w:hAnsi="Cambria Math"/>
+          <w:sz w:val="20"/>
+          <w:szCs w:val="20"/>
+        </w:rPr>
+        <w:t xml:space="preserve"> =</w:t>
+      </w:r>
+      <w:r>
+        <w:rPr>
+          <w:rFonts w:ascii="Cambria Math" w:hAnsi="Cambria Math"/>
+          <w:sz w:val="20"/>
+          <w:szCs w:val="20"/>
+        </w:rPr>
+        <w:t xml:space="preserve"> </w:t>
+      </w:r>
+      <w:r>
+        <w:rPr>
+          <w:rFonts w:ascii="Cambria Math" w:hAnsi="Cambria Math" w:cs="Cambria Math"/>
+          <w:sz w:val="20"/>
+        </w:rPr>
+        <w:t>∅</w:t>
+      </w:r>
+      <w:r>
+        <w:rPr>
+          <w:rFonts w:ascii="Cambria Math" w:hAnsi="Cambria Math" w:cs="Cambria Math"/>
+          <w:sz w:val="20"/>
+        </w:rPr>
+        <w:t>. Prove that your example has the stated property.</w:t>
+      </w:r>
+    </w:p>
+    <w:p>
+      <w:pPr>
+        <w:pStyle w:val="ListParagraph"/>
+        <w:numPr>
+          <w:ilvl w:val="1"/>
+          <w:numId w:val="1"/>
+        </w:numPr>
+        <w:rPr>
+          <w:rFonts w:ascii="Cambria Math" w:hAnsi="Cambria Math"/>
+          <w:sz w:val="20"/>
+          <w:szCs w:val="20"/>
+        </w:rPr>
+      </w:pPr>
+      <w:r>
+        <w:rPr>
+          <w:rFonts w:ascii="Cambria Math" w:hAnsi="Cambria Math" w:cs="Cambria Math"/>
+          <w:sz w:val="20"/>
+        </w:rPr>
+        <w:t>PPPPPPP</w:t>
+      </w:r>
+    </w:p>
+    <w:p>
+      <w:pPr>
+        <w:pStyle w:val="ListParagraph"/>
+        <w:numPr>
+          <w:ilvl w:val="0"/>
+          <w:numId w:val="1"/>
+        </w:numPr>
+        <w:rPr>
+          <w:rFonts w:ascii="Cambria Math" w:hAnsi="Cambria Math"/>
+          <w:sz w:val="20"/>
+          <w:szCs w:val="20"/>
+        </w:rPr>
+      </w:pPr>
+      <w:r>
+        <w:rPr>
+          <w:rFonts w:ascii="Cambria Math" w:hAnsi="Cambria Math"/>
+          <w:sz w:val="20"/>
+          <w:szCs w:val="20"/>
+        </w:rPr>
+        <w:t>Give an example of a family of intervals A</w:t>
+      </w:r>
+      <w:r>
+        <w:rPr>
+          <w:rFonts w:ascii="Cambria Math" w:hAnsi="Cambria Math"/>
+          <w:sz w:val="20"/>
+          <w:szCs w:val="20"/>
+          <w:vertAlign w:val="subscript"/>
+        </w:rPr>
+        <w:t>n</w:t>
+      </w:r>
+      <w:r>
+        <w:rPr>
+          <w:rFonts w:ascii="Cambria Math" w:hAnsi="Cambria Math"/>
+          <w:sz w:val="20"/>
+          <w:szCs w:val="20"/>
+        </w:rPr>
+        <w:t>,</w:t>
+      </w:r>
+      <w:r>
+        <w:rPr>
+          <w:rFonts w:ascii="Cambria Math" w:hAnsi="Cambria Math"/>
+          <w:sz w:val="20"/>
+          <w:szCs w:val="20"/>
+        </w:rPr>
+        <w:t xml:space="preserve"> </w:t>
+      </w:r>
+      <w:r>
+        <w:rPr>
+          <w:rFonts w:ascii="Cambria Math" w:hAnsi="Cambria Math"/>
+          <w:sz w:val="20"/>
+          <w:szCs w:val="20"/>
+        </w:rPr>
+        <w:t>n = 1,2,..., such that A</w:t>
+      </w:r>
+      <w:r>
+        <w:rPr>
+          <w:rFonts w:ascii="Cambria Math" w:hAnsi="Cambria Math"/>
+          <w:sz w:val="20"/>
+          <w:szCs w:val="20"/>
+          <w:vertAlign w:val="subscript"/>
+        </w:rPr>
+        <w:t>n+1</w:t>
+      </w:r>
+      <w:r>
+        <w:rPr>
+          <w:rFonts w:ascii="Cambria Math" w:hAnsi="Cambria Math"/>
+          <w:sz w:val="20"/>
+          <w:szCs w:val="20"/>
+        </w:rPr>
+        <w:t xml:space="preserve"> ⊂ A</w:t>
+      </w:r>
+      <w:r>
+        <w:rPr>
+          <w:rFonts w:ascii="Cambria Math" w:hAnsi="Cambria Math"/>
+          <w:sz w:val="20"/>
+          <w:szCs w:val="20"/>
+          <w:vertAlign w:val="subscript"/>
+        </w:rPr>
+        <w:t>n</w:t>
+      </w:r>
+      <w:r>
+        <w:rPr>
+          <w:rFonts w:ascii="Cambria Math" w:hAnsi="Cambria Math"/>
+          <w:sz w:val="20"/>
+          <w:szCs w:val="20"/>
+        </w:rPr>
+        <w:t xml:space="preserve"> for all n an</w:t>
+      </w:r>
+      <w:r>
+        <w:rPr>
+          <w:rFonts w:ascii="Cambria Math" w:hAnsi="Cambria Math"/>
+          <w:sz w:val="20"/>
+          <w:szCs w:val="20"/>
+        </w:rPr>
+        <w:t xml:space="preserve">d </w:t>
+      </w:r>
+      <w:r>
+        <w:rPr>
+          <w:rFonts w:ascii="Cambria Math" w:hAnsi="Cambria Math" w:cs="Cambria Math"/>
+          <w:sz w:val="20"/>
+        </w:rPr>
+        <w:t>⋂</w:t>
+      </w:r>
+      <w:r>
+        <w:rPr>
+          <w:rFonts w:ascii="Cambria Math" w:hAnsi="Cambria Math" w:cs="Cambria Math"/>
+          <w:sz w:val="20"/>
+        </w:rPr>
+        <w:t>[n=1..</w:t>
+      </w:r>
+      <w:r>
+        <w:rPr>
+          <w:rFonts w:ascii="Cambria Math" w:hAnsi="Cambria Math"/>
+          <w:sz w:val="20"/>
+          <w:szCs w:val="20"/>
+        </w:rPr>
+        <w:t>∞</w:t>
+      </w:r>
+      <w:r>
+        <w:rPr>
+          <w:rFonts w:ascii="Cambria Math" w:hAnsi="Cambria Math"/>
+          <w:sz w:val="20"/>
+          <w:szCs w:val="20"/>
+        </w:rPr>
+        <w:t>](</w:t>
+      </w:r>
+      <w:r>
+        <w:rPr>
+          <w:rFonts w:ascii="Cambria Math" w:hAnsi="Cambria Math"/>
+          <w:sz w:val="20"/>
+          <w:szCs w:val="20"/>
+        </w:rPr>
+        <w:t>A</w:t>
+      </w:r>
+      <w:r>
+        <w:rPr>
+          <w:rFonts w:ascii="Cambria Math" w:hAnsi="Cambria Math"/>
+          <w:sz w:val="20"/>
+          <w:szCs w:val="20"/>
+          <w:vertAlign w:val="subscript"/>
+        </w:rPr>
+        <w:t>n</w:t>
+      </w:r>
+      <w:r>
+        <w:rPr>
+          <w:rFonts w:ascii="Cambria Math" w:hAnsi="Cambria Math"/>
+          <w:sz w:val="20"/>
+          <w:szCs w:val="20"/>
+        </w:rPr>
+        <w:t>)</w:t>
+      </w:r>
+      <w:r>
+        <w:rPr>
+          <w:rFonts w:ascii="Cambria Math" w:hAnsi="Cambria Math"/>
+          <w:sz w:val="20"/>
+          <w:szCs w:val="20"/>
+        </w:rPr>
+        <w:t xml:space="preserve"> consists of a single real number</w:t>
+      </w:r>
+      <w:r>
+        <w:rPr>
+          <w:rFonts w:ascii="Cambria Math" w:hAnsi="Cambria Math" w:cs="Cambria Math"/>
+          <w:sz w:val="20"/>
+        </w:rPr>
+        <w:t>. Prove that your example has the stated property.</w:t>
+      </w:r>
+    </w:p>
+    <w:p>
+      <w:pPr>
+        <w:pStyle w:val="ListParagraph"/>
+        <w:numPr>
+          <w:ilvl w:val="1"/>
+          <w:numId w:val="1"/>
+        </w:numPr>
+        <w:rPr>
+          <w:rFonts w:ascii="Cambria Math" w:hAnsi="Cambria Math"/>
+          <w:sz w:val="20"/>
+          <w:szCs w:val="20"/>
+        </w:rPr>
+      </w:pPr>
+      <w:r>
+        <w:rPr>
+          <w:rFonts w:ascii="Cambria Math" w:hAnsi="Cambria Math" w:cs="Cambria Math"/>
+          <w:sz w:val="20"/>
+        </w:rPr>
+        <w:t>Let A</w:t>
+      </w:r>
+      <w:r>
+        <w:rPr>
+          <w:rFonts w:ascii="Cambria Math" w:hAnsi="Cambria Math" w:cs="Cambria Math"/>
+          <w:sz w:val="20"/>
+          <w:vertAlign w:val="subscript"/>
+        </w:rPr>
+        <w:t>n</w:t>
+      </w:r>
+      <w:r>
+        <w:rPr>
+          <w:rFonts w:ascii="Cambria Math" w:hAnsi="Cambria Math" w:cs="Cambria Math"/>
+          <w:sz w:val="20"/>
+        </w:rPr>
+        <w:t>=</w:t>
+      </w:r>
+      <w:r>
+        <w:rPr>
+          <w:rFonts w:ascii="Cambria Math" w:hAnsi="Cambria Math" w:cs="Cambria Math"/>
+          <w:sz w:val="20"/>
+        </w:rPr>
+        <w:t>[0,1-1/(n+1)]</w:t>
+      </w:r>
+      <w:r>
+        <w:rPr>
+          <w:rFonts w:ascii="Cambria Math" w:hAnsi="Cambria Math" w:cs="Cambria Math"/>
+          <w:sz w:val="20"/>
+        </w:rPr>
+        <w:t>. Examples:</w:t>
+      </w:r>
+    </w:p>
+    <w:p>
+      <w:pPr>
+        <w:pStyle w:val="ListParagraph"/>
+        <w:numPr>
+          <w:ilvl w:val="2"/>
+          <w:numId w:val="1"/>
+        </w:numPr>
+        <w:rPr>
+          <w:rFonts w:ascii="Cambria Math" w:hAnsi="Cambria Math"/>
+          <w:sz w:val="20"/>
+          <w:szCs w:val="20"/>
+        </w:rPr>
+      </w:pPr>
+      <w:r>
+        <w:rPr>
+          <w:rFonts w:ascii="Cambria Math" w:hAnsi="Cambria Math" w:cs="Cambria Math"/>
+          <w:sz w:val="20"/>
+        </w:rPr>
+        <w:t>A</w:t>
+      </w:r>
+      <w:r>
+        <w:rPr>
+          <w:rFonts w:ascii="Cambria Math" w:hAnsi="Cambria Math" w:cs="Cambria Math"/>
+          <w:sz w:val="20"/>
+          <w:vertAlign w:val="subscript"/>
+        </w:rPr>
+        <w:t xml:space="preserve">1 </w:t>
+      </w:r>
+      <w:r>
+        <w:rPr>
+          <w:rFonts w:ascii="Cambria Math" w:hAnsi="Cambria Math" w:cs="Cambria Math"/>
+          <w:sz w:val="20"/>
+        </w:rPr>
+        <w:t xml:space="preserve">= </w:t>
+      </w:r>
+      <w:r>
+        <w:rPr>
+          <w:rFonts w:ascii="Cambria Math" w:hAnsi="Cambria Math" w:cs="Cambria Math"/>
+          <w:sz w:val="20"/>
+        </w:rPr>
+        <w:t xml:space="preserve">[0, </w:t>
+      </w:r>
+      <w:r>
+        <w:rPr>
+          <w:rFonts w:ascii="Cambria Math" w:hAnsi="Cambria Math" w:cs="Cambria Math"/>
+          <w:sz w:val="20"/>
+        </w:rPr>
+        <w:t>1</w:t>
+      </w:r>
+      <w:r>
+        <w:rPr>
+          <w:rFonts w:ascii="Cambria Math" w:hAnsi="Cambria Math" w:cs="Cambria Math"/>
+          <w:sz w:val="20"/>
+        </w:rPr>
+        <w:t>]</w:t>
+      </w:r>
+    </w:p>
+    <w:p>
+      <w:pPr>
+        <w:pStyle w:val="ListParagraph"/>
+        <w:numPr>
+          <w:ilvl w:val="2"/>
+          <w:numId w:val="1"/>
+        </w:numPr>
+        <w:rPr>
+          <w:rFonts w:ascii="Cambria Math" w:hAnsi="Cambria Math"/>
+          <w:sz w:val="20"/>
+          <w:szCs w:val="20"/>
+        </w:rPr>
+      </w:pPr>
+      <w:r>
+        <w:rPr>
+          <w:rFonts w:ascii="Cambria Math" w:hAnsi="Cambria Math" w:cs="Cambria Math"/>
+          <w:sz w:val="20"/>
+        </w:rPr>
+        <w:t>A</w:t>
+      </w:r>
+      <w:r>
+        <w:rPr>
+          <w:rFonts w:ascii="Cambria Math" w:hAnsi="Cambria Math" w:cs="Cambria Math"/>
+          <w:sz w:val="20"/>
+          <w:vertAlign w:val="subscript"/>
+        </w:rPr>
+        <w:t>2</w:t>
+      </w:r>
+      <w:r>
+        <w:rPr>
+          <w:rFonts w:ascii="Cambria Math" w:hAnsi="Cambria Math" w:cs="Cambria Math"/>
+          <w:sz w:val="20"/>
+          <w:vertAlign w:val="subscript"/>
+        </w:rPr>
+        <w:t xml:space="preserve"> </w:t>
+      </w:r>
+      <w:r>
+        <w:rPr>
+          <w:rFonts w:ascii="Cambria Math" w:hAnsi="Cambria Math" w:cs="Cambria Math"/>
+          <w:sz w:val="20"/>
+        </w:rPr>
+        <w:t xml:space="preserve">= </w:t>
+      </w:r>
+      <w:r>
+        <w:rPr>
+          <w:rFonts w:ascii="Cambria Math" w:hAnsi="Cambria Math" w:cs="Cambria Math"/>
+          <w:sz w:val="20"/>
+        </w:rPr>
+        <w:t>[0, 1/</w:t>
+      </w:r>
+      <w:r>
+        <w:rPr>
+          <w:rFonts w:ascii="Cambria Math" w:hAnsi="Cambria Math" w:cs="Cambria Math"/>
+          <w:sz w:val="20"/>
+        </w:rPr>
+        <w:t>2</w:t>
+      </w:r>
+      <w:r>
+        <w:rPr>
+          <w:rFonts w:ascii="Cambria Math" w:hAnsi="Cambria Math" w:cs="Cambria Math"/>
+          <w:sz w:val="20"/>
+        </w:rPr>
+        <w:t>]</w:t>
+      </w:r>
+    </w:p>
+    <w:p>
+      <w:pPr>
+        <w:pStyle w:val="ListParagraph"/>
+        <w:numPr>
+          <w:ilvl w:val="2"/>
+          <w:numId w:val="1"/>
+        </w:numPr>
+        <w:rPr>
+          <w:rFonts w:ascii="Cambria Math" w:hAnsi="Cambria Math"/>
+          <w:sz w:val="20"/>
+          <w:szCs w:val="20"/>
+        </w:rPr>
+      </w:pPr>
+      <w:r>
+        <w:rPr>
+          <w:rFonts w:ascii="Cambria Math" w:hAnsi="Cambria Math" w:cs="Cambria Math"/>
+          <w:sz w:val="20"/>
+        </w:rPr>
+        <w:t>A</w:t>
+      </w:r>
+      <w:r>
+        <w:rPr>
+          <w:rFonts w:ascii="Cambria Math" w:hAnsi="Cambria Math" w:cs="Cambria Math"/>
+          <w:sz w:val="20"/>
+          <w:vertAlign w:val="subscript"/>
+        </w:rPr>
+        <w:t>3</w:t>
+      </w:r>
+      <w:r>
+        <w:rPr>
+          <w:rFonts w:ascii="Cambria Math" w:hAnsi="Cambria Math" w:cs="Cambria Math"/>
+          <w:sz w:val="20"/>
+          <w:vertAlign w:val="subscript"/>
+        </w:rPr>
+        <w:t xml:space="preserve"> </w:t>
+      </w:r>
+      <w:r>
+        <w:rPr>
+          <w:rFonts w:ascii="Cambria Math" w:hAnsi="Cambria Math" w:cs="Cambria Math"/>
+          <w:sz w:val="20"/>
+        </w:rPr>
+        <w:t xml:space="preserve">= </w:t>
+      </w:r>
+      <w:r>
+        <w:rPr>
+          <w:rFonts w:ascii="Cambria Math" w:hAnsi="Cambria Math" w:cs="Cambria Math"/>
+          <w:sz w:val="20"/>
+        </w:rPr>
+        <w:t xml:space="preserve">[0, </w:t>
+      </w:r>
+      <w:r>
+        <w:rPr>
+          <w:rFonts w:ascii="Cambria Math" w:hAnsi="Cambria Math" w:cs="Cambria Math"/>
+          <w:sz w:val="20"/>
+        </w:rPr>
+        <w:t>1/3</w:t>
+      </w:r>
+      <w:bookmarkStart w:id="0" w:name="_GoBack"/>
+      <w:bookmarkEnd w:id="0"/>
+      <w:r>
+        <w:rPr>
+          <w:rFonts w:ascii="Cambria Math" w:hAnsi="Cambria Math" w:cs="Cambria Math"/>
+          <w:sz w:val="20"/>
+        </w:rPr>
+        <w:t>]</w:t>
+      </w:r>
+    </w:p>
+    <w:p>
+      <w:pPr>
+        <w:pStyle w:val="ListParagraph"/>
+        <w:numPr>
+          <w:ilvl w:val="1"/>
+          <w:numId w:val="1"/>
+        </w:numPr>
+        <w:rPr>
+          <w:rFonts w:ascii="Cambria Math" w:hAnsi="Cambria Math"/>
+          <w:sz w:val="20"/>
+          <w:szCs w:val="20"/>
+        </w:rPr>
+      </w:pPr>
+      <w:r>
+        <w:rPr>
+          <w:rFonts w:ascii="Cambria Math" w:hAnsi="Cambria Math" w:cs="Cambria Math"/>
+          <w:sz w:val="20"/>
+        </w:rPr>
+        <w:t xml:space="preserve">The intersection of all sets </w:t>
+      </w:r>
+      <w:r>
+        <w:rPr>
+          <w:rFonts w:ascii="Cambria Math" w:hAnsi="Cambria Math" w:cs="Cambria Math"/>
+          <w:sz w:val="20"/>
+        </w:rPr>
+        <w:t>PPPPPPPPPPPPPPPPPPPPPPPPPPP</w:t>
+      </w:r>
+    </w:p>
+    <w:p>
+      <w:pPr>
+        <w:rPr>
+          <w:rFonts w:ascii="Cambria Math" w:hAnsi="Cambria Math"/>
+          <w:sz w:val="20"/>
+          <w:szCs w:val="20"/>
         </w:rPr>
       </w:pPr>
     </w:p>
@@ -2009,6 +5147,23 @@
           <w:sz w:val="20"/>
         </w:rPr>
         <w:t>∅</w:t>
+      </w:r>
+      <w:r>
+        <w:t xml:space="preserve"> </w:t>
+      </w:r>
+      <w:r>
+        <w:rPr>
+          <w:rFonts w:ascii="Cambria Math" w:hAnsi="Cambria Math" w:cs="Cambria Math"/>
+          <w:sz w:val="20"/>
+        </w:rPr>
+        <w:t>∩∪</w:t>
+      </w:r>
+      <w:r>
+        <w:rPr>
+          <w:rFonts w:ascii="Cambria Math" w:hAnsi="Cambria Math" w:cs="Cambria Math"/>
+          <w:sz w:val="20"/>
+        </w:rPr>
+        <w:t>⋂⋃⊂⊃⊅⊄⊆⊇⊈⊉</w:t>
       </w:r>
     </w:p>
     <w:sectPr>
@@ -2022,8 +5177,8 @@
 </file>
 
 <file path=word/numbering.xml><?xml version="1.0" encoding="utf-8"?>
-<w:numbering xmlns:ve="http://schemas.openxmlformats.org/markup-compatibility/2006" xmlns:o="urn:schemas-microsoft-com:office:office" xmlns:r="http://schemas.openxmlformats.org/officeDocument/2006/relationships" xmlns:m="http://schemas.openxmlformats.org/officeDocument/2006/math" xmlns:v="urn:schemas-microsoft-com:vml" xmlns:wp="http://schemas.openxmlformats.org/drawingml/2006/wordprocessingDrawing" xmlns:w10="urn:schemas-microsoft-com:office:word" xmlns:w="http://schemas.openxmlformats.org/wordprocessingml/2006/main" xmlns:wne="http://schemas.microsoft.com/office/word/2006/wordml">
-  <w:abstractNum w:abstractNumId="0">
+<w:numbering xmlns:wpc="http://schemas.microsoft.com/office/word/2010/wordprocessingCanvas" xmlns:cx="http://schemas.microsoft.com/office/drawing/2014/chartex" xmlns:cx1="http://schemas.microsoft.com/office/drawing/2015/9/8/chartex" xmlns:cx2="http://schemas.microsoft.com/office/drawing/2015/10/21/chartex" xmlns:cx3="http://schemas.microsoft.com/office/drawing/2016/5/9/chartex" xmlns:cx4="http://schemas.microsoft.com/office/drawing/2016/5/10/chartex" xmlns:cx5="http://schemas.microsoft.com/office/drawing/2016/5/11/chartex" xmlns:mc="http://schemas.openxmlformats.org/markup-compatibility/2006" xmlns:o="urn:schemas-microsoft-com:office:office" xmlns:r="http://schemas.openxmlformats.org/officeDocument/2006/relationships" xmlns:m="http://schemas.openxmlformats.org/officeDocument/2006/math" xmlns:v="urn:schemas-microsoft-com:vml" xmlns:wp14="http://schemas.microsoft.com/office/word/2010/wordprocessingDrawing" xmlns:wp="http://schemas.openxmlformats.org/drawingml/2006/wordprocessingDrawing" xmlns:w10="urn:schemas-microsoft-com:office:word" xmlns:w="http://schemas.openxmlformats.org/wordprocessingml/2006/main" xmlns:w14="http://schemas.microsoft.com/office/word/2010/wordml" xmlns:w15="http://schemas.microsoft.com/office/word/2012/wordml" xmlns:w16se="http://schemas.microsoft.com/office/word/2015/wordml/symex" xmlns:wpg="http://schemas.microsoft.com/office/word/2010/wordprocessingGroup" xmlns:wpi="http://schemas.microsoft.com/office/word/2010/wordprocessingInk" xmlns:wne="http://schemas.microsoft.com/office/word/2006/wordml" xmlns:wps="http://schemas.microsoft.com/office/word/2010/wordprocessingShape" mc:Ignorable="w14 w15 w16se wp14">
+  <w:abstractNum w:abstractNumId="0" w15:restartNumberingAfterBreak="0">
     <w:nsid w:val="0ADB3066"/>
     <w:multiLevelType w:val="hybridMultilevel"/>
     <w:tmpl w:val="537C53AA"/>
@@ -2112,7 +5267,7 @@
       </w:pPr>
     </w:lvl>
   </w:abstractNum>
-  <w:abstractNum w:abstractNumId="1">
+  <w:abstractNum w:abstractNumId="1" w15:restartNumberingAfterBreak="0">
     <w:nsid w:val="1AF56819"/>
     <w:multiLevelType w:val="hybridMultilevel"/>
     <w:tmpl w:val="B3007F4E"/>
@@ -2198,7 +5353,7 @@
       </w:pPr>
     </w:lvl>
   </w:abstractNum>
-  <w:abstractNum w:abstractNumId="2">
+  <w:abstractNum w:abstractNumId="2" w15:restartNumberingAfterBreak="0">
     <w:nsid w:val="22F41246"/>
     <w:multiLevelType w:val="hybridMultilevel"/>
     <w:tmpl w:val="86028E50"/>
@@ -2284,7 +5439,7 @@
       </w:pPr>
     </w:lvl>
   </w:abstractNum>
-  <w:abstractNum w:abstractNumId="3">
+  <w:abstractNum w:abstractNumId="3" w15:restartNumberingAfterBreak="0">
     <w:nsid w:val="25637693"/>
     <w:multiLevelType w:val="hybridMultilevel"/>
     <w:tmpl w:val="823A8428"/>
@@ -2370,7 +5525,7 @@
       </w:pPr>
     </w:lvl>
   </w:abstractNum>
-  <w:abstractNum w:abstractNumId="4">
+  <w:abstractNum w:abstractNumId="4" w15:restartNumberingAfterBreak="0">
     <w:nsid w:val="35246D9C"/>
     <w:multiLevelType w:val="hybridMultilevel"/>
     <w:tmpl w:val="6776746E"/>
@@ -2459,7 +5614,7 @@
       </w:pPr>
     </w:lvl>
   </w:abstractNum>
-  <w:abstractNum w:abstractNumId="5">
+  <w:abstractNum w:abstractNumId="5" w15:restartNumberingAfterBreak="0">
     <w:nsid w:val="52AD10C2"/>
     <w:multiLevelType w:val="hybridMultilevel"/>
     <w:tmpl w:val="0A3AC6EA"/>
@@ -2572,7 +5727,7 @@
       </w:rPr>
     </w:lvl>
   </w:abstractNum>
-  <w:abstractNum w:abstractNumId="6">
+  <w:abstractNum w:abstractNumId="6" w15:restartNumberingAfterBreak="0">
     <w:nsid w:val="5E1171CE"/>
     <w:multiLevelType w:val="hybridMultilevel"/>
     <w:tmpl w:val="6A9449FA"/>
@@ -2710,7 +5865,7 @@
 </file>
 
 <file path=word/styles.xml><?xml version="1.0" encoding="utf-8"?>
-<w:styles xmlns:r="http://schemas.openxmlformats.org/officeDocument/2006/relationships" xmlns:w="http://schemas.openxmlformats.org/wordprocessingml/2006/main">
+<w:styles xmlns:mc="http://schemas.openxmlformats.org/markup-compatibility/2006" xmlns:r="http://schemas.openxmlformats.org/officeDocument/2006/relationships" xmlns:w="http://schemas.openxmlformats.org/wordprocessingml/2006/main" xmlns:w14="http://schemas.microsoft.com/office/word/2010/wordml" xmlns:w15="http://schemas.microsoft.com/office/word/2012/wordml" xmlns:w16se="http://schemas.microsoft.com/office/word/2015/wordml/symex" mc:Ignorable="w14 w15 w16se">
   <w:docDefaults>
     <w:rPrDefault>
       <w:rPr>
@@ -2726,144 +5881,381 @@
       </w:pPr>
     </w:pPrDefault>
   </w:docDefaults>
-  <w:latentStyles w:defLockedState="0" w:defUIPriority="99" w:defSemiHidden="1" w:defUnhideWhenUsed="1" w:defQFormat="0" w:count="267">
-    <w:lsdException w:name="Normal" w:semiHidden="0" w:uiPriority="0" w:unhideWhenUsed="0" w:qFormat="1"/>
-    <w:lsdException w:name="heading 1" w:semiHidden="0" w:uiPriority="9" w:unhideWhenUsed="0" w:qFormat="1"/>
-    <w:lsdException w:name="heading 2" w:uiPriority="9" w:qFormat="1"/>
-    <w:lsdException w:name="heading 3" w:uiPriority="9" w:qFormat="1"/>
-    <w:lsdException w:name="heading 4" w:uiPriority="9" w:qFormat="1"/>
-    <w:lsdException w:name="heading 5" w:uiPriority="9" w:qFormat="1"/>
-    <w:lsdException w:name="heading 6" w:uiPriority="9" w:qFormat="1"/>
-    <w:lsdException w:name="heading 7" w:uiPriority="9" w:qFormat="1"/>
-    <w:lsdException w:name="heading 8" w:uiPriority="9" w:qFormat="1"/>
-    <w:lsdException w:name="heading 9" w:uiPriority="9" w:qFormat="1"/>
-    <w:lsdException w:name="toc 1" w:uiPriority="39"/>
-    <w:lsdException w:name="toc 2" w:uiPriority="39"/>
-    <w:lsdException w:name="toc 3" w:uiPriority="39"/>
-    <w:lsdException w:name="toc 4" w:uiPriority="39"/>
-    <w:lsdException w:name="toc 5" w:uiPriority="39"/>
-    <w:lsdException w:name="toc 6" w:uiPriority="39"/>
-    <w:lsdException w:name="toc 7" w:uiPriority="39"/>
-    <w:lsdException w:name="toc 8" w:uiPriority="39"/>
-    <w:lsdException w:name="toc 9" w:uiPriority="39"/>
-    <w:lsdException w:name="caption" w:uiPriority="35" w:qFormat="1"/>
-    <w:lsdException w:name="Title" w:semiHidden="0" w:uiPriority="10" w:unhideWhenUsed="0" w:qFormat="1"/>
-    <w:lsdException w:name="Default Paragraph Font" w:uiPriority="1"/>
-    <w:lsdException w:name="Subtitle" w:semiHidden="0" w:uiPriority="11" w:unhideWhenUsed="0" w:qFormat="1"/>
-    <w:lsdException w:name="Strong" w:semiHidden="0" w:uiPriority="22" w:unhideWhenUsed="0" w:qFormat="1"/>
-    <w:lsdException w:name="Emphasis" w:semiHidden="0" w:uiPriority="20" w:unhideWhenUsed="0" w:qFormat="1"/>
-    <w:lsdException w:name="Table Grid" w:semiHidden="0" w:uiPriority="59" w:unhideWhenUsed="0"/>
-    <w:lsdException w:name="Placeholder Text" w:unhideWhenUsed="0"/>
-    <w:lsdException w:name="No Spacing" w:semiHidden="0" w:uiPriority="1" w:unhideWhenUsed="0" w:qFormat="1"/>
-    <w:lsdException w:name="Light Shading" w:semiHidden="0" w:uiPriority="60" w:unhideWhenUsed="0"/>
-    <w:lsdException w:name="Light List" w:semiHidden="0" w:uiPriority="61" w:unhideWhenUsed="0"/>
-    <w:lsdException w:name="Light Grid" w:semiHidden="0" w:uiPriority="62" w:unhideWhenUsed="0"/>
-    <w:lsdException w:name="Medium Shading 1" w:semiHidden="0" w:uiPriority="63" w:unhideWhenUsed="0"/>
-    <w:lsdException w:name="Medium Shading 2" w:semiHidden="0" w:uiPriority="64" w:unhideWhenUsed="0"/>
-    <w:lsdException w:name="Medium List 1" w:semiHidden="0" w:uiPriority="65" w:unhideWhenUsed="0"/>
-    <w:lsdException w:name="Medium List 2" w:semiHidden="0" w:uiPriority="66" w:unhideWhenUsed="0"/>
-    <w:lsdException w:name="Medium Grid 1" w:semiHidden="0" w:uiPriority="67" w:unhideWhenUsed="0"/>
-    <w:lsdException w:name="Medium Grid 2" w:semiHidden="0" w:uiPriority="68" w:unhideWhenUsed="0"/>
-    <w:lsdException w:name="Medium Grid 3" w:semiHidden="0" w:uiPriority="69" w:unhideWhenUsed="0"/>
-    <w:lsdException w:name="Dark List" w:semiHidden="0" w:uiPriority="70" w:unhideWhenUsed="0"/>
-    <w:lsdException w:name="Colorful Shading" w:semiHidden="0" w:uiPriority="71" w:unhideWhenUsed="0"/>
-    <w:lsdException w:name="Colorful List" w:semiHidden="0" w:uiPriority="72" w:unhideWhenUsed="0"/>
-    <w:lsdException w:name="Colorful Grid" w:semiHidden="0" w:uiPriority="73" w:unhideWhenUsed="0"/>
-    <w:lsdException w:name="Light Shading Accent 1" w:semiHidden="0" w:uiPriority="60" w:unhideWhenUsed="0"/>
-    <w:lsdException w:name="Light List Accent 1" w:semiHidden="0" w:uiPriority="61" w:unhideWhenUsed="0"/>
-    <w:lsdException w:name="Light Grid Accent 1" w:semiHidden="0" w:uiPriority="62" w:unhideWhenUsed="0"/>
-    <w:lsdException w:name="Medium Shading 1 Accent 1" w:semiHidden="0" w:uiPriority="63" w:unhideWhenUsed="0"/>
-    <w:lsdException w:name="Medium Shading 2 Accent 1" w:semiHidden="0" w:uiPriority="64" w:unhideWhenUsed="0"/>
-    <w:lsdException w:name="Medium List 1 Accent 1" w:semiHidden="0" w:uiPriority="65" w:unhideWhenUsed="0"/>
-    <w:lsdException w:name="Revision" w:unhideWhenUsed="0"/>
-    <w:lsdException w:name="List Paragraph" w:semiHidden="0" w:uiPriority="34" w:unhideWhenUsed="0" w:qFormat="1"/>
-    <w:lsdException w:name="Quote" w:semiHidden="0" w:uiPriority="29" w:unhideWhenUsed="0" w:qFormat="1"/>
-    <w:lsdException w:name="Intense Quote" w:semiHidden="0" w:uiPriority="30" w:unhideWhenUsed="0" w:qFormat="1"/>
-    <w:lsdException w:name="Medium List 2 Accent 1" w:semiHidden="0" w:uiPriority="66" w:unhideWhenUsed="0"/>
-    <w:lsdException w:name="Medium Grid 1 Accent 1" w:semiHidden="0" w:uiPriority="67" w:unhideWhenUsed="0"/>
-    <w:lsdException w:name="Medium Grid 2 Accent 1" w:semiHidden="0" w:uiPriority="68" w:unhideWhenUsed="0"/>
-    <w:lsdException w:name="Medium Grid 3 Accent 1" w:semiHidden="0" w:uiPriority="69" w:unhideWhenUsed="0"/>
-    <w:lsdException w:name="Dark List Accent 1" w:semiHidden="0" w:uiPriority="70" w:unhideWhenUsed="0"/>
-    <w:lsdException w:name="Colorful Shading Accent 1" w:semiHidden="0" w:uiPriority="71" w:unhideWhenUsed="0"/>
-    <w:lsdException w:name="Colorful List Accent 1" w:semiHidden="0" w:uiPriority="72" w:unhideWhenUsed="0"/>
-    <w:lsdException w:name="Colorful Grid Accent 1" w:semiHidden="0" w:uiPriority="73" w:unhideWhenUsed="0"/>
-    <w:lsdException w:name="Light Shading Accent 2" w:semiHidden="0" w:uiPriority="60" w:unhideWhenUsed="0"/>
-    <w:lsdException w:name="Light List Accent 2" w:semiHidden="0" w:uiPriority="61" w:unhideWhenUsed="0"/>
-    <w:lsdException w:name="Light Grid Accent 2" w:semiHidden="0" w:uiPriority="62" w:unhideWhenUsed="0"/>
-    <w:lsdException w:name="Medium Shading 1 Accent 2" w:semiHidden="0" w:uiPriority="63" w:unhideWhenUsed="0"/>
-    <w:lsdException w:name="Medium Shading 2 Accent 2" w:semiHidden="0" w:uiPriority="64" w:unhideWhenUsed="0"/>
-    <w:lsdException w:name="Medium List 1 Accent 2" w:semiHidden="0" w:uiPriority="65" w:unhideWhenUsed="0"/>
-    <w:lsdException w:name="Medium List 2 Accent 2" w:semiHidden="0" w:uiPriority="66" w:unhideWhenUsed="0"/>
-    <w:lsdException w:name="Medium Grid 1 Accent 2" w:semiHidden="0" w:uiPriority="67" w:unhideWhenUsed="0"/>
-    <w:lsdException w:name="Medium Grid 2 Accent 2" w:semiHidden="0" w:uiPriority="68" w:unhideWhenUsed="0"/>
-    <w:lsdException w:name="Medium Grid 3 Accent 2" w:semiHidden="0" w:uiPriority="69" w:unhideWhenUsed="0"/>
-    <w:lsdException w:name="Dark List Accent 2" w:semiHidden="0" w:uiPriority="70" w:unhideWhenUsed="0"/>
-    <w:lsdException w:name="Colorful Shading Accent 2" w:semiHidden="0" w:uiPriority="71" w:unhideWhenUsed="0"/>
-    <w:lsdException w:name="Colorful List Accent 2" w:semiHidden="0" w:uiPriority="72" w:unhideWhenUsed="0"/>
-    <w:lsdException w:name="Colorful Grid Accent 2" w:semiHidden="0" w:uiPriority="73" w:unhideWhenUsed="0"/>
-    <w:lsdException w:name="Light Shading Accent 3" w:semiHidden="0" w:uiPriority="60" w:unhideWhenUsed="0"/>
-    <w:lsdException w:name="Light List Accent 3" w:semiHidden="0" w:uiPriority="61" w:unhideWhenUsed="0"/>
-    <w:lsdException w:name="Light Grid Accent 3" w:semiHidden="0" w:uiPriority="62" w:unhideWhenUsed="0"/>
-    <w:lsdException w:name="Medium Shading 1 Accent 3" w:semiHidden="0" w:uiPriority="63" w:unhideWhenUsed="0"/>
-    <w:lsdException w:name="Medium Shading 2 Accent 3" w:semiHidden="0" w:uiPriority="64" w:unhideWhenUsed="0"/>
-    <w:lsdException w:name="Medium List 1 Accent 3" w:semiHidden="0" w:uiPriority="65" w:unhideWhenUsed="0"/>
-    <w:lsdException w:name="Medium List 2 Accent 3" w:semiHidden="0" w:uiPriority="66" w:unhideWhenUsed="0"/>
-    <w:lsdException w:name="Medium Grid 1 Accent 3" w:semiHidden="0" w:uiPriority="67" w:unhideWhenUsed="0"/>
-    <w:lsdException w:name="Medium Grid 2 Accent 3" w:semiHidden="0" w:uiPriority="68" w:unhideWhenUsed="0"/>
-    <w:lsdException w:name="Medium Grid 3 Accent 3" w:semiHidden="0" w:uiPriority="69" w:unhideWhenUsed="0"/>
-    <w:lsdException w:name="Dark List Accent 3" w:semiHidden="0" w:uiPriority="70" w:unhideWhenUsed="0"/>
-    <w:lsdException w:name="Colorful Shading Accent 3" w:semiHidden="0" w:uiPriority="71" w:unhideWhenUsed="0"/>
-    <w:lsdException w:name="Colorful List Accent 3" w:semiHidden="0" w:uiPriority="72" w:unhideWhenUsed="0"/>
-    <w:lsdException w:name="Colorful Grid Accent 3" w:semiHidden="0" w:uiPriority="73" w:unhideWhenUsed="0"/>
-    <w:lsdException w:name="Light Shading Accent 4" w:semiHidden="0" w:uiPriority="60" w:unhideWhenUsed="0"/>
-    <w:lsdException w:name="Light List Accent 4" w:semiHidden="0" w:uiPriority="61" w:unhideWhenUsed="0"/>
-    <w:lsdException w:name="Light Grid Accent 4" w:semiHidden="0" w:uiPriority="62" w:unhideWhenUsed="0"/>
-    <w:lsdException w:name="Medium Shading 1 Accent 4" w:semiHidden="0" w:uiPriority="63" w:unhideWhenUsed="0"/>
-    <w:lsdException w:name="Medium Shading 2 Accent 4" w:semiHidden="0" w:uiPriority="64" w:unhideWhenUsed="0"/>
-    <w:lsdException w:name="Medium List 1 Accent 4" w:semiHidden="0" w:uiPriority="65" w:unhideWhenUsed="0"/>
-    <w:lsdException w:name="Medium List 2 Accent 4" w:semiHidden="0" w:uiPriority="66" w:unhideWhenUsed="0"/>
-    <w:lsdException w:name="Medium Grid 1 Accent 4" w:semiHidden="0" w:uiPriority="67" w:unhideWhenUsed="0"/>
-    <w:lsdException w:name="Medium Grid 2 Accent 4" w:semiHidden="0" w:uiPriority="68" w:unhideWhenUsed="0"/>
-    <w:lsdException w:name="Medium Grid 3 Accent 4" w:semiHidden="0" w:uiPriority="69" w:unhideWhenUsed="0"/>
-    <w:lsdException w:name="Dark List Accent 4" w:semiHidden="0" w:uiPriority="70" w:unhideWhenUsed="0"/>
-    <w:lsdException w:name="Colorful Shading Accent 4" w:semiHidden="0" w:uiPriority="71" w:unhideWhenUsed="0"/>
-    <w:lsdException w:name="Colorful List Accent 4" w:semiHidden="0" w:uiPriority="72" w:unhideWhenUsed="0"/>
-    <w:lsdException w:name="Colorful Grid Accent 4" w:semiHidden="0" w:uiPriority="73" w:unhideWhenUsed="0"/>
-    <w:lsdException w:name="Light Shading Accent 5" w:semiHidden="0" w:uiPriority="60" w:unhideWhenUsed="0"/>
-    <w:lsdException w:name="Light List Accent 5" w:semiHidden="0" w:uiPriority="61" w:unhideWhenUsed="0"/>
-    <w:lsdException w:name="Light Grid Accent 5" w:semiHidden="0" w:uiPriority="62" w:unhideWhenUsed="0"/>
-    <w:lsdException w:name="Medium Shading 1 Accent 5" w:semiHidden="0" w:uiPriority="63" w:unhideWhenUsed="0"/>
-    <w:lsdException w:name="Medium Shading 2 Accent 5" w:semiHidden="0" w:uiPriority="64" w:unhideWhenUsed="0"/>
-    <w:lsdException w:name="Medium List 1 Accent 5" w:semiHidden="0" w:uiPriority="65" w:unhideWhenUsed="0"/>
-    <w:lsdException w:name="Medium List 2 Accent 5" w:semiHidden="0" w:uiPriority="66" w:unhideWhenUsed="0"/>
-    <w:lsdException w:name="Medium Grid 1 Accent 5" w:semiHidden="0" w:uiPriority="67" w:unhideWhenUsed="0"/>
-    <w:lsdException w:name="Medium Grid 2 Accent 5" w:semiHidden="0" w:uiPriority="68" w:unhideWhenUsed="0"/>
-    <w:lsdException w:name="Medium Grid 3 Accent 5" w:semiHidden="0" w:uiPriority="69" w:unhideWhenUsed="0"/>
-    <w:lsdException w:name="Dark List Accent 5" w:semiHidden="0" w:uiPriority="70" w:unhideWhenUsed="0"/>
-    <w:lsdException w:name="Colorful Shading Accent 5" w:semiHidden="0" w:uiPriority="71" w:unhideWhenUsed="0"/>
-    <w:lsdException w:name="Colorful List Accent 5" w:semiHidden="0" w:uiPriority="72" w:unhideWhenUsed="0"/>
-    <w:lsdException w:name="Colorful Grid Accent 5" w:semiHidden="0" w:uiPriority="73" w:unhideWhenUsed="0"/>
-    <w:lsdException w:name="Light Shading Accent 6" w:semiHidden="0" w:uiPriority="60" w:unhideWhenUsed="0"/>
-    <w:lsdException w:name="Light List Accent 6" w:semiHidden="0" w:uiPriority="61" w:unhideWhenUsed="0"/>
-    <w:lsdException w:name="Light Grid Accent 6" w:semiHidden="0" w:uiPriority="62" w:unhideWhenUsed="0"/>
-    <w:lsdException w:name="Medium Shading 1 Accent 6" w:semiHidden="0" w:uiPriority="63" w:unhideWhenUsed="0"/>
-    <w:lsdException w:name="Medium Shading 2 Accent 6" w:semiHidden="0" w:uiPriority="64" w:unhideWhenUsed="0"/>
-    <w:lsdException w:name="Medium List 1 Accent 6" w:semiHidden="0" w:uiPriority="65" w:unhideWhenUsed="0"/>
-    <w:lsdException w:name="Medium List 2 Accent 6" w:semiHidden="0" w:uiPriority="66" w:unhideWhenUsed="0"/>
-    <w:lsdException w:name="Medium Grid 1 Accent 6" w:semiHidden="0" w:uiPriority="67" w:unhideWhenUsed="0"/>
-    <w:lsdException w:name="Medium Grid 2 Accent 6" w:semiHidden="0" w:uiPriority="68" w:unhideWhenUsed="0"/>
-    <w:lsdException w:name="Medium Grid 3 Accent 6" w:semiHidden="0" w:uiPriority="69" w:unhideWhenUsed="0"/>
-    <w:lsdException w:name="Dark List Accent 6" w:semiHidden="0" w:uiPriority="70" w:unhideWhenUsed="0"/>
-    <w:lsdException w:name="Colorful Shading Accent 6" w:semiHidden="0" w:uiPriority="71" w:unhideWhenUsed="0"/>
-    <w:lsdException w:name="Colorful List Accent 6" w:semiHidden="0" w:uiPriority="72" w:unhideWhenUsed="0"/>
-    <w:lsdException w:name="Colorful Grid Accent 6" w:semiHidden="0" w:uiPriority="73" w:unhideWhenUsed="0"/>
-    <w:lsdException w:name="Subtle Emphasis" w:semiHidden="0" w:uiPriority="19" w:unhideWhenUsed="0" w:qFormat="1"/>
-    <w:lsdException w:name="Intense Emphasis" w:semiHidden="0" w:uiPriority="21" w:unhideWhenUsed="0" w:qFormat="1"/>
-    <w:lsdException w:name="Subtle Reference" w:semiHidden="0" w:uiPriority="31" w:unhideWhenUsed="0" w:qFormat="1"/>
-    <w:lsdException w:name="Intense Reference" w:semiHidden="0" w:uiPriority="32" w:unhideWhenUsed="0" w:qFormat="1"/>
-    <w:lsdException w:name="Book Title" w:semiHidden="0" w:uiPriority="33" w:unhideWhenUsed="0" w:qFormat="1"/>
-    <w:lsdException w:name="Bibliography" w:uiPriority="37"/>
-    <w:lsdException w:name="TOC Heading" w:uiPriority="39" w:qFormat="1"/>
+  <w:latentStyles w:defLockedState="0" w:defUIPriority="99" w:defSemiHidden="0" w:defUnhideWhenUsed="0" w:defQFormat="0" w:count="374">
+    <w:lsdException w:name="Normal" w:uiPriority="0" w:qFormat="1"/>
+    <w:lsdException w:name="heading 1" w:uiPriority="9" w:qFormat="1"/>
+    <w:lsdException w:name="heading 2" w:semiHidden="1" w:uiPriority="9" w:unhideWhenUsed="1" w:qFormat="1"/>
+    <w:lsdException w:name="heading 3" w:semiHidden="1" w:uiPriority="9" w:unhideWhenUsed="1" w:qFormat="1"/>
+    <w:lsdException w:name="heading 4" w:semiHidden="1" w:uiPriority="9" w:unhideWhenUsed="1" w:qFormat="1"/>
+    <w:lsdException w:name="heading 5" w:semiHidden="1" w:uiPriority="9" w:unhideWhenUsed="1" w:qFormat="1"/>
+    <w:lsdException w:name="heading 6" w:semiHidden="1" w:uiPriority="9" w:unhideWhenUsed="1" w:qFormat="1"/>
+    <w:lsdException w:name="heading 7" w:semiHidden="1" w:uiPriority="9" w:unhideWhenUsed="1" w:qFormat="1"/>
+    <w:lsdException w:name="heading 8" w:semiHidden="1" w:uiPriority="9" w:unhideWhenUsed="1" w:qFormat="1"/>
+    <w:lsdException w:name="heading 9" w:semiHidden="1" w:uiPriority="9" w:unhideWhenUsed="1" w:qFormat="1"/>
+    <w:lsdException w:name="index 1" w:semiHidden="1" w:unhideWhenUsed="1"/>
+    <w:lsdException w:name="index 2" w:semiHidden="1" w:unhideWhenUsed="1"/>
+    <w:lsdException w:name="index 3" w:semiHidden="1" w:unhideWhenUsed="1"/>
+    <w:lsdException w:name="index 4" w:semiHidden="1" w:unhideWhenUsed="1"/>
+    <w:lsdException w:name="index 5" w:semiHidden="1" w:unhideWhenUsed="1"/>
+    <w:lsdException w:name="index 6" w:semiHidden="1" w:unhideWhenUsed="1"/>
+    <w:lsdException w:name="index 7" w:semiHidden="1" w:unhideWhenUsed="1"/>
+    <w:lsdException w:name="index 8" w:semiHidden="1" w:unhideWhenUsed="1"/>
+    <w:lsdException w:name="index 9" w:semiHidden="1" w:unhideWhenUsed="1"/>
+    <w:lsdException w:name="toc 1" w:semiHidden="1" w:uiPriority="39" w:unhideWhenUsed="1"/>
+    <w:lsdException w:name="toc 2" w:semiHidden="1" w:uiPriority="39" w:unhideWhenUsed="1"/>
+    <w:lsdException w:name="toc 3" w:semiHidden="1" w:uiPriority="39" w:unhideWhenUsed="1"/>
+    <w:lsdException w:name="toc 4" w:semiHidden="1" w:uiPriority="39" w:unhideWhenUsed="1"/>
+    <w:lsdException w:name="toc 5" w:semiHidden="1" w:uiPriority="39" w:unhideWhenUsed="1"/>
+    <w:lsdException w:name="toc 6" w:semiHidden="1" w:uiPriority="39" w:unhideWhenUsed="1"/>
+    <w:lsdException w:name="toc 7" w:semiHidden="1" w:uiPriority="39" w:unhideWhenUsed="1"/>
+    <w:lsdException w:name="toc 8" w:semiHidden="1" w:uiPriority="39" w:unhideWhenUsed="1"/>
+    <w:lsdException w:name="toc 9" w:semiHidden="1" w:uiPriority="39" w:unhideWhenUsed="1"/>
+    <w:lsdException w:name="Normal Indent" w:semiHidden="1" w:unhideWhenUsed="1"/>
+    <w:lsdException w:name="footnote text" w:semiHidden="1" w:unhideWhenUsed="1"/>
+    <w:lsdException w:name="annotation text" w:semiHidden="1" w:unhideWhenUsed="1"/>
+    <w:lsdException w:name="header" w:semiHidden="1" w:unhideWhenUsed="1"/>
+    <w:lsdException w:name="footer" w:semiHidden="1" w:unhideWhenUsed="1"/>
+    <w:lsdException w:name="index heading" w:semiHidden="1" w:unhideWhenUsed="1"/>
+    <w:lsdException w:name="caption" w:semiHidden="1" w:uiPriority="35" w:unhideWhenUsed="1" w:qFormat="1"/>
+    <w:lsdException w:name="table of figures" w:semiHidden="1" w:unhideWhenUsed="1"/>
+    <w:lsdException w:name="envelope address" w:semiHidden="1" w:unhideWhenUsed="1"/>
+    <w:lsdException w:name="envelope return" w:semiHidden="1" w:unhideWhenUsed="1"/>
+    <w:lsdException w:name="footnote reference" w:semiHidden="1" w:unhideWhenUsed="1"/>
+    <w:lsdException w:name="annotation reference" w:semiHidden="1" w:unhideWhenUsed="1"/>
+    <w:lsdException w:name="line number" w:semiHidden="1" w:unhideWhenUsed="1"/>
+    <w:lsdException w:name="page number" w:semiHidden="1" w:unhideWhenUsed="1"/>
+    <w:lsdException w:name="endnote reference" w:semiHidden="1" w:unhideWhenUsed="1"/>
+    <w:lsdException w:name="endnote text" w:semiHidden="1" w:unhideWhenUsed="1"/>
+    <w:lsdException w:name="table of authorities" w:semiHidden="1" w:unhideWhenUsed="1"/>
+    <w:lsdException w:name="macro" w:semiHidden="1" w:unhideWhenUsed="1"/>
+    <w:lsdException w:name="toa heading" w:semiHidden="1" w:unhideWhenUsed="1"/>
+    <w:lsdException w:name="List" w:semiHidden="1" w:unhideWhenUsed="1"/>
+    <w:lsdException w:name="List Bullet" w:semiHidden="1" w:unhideWhenUsed="1"/>
+    <w:lsdException w:name="List Number" w:semiHidden="1" w:unhideWhenUsed="1"/>
+    <w:lsdException w:name="List 2" w:semiHidden="1" w:unhideWhenUsed="1"/>
+    <w:lsdException w:name="List 3" w:semiHidden="1" w:unhideWhenUsed="1"/>
+    <w:lsdException w:name="List 4" w:semiHidden="1" w:unhideWhenUsed="1"/>
+    <w:lsdException w:name="List 5" w:semiHidden="1" w:unhideWhenUsed="1"/>
+    <w:lsdException w:name="List Bullet 2" w:semiHidden="1" w:unhideWhenUsed="1"/>
+    <w:lsdException w:name="List Bullet 3" w:semiHidden="1" w:unhideWhenUsed="1"/>
+    <w:lsdException w:name="List Bullet 4" w:semiHidden="1" w:unhideWhenUsed="1"/>
+    <w:lsdException w:name="List Bullet 5" w:semiHidden="1" w:unhideWhenUsed="1"/>
+    <w:lsdException w:name="List Number 2" w:semiHidden="1" w:unhideWhenUsed="1"/>
+    <w:lsdException w:name="List Number 3" w:semiHidden="1" w:unhideWhenUsed="1"/>
+    <w:lsdException w:name="List Number 4" w:semiHidden="1" w:unhideWhenUsed="1"/>
+    <w:lsdException w:name="List Number 5" w:semiHidden="1" w:unhideWhenUsed="1"/>
+    <w:lsdException w:name="Title" w:uiPriority="10" w:qFormat="1"/>
+    <w:lsdException w:name="Closing" w:semiHidden="1" w:unhideWhenUsed="1"/>
+    <w:lsdException w:name="Signature" w:semiHidden="1" w:unhideWhenUsed="1"/>
+    <w:lsdException w:name="Default Paragraph Font" w:semiHidden="1" w:uiPriority="1" w:unhideWhenUsed="1"/>
+    <w:lsdException w:name="Body Text" w:semiHidden="1" w:unhideWhenUsed="1"/>
+    <w:lsdException w:name="Body Text Indent" w:semiHidden="1" w:unhideWhenUsed="1"/>
+    <w:lsdException w:name="List Continue" w:semiHidden="1" w:unhideWhenUsed="1"/>
+    <w:lsdException w:name="List Continue 2" w:semiHidden="1" w:unhideWhenUsed="1"/>
+    <w:lsdException w:name="List Continue 3" w:semiHidden="1" w:unhideWhenUsed="1"/>
+    <w:lsdException w:name="List Continue 4" w:semiHidden="1" w:unhideWhenUsed="1"/>
+    <w:lsdException w:name="List Continue 5" w:semiHidden="1" w:unhideWhenUsed="1"/>
+    <w:lsdException w:name="Message Header" w:semiHidden="1" w:unhideWhenUsed="1"/>
+    <w:lsdException w:name="Subtitle" w:uiPriority="11" w:qFormat="1"/>
+    <w:lsdException w:name="Salutation" w:semiHidden="1" w:unhideWhenUsed="1"/>
+    <w:lsdException w:name="Date" w:semiHidden="1" w:unhideWhenUsed="1"/>
+    <w:lsdException w:name="Body Text First Indent" w:semiHidden="1" w:unhideWhenUsed="1"/>
+    <w:lsdException w:name="Body Text First Indent 2" w:semiHidden="1" w:unhideWhenUsed="1"/>
+    <w:lsdException w:name="Note Heading" w:semiHidden="1" w:unhideWhenUsed="1"/>
+    <w:lsdException w:name="Body Text 2" w:semiHidden="1" w:unhideWhenUsed="1"/>
+    <w:lsdException w:name="Body Text 3" w:semiHidden="1" w:unhideWhenUsed="1"/>
+    <w:lsdException w:name="Body Text Indent 2" w:semiHidden="1" w:unhideWhenUsed="1"/>
+    <w:lsdException w:name="Body Text Indent 3" w:semiHidden="1" w:unhideWhenUsed="1"/>
+    <w:lsdException w:name="Block Text" w:semiHidden="1" w:unhideWhenUsed="1"/>
+    <w:lsdException w:name="Hyperlink" w:semiHidden="1" w:unhideWhenUsed="1"/>
+    <w:lsdException w:name="FollowedHyperlink" w:semiHidden="1" w:unhideWhenUsed="1"/>
+    <w:lsdException w:name="Strong" w:uiPriority="22" w:qFormat="1"/>
+    <w:lsdException w:name="Emphasis" w:uiPriority="20" w:qFormat="1"/>
+    <w:lsdException w:name="Document Map" w:semiHidden="1" w:unhideWhenUsed="1"/>
+    <w:lsdException w:name="Plain Text" w:semiHidden="1" w:unhideWhenUsed="1"/>
+    <w:lsdException w:name="E-mail Signature" w:semiHidden="1" w:unhideWhenUsed="1"/>
+    <w:lsdException w:name="HTML Top of Form" w:semiHidden="1" w:unhideWhenUsed="1"/>
+    <w:lsdException w:name="HTML Bottom of Form" w:semiHidden="1" w:unhideWhenUsed="1"/>
+    <w:lsdException w:name="Normal (Web)" w:semiHidden="1" w:unhideWhenUsed="1"/>
+    <w:lsdException w:name="HTML Acronym" w:semiHidden="1" w:unhideWhenUsed="1"/>
+    <w:lsdException w:name="HTML Address" w:semiHidden="1" w:unhideWhenUsed="1"/>
+    <w:lsdException w:name="HTML Cite" w:semiHidden="1" w:unhideWhenUsed="1"/>
+    <w:lsdException w:name="HTML Code" w:semiHidden="1" w:unhideWhenUsed="1"/>
+    <w:lsdException w:name="HTML Definition" w:semiHidden="1" w:unhideWhenUsed="1"/>
+    <w:lsdException w:name="HTML Keyboard" w:semiHidden="1" w:unhideWhenUsed="1"/>
+    <w:lsdException w:name="HTML Preformatted" w:semiHidden="1" w:unhideWhenUsed="1"/>
+    <w:lsdException w:name="HTML Sample" w:semiHidden="1" w:unhideWhenUsed="1"/>
+    <w:lsdException w:name="HTML Typewriter" w:semiHidden="1" w:unhideWhenUsed="1"/>
+    <w:lsdException w:name="HTML Variable" w:semiHidden="1" w:unhideWhenUsed="1"/>
+    <w:lsdException w:name="Normal Table" w:semiHidden="1" w:unhideWhenUsed="1"/>
+    <w:lsdException w:name="annotation subject" w:semiHidden="1" w:unhideWhenUsed="1"/>
+    <w:lsdException w:name="No List" w:semiHidden="1" w:unhideWhenUsed="1"/>
+    <w:lsdException w:name="Outline List 1" w:semiHidden="1" w:unhideWhenUsed="1"/>
+    <w:lsdException w:name="Outline List 2" w:semiHidden="1" w:unhideWhenUsed="1"/>
+    <w:lsdException w:name="Outline List 3" w:semiHidden="1" w:unhideWhenUsed="1"/>
+    <w:lsdException w:name="Table Simple 1" w:semiHidden="1" w:unhideWhenUsed="1"/>
+    <w:lsdException w:name="Table Simple 2" w:semiHidden="1" w:unhideWhenUsed="1"/>
+    <w:lsdException w:name="Table Simple 3" w:semiHidden="1" w:unhideWhenUsed="1"/>
+    <w:lsdException w:name="Table Classic 1" w:semiHidden="1" w:unhideWhenUsed="1"/>
+    <w:lsdException w:name="Table Classic 2" w:semiHidden="1" w:unhideWhenUsed="1"/>
+    <w:lsdException w:name="Table Classic 3" w:semiHidden="1" w:unhideWhenUsed="1"/>
+    <w:lsdException w:name="Table Classic 4" w:semiHidden="1" w:unhideWhenUsed="1"/>
+    <w:lsdException w:name="Table Colorful 1" w:semiHidden="1" w:unhideWhenUsed="1"/>
+    <w:lsdException w:name="Table Colorful 2" w:semiHidden="1" w:unhideWhenUsed="1"/>
+    <w:lsdException w:name="Table Colorful 3" w:semiHidden="1" w:unhideWhenUsed="1"/>
+    <w:lsdException w:name="Table Columns 1" w:semiHidden="1" w:unhideWhenUsed="1"/>
+    <w:lsdException w:name="Table Columns 2" w:semiHidden="1" w:unhideWhenUsed="1"/>
+    <w:lsdException w:name="Table Columns 3" w:semiHidden="1" w:unhideWhenUsed="1"/>
+    <w:lsdException w:name="Table Columns 4" w:semiHidden="1" w:unhideWhenUsed="1"/>
+    <w:lsdException w:name="Table Columns 5" w:semiHidden="1" w:unhideWhenUsed="1"/>
+    <w:lsdException w:name="Table Grid 1" w:semiHidden="1" w:unhideWhenUsed="1"/>
+    <w:lsdException w:name="Table Grid 2" w:semiHidden="1" w:unhideWhenUsed="1"/>
+    <w:lsdException w:name="Table Grid 3" w:semiHidden="1" w:unhideWhenUsed="1"/>
+    <w:lsdException w:name="Table Grid 4" w:semiHidden="1" w:unhideWhenUsed="1"/>
+    <w:lsdException w:name="Table Grid 5" w:semiHidden="1" w:unhideWhenUsed="1"/>
+    <w:lsdException w:name="Table Grid 6" w:semiHidden="1" w:unhideWhenUsed="1"/>
+    <w:lsdException w:name="Table Grid 7" w:semiHidden="1" w:unhideWhenUsed="1"/>
+    <w:lsdException w:name="Table Grid 8" w:semiHidden="1" w:unhideWhenUsed="1"/>
+    <w:lsdException w:name="Table List 1" w:semiHidden="1" w:unhideWhenUsed="1"/>
+    <w:lsdException w:name="Table List 2" w:semiHidden="1" w:unhideWhenUsed="1"/>
+    <w:lsdException w:name="Table List 3" w:semiHidden="1" w:unhideWhenUsed="1"/>
+    <w:lsdException w:name="Table List 4" w:semiHidden="1" w:unhideWhenUsed="1"/>
+    <w:lsdException w:name="Table List 5" w:semiHidden="1" w:unhideWhenUsed="1"/>
+    <w:lsdException w:name="Table List 6" w:semiHidden="1" w:unhideWhenUsed="1"/>
+    <w:lsdException w:name="Table List 7" w:semiHidden="1" w:unhideWhenUsed="1"/>
+    <w:lsdException w:name="Table List 8" w:semiHidden="1" w:unhideWhenUsed="1"/>
+    <w:lsdException w:name="Table 3D effects 1" w:semiHidden="1" w:unhideWhenUsed="1"/>
+    <w:lsdException w:name="Table 3D effects 2" w:semiHidden="1" w:unhideWhenUsed="1"/>
+    <w:lsdException w:name="Table 3D effects 3" w:semiHidden="1" w:unhideWhenUsed="1"/>
+    <w:lsdException w:name="Table Contemporary" w:semiHidden="1" w:unhideWhenUsed="1"/>
+    <w:lsdException w:name="Table Elegant" w:semiHidden="1" w:unhideWhenUsed="1"/>
+    <w:lsdException w:name="Table Professional" w:semiHidden="1" w:unhideWhenUsed="1"/>
+    <w:lsdException w:name="Table Subtle 1" w:semiHidden="1" w:unhideWhenUsed="1"/>
+    <w:lsdException w:name="Table Subtle 2" w:semiHidden="1" w:unhideWhenUsed="1"/>
+    <w:lsdException w:name="Table Web 1" w:semiHidden="1" w:unhideWhenUsed="1"/>
+    <w:lsdException w:name="Table Web 2" w:semiHidden="1" w:unhideWhenUsed="1"/>
+    <w:lsdException w:name="Table Web 3" w:semiHidden="1" w:unhideWhenUsed="1"/>
+    <w:lsdException w:name="Balloon Text" w:semiHidden="1" w:unhideWhenUsed="1"/>
+    <w:lsdException w:name="Table Grid" w:semiHidden="1" w:uiPriority="59" w:unhideWhenUsed="1"/>
+    <w:lsdException w:name="Table Theme" w:semiHidden="1" w:unhideWhenUsed="1"/>
+    <w:lsdException w:name="Placeholder Text" w:semiHidden="1"/>
+    <w:lsdException w:name="No Spacing" w:uiPriority="1" w:qFormat="1"/>
+    <w:lsdException w:name="Light Shading" w:uiPriority="60"/>
+    <w:lsdException w:name="Light List" w:uiPriority="61"/>
+    <w:lsdException w:name="Light Grid" w:uiPriority="62"/>
+    <w:lsdException w:name="Medium Shading 1" w:uiPriority="63"/>
+    <w:lsdException w:name="Medium Shading 2" w:uiPriority="64"/>
+    <w:lsdException w:name="Medium List 1" w:uiPriority="65"/>
+    <w:lsdException w:name="Medium List 2" w:uiPriority="66"/>
+    <w:lsdException w:name="Medium Grid 1" w:uiPriority="67"/>
+    <w:lsdException w:name="Medium Grid 2" w:uiPriority="68"/>
+    <w:lsdException w:name="Medium Grid 3" w:uiPriority="69"/>
+    <w:lsdException w:name="Dark List" w:uiPriority="70"/>
+    <w:lsdException w:name="Colorful Shading" w:uiPriority="71"/>
+    <w:lsdException w:name="Colorful List" w:uiPriority="72"/>
+    <w:lsdException w:name="Colorful Grid" w:uiPriority="73"/>
+    <w:lsdException w:name="Light Shading Accent 1" w:uiPriority="60"/>
+    <w:lsdException w:name="Light List Accent 1" w:uiPriority="61"/>
+    <w:lsdException w:name="Light Grid Accent 1" w:uiPriority="62"/>
+    <w:lsdException w:name="Medium Shading 1 Accent 1" w:uiPriority="63"/>
+    <w:lsdException w:name="Medium Shading 2 Accent 1" w:uiPriority="64"/>
+    <w:lsdException w:name="Medium List 1 Accent 1" w:uiPriority="65"/>
+    <w:lsdException w:name="Revision" w:semiHidden="1"/>
+    <w:lsdException w:name="List Paragraph" w:uiPriority="34" w:qFormat="1"/>
+    <w:lsdException w:name="Quote" w:uiPriority="29" w:qFormat="1"/>
+    <w:lsdException w:name="Intense Quote" w:uiPriority="30" w:qFormat="1"/>
+    <w:lsdException w:name="Medium List 2 Accent 1" w:uiPriority="66"/>
+    <w:lsdException w:name="Medium Grid 1 Accent 1" w:uiPriority="67"/>
+    <w:lsdException w:name="Medium Grid 2 Accent 1" w:uiPriority="68"/>
+    <w:lsdException w:name="Medium Grid 3 Accent 1" w:uiPriority="69"/>
+    <w:lsdException w:name="Dark List Accent 1" w:uiPriority="70"/>
+    <w:lsdException w:name="Colorful Shading Accent 1" w:uiPriority="71"/>
+    <w:lsdException w:name="Colorful List Accent 1" w:uiPriority="72"/>
+    <w:lsdException w:name="Colorful Grid Accent 1" w:uiPriority="73"/>
+    <w:lsdException w:name="Light Shading Accent 2" w:uiPriority="60"/>
+    <w:lsdException w:name="Light List Accent 2" w:uiPriority="61"/>
+    <w:lsdException w:name="Light Grid Accent 2" w:uiPriority="62"/>
+    <w:lsdException w:name="Medium Shading 1 Accent 2" w:uiPriority="63"/>
+    <w:lsdException w:name="Medium Shading 2 Accent 2" w:uiPriority="64"/>
+    <w:lsdException w:name="Medium List 1 Accent 2" w:uiPriority="65"/>
+    <w:lsdException w:name="Medium List 2 Accent 2" w:uiPriority="66"/>
+    <w:lsdException w:name="Medium Grid 1 Accent 2" w:uiPriority="67"/>
+    <w:lsdException w:name="Medium Grid 2 Accent 2" w:uiPriority="68"/>
+    <w:lsdException w:name="Medium Grid 3 Accent 2" w:uiPriority="69"/>
+    <w:lsdException w:name="Dark List Accent 2" w:uiPriority="70"/>
+    <w:lsdException w:name="Colorful Shading Accent 2" w:uiPriority="71"/>
+    <w:lsdException w:name="Colorful List Accent 2" w:uiPriority="72"/>
+    <w:lsdException w:name="Colorful Grid Accent 2" w:uiPriority="73"/>
+    <w:lsdException w:name="Light Shading Accent 3" w:uiPriority="60"/>
+    <w:lsdException w:name="Light List Accent 3" w:uiPriority="61"/>
+    <w:lsdException w:name="Light Grid Accent 3" w:uiPriority="62"/>
+    <w:lsdException w:name="Medium Shading 1 Accent 3" w:uiPriority="63"/>
+    <w:lsdException w:name="Medium Shading 2 Accent 3" w:uiPriority="64"/>
+    <w:lsdException w:name="Medium List 1 Accent 3" w:uiPriority="65"/>
+    <w:lsdException w:name="Medium List 2 Accent 3" w:uiPriority="66"/>
+    <w:lsdException w:name="Medium Grid 1 Accent 3" w:uiPriority="67"/>
+    <w:lsdException w:name="Medium Grid 2 Accent 3" w:uiPriority="68"/>
+    <w:lsdException w:name="Medium Grid 3 Accent 3" w:uiPriority="69"/>
+    <w:lsdException w:name="Dark List Accent 3" w:uiPriority="70"/>
+    <w:lsdException w:name="Colorful Shading Accent 3" w:uiPriority="71"/>
+    <w:lsdException w:name="Colorful List Accent 3" w:uiPriority="72"/>
+    <w:lsdException w:name="Colorful Grid Accent 3" w:uiPriority="73"/>
+    <w:lsdException w:name="Light Shading Accent 4" w:uiPriority="60"/>
+    <w:lsdException w:name="Light List Accent 4" w:uiPriority="61"/>
+    <w:lsdException w:name="Light Grid Accent 4" w:uiPriority="62"/>
+    <w:lsdException w:name="Medium Shading 1 Accent 4" w:uiPriority="63"/>
+    <w:lsdException w:name="Medium Shading 2 Accent 4" w:uiPriority="64"/>
+    <w:lsdException w:name="Medium List 1 Accent 4" w:uiPriority="65"/>
+    <w:lsdException w:name="Medium List 2 Accent 4" w:uiPriority="66"/>
+    <w:lsdException w:name="Medium Grid 1 Accent 4" w:uiPriority="67"/>
+    <w:lsdException w:name="Medium Grid 2 Accent 4" w:uiPriority="68"/>
+    <w:lsdException w:name="Medium Grid 3 Accent 4" w:uiPriority="69"/>
+    <w:lsdException w:name="Dark List Accent 4" w:uiPriority="70"/>
+    <w:lsdException w:name="Colorful Shading Accent 4" w:uiPriority="71"/>
+    <w:lsdException w:name="Colorful List Accent 4" w:uiPriority="72"/>
+    <w:lsdException w:name="Colorful Grid Accent 4" w:uiPriority="73"/>
+    <w:lsdException w:name="Light Shading Accent 5" w:uiPriority="60"/>
+    <w:lsdException w:name="Light List Accent 5" w:uiPriority="61"/>
+    <w:lsdException w:name="Light Grid Accent 5" w:uiPriority="62"/>
+    <w:lsdException w:name="Medium Shading 1 Accent 5" w:uiPriority="63"/>
+    <w:lsdException w:name="Medium Shading 2 Accent 5" w:uiPriority="64"/>
+    <w:lsdException w:name="Medium List 1 Accent 5" w:uiPriority="65"/>
+    <w:lsdException w:name="Medium List 2 Accent 5" w:uiPriority="66"/>
+    <w:lsdException w:name="Medium Grid 1 Accent 5" w:uiPriority="67"/>
+    <w:lsdException w:name="Medium Grid 2 Accent 5" w:uiPriority="68"/>
+    <w:lsdException w:name="Medium Grid 3 Accent 5" w:uiPriority="69"/>
+    <w:lsdException w:name="Dark List Accent 5" w:uiPriority="70"/>
+    <w:lsdException w:name="Colorful Shading Accent 5" w:uiPriority="71"/>
+    <w:lsdException w:name="Colorful List Accent 5" w:uiPriority="72"/>
+    <w:lsdException w:name="Colorful Grid Accent 5" w:uiPriority="73"/>
+    <w:lsdException w:name="Light Shading Accent 6" w:uiPriority="60"/>
+    <w:lsdException w:name="Light List Accent 6" w:uiPriority="61"/>
+    <w:lsdException w:name="Light Grid Accent 6" w:uiPriority="62"/>
+    <w:lsdException w:name="Medium Shading 1 Accent 6" w:uiPriority="63"/>
+    <w:lsdException w:name="Medium Shading 2 Accent 6" w:uiPriority="64"/>
+    <w:lsdException w:name="Medium List 1 Accent 6" w:uiPriority="65"/>
+    <w:lsdException w:name="Medium List 2 Accent 6" w:uiPriority="66"/>
+    <w:lsdException w:name="Medium Grid 1 Accent 6" w:uiPriority="67"/>
+    <w:lsdException w:name="Medium Grid 2 Accent 6" w:uiPriority="68"/>
+    <w:lsdException w:name="Medium Grid 3 Accent 6" w:uiPriority="69"/>
+    <w:lsdException w:name="Dark List Accent 6" w:uiPriority="70"/>
+    <w:lsdException w:name="Colorful Shading Accent 6" w:uiPriority="71"/>
+    <w:lsdException w:name="Colorful List Accent 6" w:uiPriority="72"/>
+    <w:lsdException w:name="Colorful Grid Accent 6" w:uiPriority="73"/>
+    <w:lsdException w:name="Subtle Emphasis" w:uiPriority="19" w:qFormat="1"/>
+    <w:lsdException w:name="Intense Emphasis" w:uiPriority="21" w:qFormat="1"/>
+    <w:lsdException w:name="Subtle Reference" w:uiPriority="31" w:qFormat="1"/>
+    <w:lsdException w:name="Intense Reference" w:uiPriority="32" w:qFormat="1"/>
+    <w:lsdException w:name="Book Title" w:uiPriority="33" w:qFormat="1"/>
+    <w:lsdException w:name="Bibliography" w:semiHidden="1" w:uiPriority="37" w:unhideWhenUsed="1"/>
+    <w:lsdException w:name="TOC Heading" w:semiHidden="1" w:uiPriority="39" w:unhideWhenUsed="1" w:qFormat="1"/>
+    <w:lsdException w:name="Plain Table 1" w:uiPriority="41"/>
+    <w:lsdException w:name="Plain Table 2" w:uiPriority="42"/>
+    <w:lsdException w:name="Plain Table 3" w:uiPriority="43"/>
+    <w:lsdException w:name="Plain Table 4" w:uiPriority="44"/>
+    <w:lsdException w:name="Plain Table 5" w:uiPriority="45"/>
+    <w:lsdException w:name="Grid Table Light" w:uiPriority="40"/>
+    <w:lsdException w:name="Grid Table 1 Light" w:uiPriority="46"/>
+    <w:lsdException w:name="Grid Table 2" w:uiPriority="47"/>
+    <w:lsdException w:name="Grid Table 3" w:uiPriority="48"/>
+    <w:lsdException w:name="Grid Table 4" w:uiPriority="49"/>
+    <w:lsdException w:name="Grid Table 5 Dark" w:uiPriority="50"/>
+    <w:lsdException w:name="Grid Table 6 Colorful" w:uiPriority="51"/>
+    <w:lsdException w:name="Grid Table 7 Colorful" w:uiPriority="52"/>
+    <w:lsdException w:name="Grid Table 1 Light Accent 1" w:uiPriority="46"/>
+    <w:lsdException w:name="Grid Table 2 Accent 1" w:uiPriority="47"/>
+    <w:lsdException w:name="Grid Table 3 Accent 1" w:uiPriority="48"/>
+    <w:lsdException w:name="Grid Table 4 Accent 1" w:uiPriority="49"/>
+    <w:lsdException w:name="Grid Table 5 Dark Accent 1" w:uiPriority="50"/>
+    <w:lsdException w:name="Grid Table 6 Colorful Accent 1" w:uiPriority="51"/>
+    <w:lsdException w:name="Grid Table 7 Colorful Accent 1" w:uiPriority="52"/>
+    <w:lsdException w:name="Grid Table 1 Light Accent 2" w:uiPriority="46"/>
+    <w:lsdException w:name="Grid Table 2 Accent 2" w:uiPriority="47"/>
+    <w:lsdException w:name="Grid Table 3 Accent 2" w:uiPriority="48"/>
+    <w:lsdException w:name="Grid Table 4 Accent 2" w:uiPriority="49"/>
+    <w:lsdException w:name="Grid Table 5 Dark Accent 2" w:uiPriority="50"/>
+    <w:lsdException w:name="Grid Table 6 Colorful Accent 2" w:uiPriority="51"/>
+    <w:lsdException w:name="Grid Table 7 Colorful Accent 2" w:uiPriority="52"/>
+    <w:lsdException w:name="Grid Table 1 Light Accent 3" w:uiPriority="46"/>
+    <w:lsdException w:name="Grid Table 2 Accent 3" w:uiPriority="47"/>
+    <w:lsdException w:name="Grid Table 3 Accent 3" w:uiPriority="48"/>
+    <w:lsdException w:name="Grid Table 4 Accent 3" w:uiPriority="49"/>
+    <w:lsdException w:name="Grid Table 5 Dark Accent 3" w:uiPriority="50"/>
+    <w:lsdException w:name="Grid Table 6 Colorful Accent 3" w:uiPriority="51"/>
+    <w:lsdException w:name="Grid Table 7 Colorful Accent 3" w:uiPriority="52"/>
+    <w:lsdException w:name="Grid Table 1 Light Accent 4" w:uiPriority="46"/>
+    <w:lsdException w:name="Grid Table 2 Accent 4" w:uiPriority="47"/>
+    <w:lsdException w:name="Grid Table 3 Accent 4" w:uiPriority="48"/>
+    <w:lsdException w:name="Grid Table 4 Accent 4" w:uiPriority="49"/>
+    <w:lsdException w:name="Grid Table 5 Dark Accent 4" w:uiPriority="50"/>
+    <w:lsdException w:name="Grid Table 6 Colorful Accent 4" w:uiPriority="51"/>
+    <w:lsdException w:name="Grid Table 7 Colorful Accent 4" w:uiPriority="52"/>
+    <w:lsdException w:name="Grid Table 1 Light Accent 5" w:uiPriority="46"/>
+    <w:lsdException w:name="Grid Table 2 Accent 5" w:uiPriority="47"/>
+    <w:lsdException w:name="Grid Table 3 Accent 5" w:uiPriority="48"/>
+    <w:lsdException w:name="Grid Table 4 Accent 5" w:uiPriority="49"/>
+    <w:lsdException w:name="Grid Table 5 Dark Accent 5" w:uiPriority="50"/>
+    <w:lsdException w:name="Grid Table 6 Colorful Accent 5" w:uiPriority="51"/>
+    <w:lsdException w:name="Grid Table 7 Colorful Accent 5" w:uiPriority="52"/>
+    <w:lsdException w:name="Grid Table 1 Light Accent 6" w:uiPriority="46"/>
+    <w:lsdException w:name="Grid Table 2 Accent 6" w:uiPriority="47"/>
+    <w:lsdException w:name="Grid Table 3 Accent 6" w:uiPriority="48"/>
+    <w:lsdException w:name="Grid Table 4 Accent 6" w:uiPriority="49"/>
+    <w:lsdException w:name="Grid Table 5 Dark Accent 6" w:uiPriority="50"/>
+    <w:lsdException w:name="Grid Table 6 Colorful Accent 6" w:uiPriority="51"/>
+    <w:lsdException w:name="Grid Table 7 Colorful Accent 6" w:uiPriority="52"/>
+    <w:lsdException w:name="List Table 1 Light" w:uiPriority="46"/>
+    <w:lsdException w:name="List Table 2" w:uiPriority="47"/>
+    <w:lsdException w:name="List Table 3" w:uiPriority="48"/>
+    <w:lsdException w:name="List Table 4" w:uiPriority="49"/>
+    <w:lsdException w:name="List Table 5 Dark" w:uiPriority="50"/>
+    <w:lsdException w:name="List Table 6 Colorful" w:uiPriority="51"/>
+    <w:lsdException w:name="List Table 7 Colorful" w:uiPriority="52"/>
+    <w:lsdException w:name="List Table 1 Light Accent 1" w:uiPriority="46"/>
+    <w:lsdException w:name="List Table 2 Accent 1" w:uiPriority="47"/>
+    <w:lsdException w:name="List Table 3 Accent 1" w:uiPriority="48"/>
+    <w:lsdException w:name="List Table 4 Accent 1" w:uiPriority="49"/>
+    <w:lsdException w:name="List Table 5 Dark Accent 1" w:uiPriority="50"/>
+    <w:lsdException w:name="List Table 6 Colorful Accent 1" w:uiPriority="51"/>
+    <w:lsdException w:name="List Table 7 Colorful Accent 1" w:uiPriority="52"/>
+    <w:lsdException w:name="List Table 1 Light Accent 2" w:uiPriority="46"/>
+    <w:lsdException w:name="List Table 2 Accent 2" w:uiPriority="47"/>
+    <w:lsdException w:name="List Table 3 Accent 2" w:uiPriority="48"/>
+    <w:lsdException w:name="List Table 4 Accent 2" w:uiPriority="49"/>
+    <w:lsdException w:name="List Table 5 Dark Accent 2" w:uiPriority="50"/>
+    <w:lsdException w:name="List Table 6 Colorful Accent 2" w:uiPriority="51"/>
+    <w:lsdException w:name="List Table 7 Colorful Accent 2" w:uiPriority="52"/>
+    <w:lsdException w:name="List Table 1 Light Accent 3" w:uiPriority="46"/>
+    <w:lsdException w:name="List Table 2 Accent 3" w:uiPriority="47"/>
+    <w:lsdException w:name="List Table 3 Accent 3" w:uiPriority="48"/>
+    <w:lsdException w:name="List Table 4 Accent 3" w:uiPriority="49"/>
+    <w:lsdException w:name="List Table 5 Dark Accent 3" w:uiPriority="50"/>
+    <w:lsdException w:name="List Table 6 Colorful Accent 3" w:uiPriority="51"/>
+    <w:lsdException w:name="List Table 7 Colorful Accent 3" w:uiPriority="52"/>
+    <w:lsdException w:name="List Table 1 Light Accent 4" w:uiPriority="46"/>
+    <w:lsdException w:name="List Table 2 Accent 4" w:uiPriority="47"/>
+    <w:lsdException w:name="List Table 3 Accent 4" w:uiPriority="48"/>
+    <w:lsdException w:name="List Table 4 Accent 4" w:uiPriority="49"/>
+    <w:lsdException w:name="List Table 5 Dark Accent 4" w:uiPriority="50"/>
+    <w:lsdException w:name="List Table 6 Colorful Accent 4" w:uiPriority="51"/>
+    <w:lsdException w:name="List Table 7 Colorful Accent 4" w:uiPriority="52"/>
+    <w:lsdException w:name="List Table 1 Light Accent 5" w:uiPriority="46"/>
+    <w:lsdException w:name="List Table 2 Accent 5" w:uiPriority="47"/>
+    <w:lsdException w:name="List Table 3 Accent 5" w:uiPriority="48"/>
+    <w:lsdException w:name="List Table 4 Accent 5" w:uiPriority="49"/>
+    <w:lsdException w:name="List Table 5 Dark Accent 5" w:uiPriority="50"/>
+    <w:lsdException w:name="List Table 6 Colorful Accent 5" w:uiPriority="51"/>
+    <w:lsdException w:name="List Table 7 Colorful Accent 5" w:uiPriority="52"/>
+    <w:lsdException w:name="List Table 1 Light Accent 6" w:uiPriority="46"/>
+    <w:lsdException w:name="List Table 2 Accent 6" w:uiPriority="47"/>
+    <w:lsdException w:name="List Table 3 Accent 6" w:uiPriority="48"/>
+    <w:lsdException w:name="List Table 4 Accent 6" w:uiPriority="49"/>
+    <w:lsdException w:name="List Table 5 Dark Accent 6" w:uiPriority="50"/>
+    <w:lsdException w:name="List Table 6 Colorful Accent 6" w:uiPriority="51"/>
+    <w:lsdException w:name="List Table 7 Colorful Accent 6" w:uiPriority="52"/>
+    <w:lsdException w:name="Mention" w:semiHidden="1" w:unhideWhenUsed="1"/>
+    <w:lsdException w:name="Smart Hyperlink" w:semiHidden="1" w:unhideWhenUsed="1"/>
+    <w:lsdException w:name="Hashtag" w:semiHidden="1" w:unhideWhenUsed="1"/>
   </w:latentStyles>
   <w:style w:type="paragraph" w:default="1" w:styleId="Normal">
     <w:name w:val="Normal"/>
@@ -2873,6 +6265,7 @@
   <w:style w:type="character" w:default="1" w:styleId="DefaultParagraphFont">
     <w:name w:val="Default Paragraph Font"/>
     <w:uiPriority w:val="1"/>
+    <w:semiHidden/>
     <w:unhideWhenUsed/>
   </w:style>
   <w:style w:type="table" w:default="1" w:styleId="TableNormal">
@@ -2880,7 +6273,6 @@
     <w:uiPriority w:val="99"/>
     <w:semiHidden/>
     <w:unhideWhenUsed/>
-    <w:qFormat/>
     <w:tblPr>
       <w:tblInd w:w="0" w:type="dxa"/>
       <w:tblCellMar>
@@ -2917,7 +6309,6 @@
       <w:spacing w:after="0" w:line="240" w:lineRule="auto"/>
     </w:pPr>
     <w:tblPr>
-      <w:tblInd w:w="0" w:type="dxa"/>
       <w:tblBorders>
         <w:top w:val="single" w:sz="4" w:space="0" w:color="auto"/>
         <w:left w:val="single" w:sz="4" w:space="0" w:color="auto"/>
@@ -2926,12 +6317,6 @@
         <w:insideH w:val="single" w:sz="4" w:space="0" w:color="auto"/>
         <w:insideV w:val="single" w:sz="4" w:space="0" w:color="auto"/>
       </w:tblBorders>
-      <w:tblCellMar>
-        <w:top w:w="0" w:type="dxa"/>
-        <w:left w:w="108" w:type="dxa"/>
-        <w:bottom w:w="0" w:type="dxa"/>
-        <w:right w:w="108" w:type="dxa"/>
-      </w:tblCellMar>
     </w:tblPr>
   </w:style>
 </w:styles>
@@ -3225,7 +6610,7 @@
 </file>
 
 <file path=customXml/itemProps1.xml><?xml version="1.0" encoding="utf-8"?>
-<ds:datastoreItem xmlns:ds="http://schemas.openxmlformats.org/officeDocument/2006/customXml" ds:itemID="{1DFEA681-C31A-4CC5-9E4B-F87D0F02A60C}">
+<ds:datastoreItem xmlns:ds="http://schemas.openxmlformats.org/officeDocument/2006/customXml" ds:itemID="{F215109E-A0BF-4D82-A614-40A7EDE14C03}">
   <ds:schemaRefs>
     <ds:schemaRef ds:uri="http://schemas.openxmlformats.org/officeDocument/2006/bibliography"/>
   </ds:schemaRefs>

</xml_diff>